<commit_message>
Literature Review 620 words
</commit_message>
<xml_diff>
--- a/Literature Review.docx
+++ b/Literature Review.docx
@@ -191,8 +191,16 @@
         <w:rPr>
           <w:bCs/>
         </w:rPr>
-        <w:t>Gearoid Lacey</w:t>
-      </w:r>
+        <w:t xml:space="preserve">Gearoid </w:t>
+      </w:r>
+      <w:proofErr w:type="spellStart"/>
+      <w:r>
+        <w:rPr>
+          <w:bCs/>
+        </w:rPr>
+        <w:t>Lacey</w:t>
+      </w:r>
+      <w:proofErr w:type="spellEnd"/>
     </w:p>
     <w:p>
       <w:pPr>
@@ -252,12 +260,14 @@
         </w:rPr>
         <w:tab/>
       </w:r>
+      <w:proofErr w:type="gramStart"/>
       <w:r>
         <w:rPr>
           <w:bCs/>
         </w:rPr>
         <w:t>Masters in Data Science</w:t>
       </w:r>
+      <w:proofErr w:type="gramEnd"/>
     </w:p>
     <w:p>
       <w:pPr>
@@ -403,6 +413,15 @@
     </w:p>
     <w:sdt>
       <w:sdtPr>
+        <w:rPr>
+          <w:rFonts w:asciiTheme="minorHAnsi" w:eastAsiaTheme="minorHAnsi" w:hAnsiTheme="minorHAnsi" w:cstheme="minorBidi"/>
+          <w:b w:val="0"/>
+          <w:bCs w:val="0"/>
+          <w:color w:val="auto"/>
+          <w:sz w:val="24"/>
+          <w:szCs w:val="24"/>
+          <w:lang w:val="en-GB"/>
+        </w:rPr>
         <w:id w:val="-1727599444"/>
         <w:docPartObj>
           <w:docPartGallery w:val="Table of Contents"/>
@@ -411,12 +430,7 @@
       </w:sdtPr>
       <w:sdtEndPr>
         <w:rPr>
-          <w:rFonts w:asciiTheme="minorHAnsi" w:eastAsiaTheme="minorHAnsi" w:hAnsiTheme="minorHAnsi" w:cstheme="minorBidi"/>
           <w:noProof/>
-          <w:color w:val="auto"/>
-          <w:sz w:val="24"/>
-          <w:szCs w:val="24"/>
-          <w:lang w:val="en-GB"/>
         </w:rPr>
       </w:sdtEndPr>
       <w:sdtContent>
@@ -1181,8 +1195,396 @@
           <w:rFonts w:ascii="Times New Roman" w:hAnsi="Times New Roman" w:cs="Times New Roman"/>
           <w:lang w:val="en-IE"/>
         </w:rPr>
-        <w:t xml:space="preserve"> designed a system which uses an Artificial Neural Network (ANN) to classify fraudulent transactions.</w:t>
-      </w:r>
+        <w:t xml:space="preserve"> </w:t>
+      </w:r>
+      <w:r>
+        <w:rPr>
+          <w:rFonts w:ascii="Times New Roman" w:hAnsi="Times New Roman" w:cs="Times New Roman"/>
+          <w:lang w:val="en-IE"/>
+        </w:rPr>
+        <w:t xml:space="preserve">designed a system which uses a P-RCE </w:t>
+      </w:r>
+      <w:r>
+        <w:rPr>
+          <w:rFonts w:ascii="Times New Roman" w:hAnsi="Times New Roman" w:cs="Times New Roman"/>
+          <w:lang w:val="en-IE"/>
+        </w:rPr>
+        <w:t xml:space="preserve">Artificial Neural Network (ANN) to classify fraudulent </w:t>
+      </w:r>
+      <w:r>
+        <w:rPr>
+          <w:rFonts w:ascii="Times New Roman" w:hAnsi="Times New Roman" w:cs="Times New Roman"/>
+          <w:lang w:val="en-IE"/>
+        </w:rPr>
+        <w:t>accounts</w:t>
+      </w:r>
+      <w:r>
+        <w:rPr>
+          <w:rFonts w:ascii="Times New Roman" w:hAnsi="Times New Roman" w:cs="Times New Roman"/>
+          <w:lang w:val="en-IE"/>
+        </w:rPr>
+        <w:t xml:space="preserve"> for Mellon Bank</w:t>
+      </w:r>
+      <w:r>
+        <w:rPr>
+          <w:rFonts w:ascii="Times New Roman" w:hAnsi="Times New Roman" w:cs="Times New Roman"/>
+          <w:lang w:val="en-IE"/>
+        </w:rPr>
+        <w:t>.</w:t>
+      </w:r>
+      <w:r>
+        <w:rPr>
+          <w:rFonts w:ascii="Times New Roman" w:hAnsi="Times New Roman" w:cs="Times New Roman"/>
+          <w:lang w:val="en-IE"/>
+        </w:rPr>
+        <w:t xml:space="preserve"> </w:t>
+      </w:r>
+      <w:r>
+        <w:rPr>
+          <w:rFonts w:ascii="Times New Roman" w:hAnsi="Times New Roman" w:cs="Times New Roman"/>
+          <w:lang w:val="en-IE"/>
+        </w:rPr>
+        <w:t xml:space="preserve">This ANN is a </w:t>
+      </w:r>
+      <w:r>
+        <w:rPr>
+          <w:rFonts w:ascii="Times New Roman" w:hAnsi="Times New Roman" w:cs="Times New Roman"/>
+          <w:lang w:val="en-IE"/>
+        </w:rPr>
+        <w:t>three</w:t>
+      </w:r>
+      <w:r>
+        <w:rPr>
+          <w:rFonts w:ascii="Times New Roman" w:hAnsi="Times New Roman" w:cs="Times New Roman"/>
+          <w:lang w:val="en-IE"/>
+        </w:rPr>
+        <w:t xml:space="preserve"> layer feed forward neural network that makes t</w:t>
+      </w:r>
+      <w:r>
+        <w:rPr>
+          <w:rFonts w:ascii="Times New Roman" w:hAnsi="Times New Roman" w:cs="Times New Roman"/>
+          <w:lang w:val="en-IE"/>
+        </w:rPr>
+        <w:t>w</w:t>
+      </w:r>
+      <w:r>
+        <w:rPr>
+          <w:rFonts w:ascii="Times New Roman" w:hAnsi="Times New Roman" w:cs="Times New Roman"/>
+          <w:lang w:val="en-IE"/>
+        </w:rPr>
+        <w:t>o passes of the training data</w:t>
+      </w:r>
+      <w:r>
+        <w:rPr>
+          <w:rFonts w:ascii="Times New Roman" w:hAnsi="Times New Roman" w:cs="Times New Roman"/>
+          <w:lang w:val="en-IE"/>
+        </w:rPr>
+        <w:t xml:space="preserve"> and then produces a fraud score.</w:t>
+      </w:r>
+    </w:p>
+    <w:p>
+      <w:pPr>
+        <w:spacing w:line="360" w:lineRule="auto"/>
+        <w:jc w:val="both"/>
+        <w:rPr>
+          <w:rFonts w:ascii="Times New Roman" w:hAnsi="Times New Roman" w:cs="Times New Roman"/>
+          <w:lang w:val="en-IE"/>
+        </w:rPr>
+      </w:pPr>
+      <w:r>
+        <w:rPr>
+          <w:rFonts w:ascii="Times New Roman" w:hAnsi="Times New Roman" w:cs="Times New Roman"/>
+          <w:lang w:val="en-IE"/>
+        </w:rPr>
+        <w:lastRenderedPageBreak/>
+        <w:t xml:space="preserve">Their system combined 50 variables to produce 20 features that were then passed to the ANN for </w:t>
+      </w:r>
+      <w:r>
+        <w:rPr>
+          <w:rFonts w:ascii="Times New Roman" w:hAnsi="Times New Roman" w:cs="Times New Roman"/>
+          <w:lang w:val="en-IE"/>
+        </w:rPr>
+        <w:t>account</w:t>
+      </w:r>
+      <w:r>
+        <w:rPr>
+          <w:rFonts w:ascii="Times New Roman" w:hAnsi="Times New Roman" w:cs="Times New Roman"/>
+          <w:lang w:val="en-IE"/>
+        </w:rPr>
+        <w:t xml:space="preserve"> classification.</w:t>
+      </w:r>
+      <w:r>
+        <w:rPr>
+          <w:rFonts w:ascii="Times New Roman" w:hAnsi="Times New Roman" w:cs="Times New Roman"/>
+          <w:lang w:val="en-IE"/>
+        </w:rPr>
+        <w:t xml:space="preserve"> As there were fewer fraudulent transactions than valid transactions, the authors ensure that all fraudulent transactions were included in the sample for training the ANN.</w:t>
+      </w:r>
+      <w:r>
+        <w:rPr>
+          <w:rFonts w:ascii="Times New Roman" w:hAnsi="Times New Roman" w:cs="Times New Roman"/>
+          <w:lang w:val="en-IE"/>
+        </w:rPr>
+        <w:t xml:space="preserve"> When tested using two million transactions,  t</w:t>
+      </w:r>
+      <w:r>
+        <w:rPr>
+          <w:rFonts w:ascii="Times New Roman" w:hAnsi="Times New Roman" w:cs="Times New Roman"/>
+          <w:lang w:val="en-IE"/>
+        </w:rPr>
+        <w:t xml:space="preserve">he system </w:t>
+      </w:r>
+      <w:r>
+        <w:rPr>
+          <w:rFonts w:ascii="Times New Roman" w:hAnsi="Times New Roman" w:cs="Times New Roman"/>
+          <w:lang w:val="en-IE"/>
+        </w:rPr>
+        <w:t xml:space="preserve">vastly improved the fraud detection measures currently in place in Mellon Bank by only requiring a review of 50 accounts per day as opposed to </w:t>
+      </w:r>
+      <w:r>
+        <w:rPr>
+          <w:rFonts w:ascii="Times New Roman" w:hAnsi="Times New Roman" w:cs="Times New Roman"/>
+          <w:lang w:val="en-IE"/>
+        </w:rPr>
+        <w:t>reviewing 750</w:t>
+      </w:r>
+      <w:r>
+        <w:rPr>
+          <w:rFonts w:ascii="Times New Roman" w:hAnsi="Times New Roman" w:cs="Times New Roman"/>
+          <w:lang w:val="en-IE"/>
+        </w:rPr>
+        <w:t>.</w:t>
+      </w:r>
+    </w:p>
+    <w:p>
+      <w:pPr>
+        <w:spacing w:line="360" w:lineRule="auto"/>
+        <w:jc w:val="both"/>
+        <w:rPr>
+          <w:rFonts w:ascii="Times New Roman" w:hAnsi="Times New Roman" w:cs="Times New Roman"/>
+          <w:lang w:val="en-IE"/>
+        </w:rPr>
+      </w:pPr>
+    </w:p>
+    <w:p>
+      <w:pPr>
+        <w:spacing w:line="360" w:lineRule="auto"/>
+        <w:jc w:val="both"/>
+        <w:rPr>
+          <w:rFonts w:ascii="Times New Roman" w:hAnsi="Times New Roman" w:cs="Times New Roman"/>
+          <w:lang w:val="en-IE"/>
+        </w:rPr>
+      </w:pPr>
+      <w:r>
+        <w:rPr>
+          <w:rFonts w:ascii="Times New Roman" w:hAnsi="Times New Roman" w:cs="Times New Roman"/>
+          <w:lang w:val="en-IE"/>
+        </w:rPr>
+        <w:t xml:space="preserve">Although fraudulent accounts and transactions can largely be classified by data mining and machine learning techniques, there is still a requirement for human verification </w:t>
+      </w:r>
+      <w:r>
+        <w:rPr>
+          <w:rFonts w:ascii="Times New Roman" w:hAnsi="Times New Roman" w:cs="Times New Roman"/>
+          <w:lang w:val="en-IE"/>
+        </w:rPr>
+        <w:fldChar w:fldCharType="begin"/>
+      </w:r>
+      <w:r>
+        <w:rPr>
+          <w:rFonts w:ascii="Times New Roman" w:hAnsi="Times New Roman" w:cs="Times New Roman"/>
+          <w:lang w:val="en-IE"/>
+        </w:rPr>
+        <w:instrText xml:space="preserve"> ADDIN ZOTERO_ITEM CSL_CITATION {"citationID":"ClLgF21Q","properties":{"formattedCitation":"(Quah and Sriganesh, 2008)","plainCitation":"(Quah and Sriganesh, 2008)"},"citationItems":[{"id":144,"uris":["http://zotero.org/users/4597499/items/PWPHITWC"],"uri":["http://zotero.org/users/4597499/items/PWPHITWC"],"itemData":{"id":144,"type":"article-journal","title":"Real-time credit card fraud detection using computational intelligence","container-title":"Expert Systems with Applications","page":"1721-1732","volume":"35","issue":"4","source":"CrossRef","DOI":"10.1016/j.eswa.2007.08.093","ISSN":"09574174","language":"en","author":[{"family":"Quah","given":"Jon T.S."},{"family":"Sriganesh","given":"M."}],"issued":{"date-parts":[["2008",11]]}}}],"schema":"https://github.com/citation-style-language/schema/raw/master/csl-citation.json"} </w:instrText>
+      </w:r>
+      <w:r>
+        <w:rPr>
+          <w:rFonts w:ascii="Times New Roman" w:hAnsi="Times New Roman" w:cs="Times New Roman"/>
+          <w:lang w:val="en-IE"/>
+        </w:rPr>
+        <w:fldChar w:fldCharType="separate"/>
+      </w:r>
+      <w:r>
+        <w:rPr>
+          <w:rFonts w:ascii="Times New Roman" w:hAnsi="Times New Roman" w:cs="Times New Roman"/>
+          <w:noProof/>
+          <w:lang w:val="en-IE"/>
+        </w:rPr>
+        <w:t>(Quah and Sriganesh, 2008)</w:t>
+      </w:r>
+      <w:r>
+        <w:rPr>
+          <w:rFonts w:ascii="Times New Roman" w:hAnsi="Times New Roman" w:cs="Times New Roman"/>
+          <w:lang w:val="en-IE"/>
+        </w:rPr>
+        <w:fldChar w:fldCharType="end"/>
+      </w:r>
+      <w:r>
+        <w:rPr>
+          <w:rFonts w:ascii="Times New Roman" w:hAnsi="Times New Roman" w:cs="Times New Roman"/>
+          <w:lang w:val="en-IE"/>
+        </w:rPr>
+        <w:t>.</w:t>
+      </w:r>
+      <w:r>
+        <w:rPr>
+          <w:rFonts w:ascii="Times New Roman" w:hAnsi="Times New Roman" w:cs="Times New Roman"/>
+          <w:lang w:val="en-IE"/>
+        </w:rPr>
+        <w:t xml:space="preserve"> Instead of reviewing hundreds or thousands of accounts of transactions</w:t>
+      </w:r>
+      <w:r>
+        <w:rPr>
+          <w:rFonts w:ascii="Times New Roman" w:hAnsi="Times New Roman" w:cs="Times New Roman"/>
+          <w:lang w:val="en-IE"/>
+        </w:rPr>
+        <w:t>,</w:t>
+      </w:r>
+      <w:r>
+        <w:rPr>
+          <w:rFonts w:ascii="Times New Roman" w:hAnsi="Times New Roman" w:cs="Times New Roman"/>
+          <w:lang w:val="en-IE"/>
+        </w:rPr>
+        <w:t xml:space="preserve"> banking personnel only need to verify the accounts or transactions that are flagged as fraudulent by their data mining or machine learning model</w:t>
+      </w:r>
+      <w:r>
+        <w:rPr>
+          <w:rFonts w:ascii="Times New Roman" w:hAnsi="Times New Roman" w:cs="Times New Roman"/>
+          <w:lang w:val="en-IE"/>
+        </w:rPr>
+        <w:t xml:space="preserve"> making the whole process more efficient.</w:t>
+      </w:r>
+    </w:p>
+    <w:p>
+      <w:pPr>
+        <w:spacing w:line="360" w:lineRule="auto"/>
+        <w:jc w:val="both"/>
+        <w:rPr>
+          <w:rFonts w:ascii="Times New Roman" w:hAnsi="Times New Roman" w:cs="Times New Roman"/>
+          <w:lang w:val="en-IE"/>
+        </w:rPr>
+      </w:pPr>
+    </w:p>
+    <w:p>
+      <w:pPr>
+        <w:spacing w:line="360" w:lineRule="auto"/>
+        <w:jc w:val="both"/>
+        <w:rPr>
+          <w:rFonts w:ascii="Times New Roman" w:hAnsi="Times New Roman" w:cs="Times New Roman"/>
+          <w:lang w:val="en-IE"/>
+        </w:rPr>
+      </w:pPr>
+      <w:r>
+        <w:rPr>
+          <w:rFonts w:ascii="Times New Roman" w:hAnsi="Times New Roman" w:cs="Times New Roman"/>
+          <w:lang w:val="en-IE"/>
+        </w:rPr>
+        <w:fldChar w:fldCharType="begin"/>
+      </w:r>
+      <w:r>
+        <w:rPr>
+          <w:rFonts w:ascii="Times New Roman" w:hAnsi="Times New Roman" w:cs="Times New Roman"/>
+          <w:lang w:val="en-IE"/>
+        </w:rPr>
+        <w:instrText xml:space="preserve"> ADDIN ZOTERO_ITEM CSL_CITATION {"citationID":"jr0Bj8d4","properties":{"formattedCitation":"(Quah and Sriganesh, 2008)","plainCitation":"(Quah and Sriganesh, 2008)"},"citationItems":[{"id":144,"uris":["http://zotero.org/users/4597499/items/PWPHITWC"],"uri":["http://zotero.org/users/4597499/items/PWPHITWC"],"itemData":{"id":144,"type":"article-journal","title":"Real-time credit card fraud detection using computational intelligence","container-title":"Expert Systems with Applications","page":"1721-1732","volume":"35","issue":"4","source":"CrossRef","DOI":"10.1016/j.eswa.2007.08.093","ISSN":"09574174","language":"en","author":[{"family":"Quah","given":"Jon T.S."},{"family":"Sriganesh","given":"M."}],"issued":{"date-parts":[["2008",11]]}}}],"schema":"https://github.com/citation-style-language/schema/raw/master/csl-citation.json"} </w:instrText>
+      </w:r>
+      <w:r>
+        <w:rPr>
+          <w:rFonts w:ascii="Times New Roman" w:hAnsi="Times New Roman" w:cs="Times New Roman"/>
+          <w:lang w:val="en-IE"/>
+        </w:rPr>
+        <w:fldChar w:fldCharType="separate"/>
+      </w:r>
+      <w:r>
+        <w:rPr>
+          <w:rFonts w:ascii="Times New Roman" w:hAnsi="Times New Roman" w:cs="Times New Roman"/>
+          <w:noProof/>
+          <w:lang w:val="en-IE"/>
+        </w:rPr>
+        <w:t>(Quah and Sriganesh, 2008)</w:t>
+      </w:r>
+      <w:r>
+        <w:rPr>
+          <w:rFonts w:ascii="Times New Roman" w:hAnsi="Times New Roman" w:cs="Times New Roman"/>
+          <w:lang w:val="en-IE"/>
+        </w:rPr>
+        <w:fldChar w:fldCharType="end"/>
+      </w:r>
+      <w:r>
+        <w:rPr>
+          <w:rFonts w:ascii="Times New Roman" w:hAnsi="Times New Roman" w:cs="Times New Roman"/>
+          <w:lang w:val="en-IE"/>
+        </w:rPr>
+        <w:t xml:space="preserve"> outline a system</w:t>
+      </w:r>
+      <w:r>
+        <w:rPr>
+          <w:rFonts w:ascii="Times New Roman" w:hAnsi="Times New Roman" w:cs="Times New Roman"/>
+          <w:lang w:val="en-IE"/>
+        </w:rPr>
+        <w:t xml:space="preserve"> for real time fraud detection</w:t>
+      </w:r>
+      <w:r>
+        <w:rPr>
+          <w:rFonts w:ascii="Times New Roman" w:hAnsi="Times New Roman" w:cs="Times New Roman"/>
+          <w:lang w:val="en-IE"/>
+        </w:rPr>
+        <w:t xml:space="preserve"> that uses a neural network to cluster accounts as genuine or fraudulent.</w:t>
+      </w:r>
+      <w:r>
+        <w:rPr>
+          <w:rFonts w:ascii="Times New Roman" w:hAnsi="Times New Roman" w:cs="Times New Roman"/>
+          <w:lang w:val="en-IE"/>
+        </w:rPr>
+        <w:t xml:space="preserve"> In essence the authors have implemented a clustering algorithm such as K Nearest Neighbour (K</w:t>
+      </w:r>
+      <w:r>
+        <w:rPr>
+          <w:rFonts w:ascii="Times New Roman" w:hAnsi="Times New Roman" w:cs="Times New Roman"/>
+          <w:lang w:val="en-IE"/>
+        </w:rPr>
+        <w:t>NN) using a form of</w:t>
+      </w:r>
+      <w:r>
+        <w:rPr>
+          <w:rFonts w:ascii="Times New Roman" w:hAnsi="Times New Roman" w:cs="Times New Roman"/>
+          <w:lang w:val="en-IE"/>
+        </w:rPr>
+        <w:t xml:space="preserve"> ANN</w:t>
+      </w:r>
+      <w:r>
+        <w:rPr>
+          <w:rFonts w:ascii="Times New Roman" w:hAnsi="Times New Roman" w:cs="Times New Roman"/>
+          <w:lang w:val="en-IE"/>
+        </w:rPr>
+        <w:t xml:space="preserve"> that allows for more dynamic relationships in the data</w:t>
+      </w:r>
+      <w:r>
+        <w:rPr>
+          <w:rFonts w:ascii="Times New Roman" w:hAnsi="Times New Roman" w:cs="Times New Roman"/>
+          <w:lang w:val="en-IE"/>
+        </w:rPr>
+        <w:t>.</w:t>
+      </w:r>
+    </w:p>
+    <w:p>
+      <w:pPr>
+        <w:spacing w:line="360" w:lineRule="auto"/>
+        <w:jc w:val="both"/>
+        <w:rPr>
+          <w:rFonts w:ascii="Times New Roman" w:hAnsi="Times New Roman" w:cs="Times New Roman"/>
+          <w:lang w:val="en-IE"/>
+        </w:rPr>
+      </w:pPr>
+    </w:p>
+    <w:p>
+      <w:pPr>
+        <w:spacing w:line="360" w:lineRule="auto"/>
+        <w:jc w:val="both"/>
+        <w:rPr>
+          <w:rFonts w:ascii="Times New Roman" w:hAnsi="Times New Roman" w:cs="Times New Roman"/>
+          <w:lang w:val="en-IE"/>
+        </w:rPr>
+      </w:pPr>
       <w:bookmarkStart w:id="1" w:name="_GoBack"/>
       <w:bookmarkEnd w:id="1"/>
     </w:p>
@@ -1261,6 +1663,11 @@
         <w:docPartUnique/>
       </w:docPartObj>
     </w:sdtPr>
+    <w:sdtEndPr>
+      <w:rPr>
+        <w:rStyle w:val="PageNumber"/>
+      </w:rPr>
+    </w:sdtEndPr>
     <w:sdtContent>
       <w:p>
         <w:pPr>
@@ -1313,6 +1720,11 @@
         <w:docPartUnique/>
       </w:docPartObj>
     </w:sdtPr>
+    <w:sdtEndPr>
+      <w:rPr>
+        <w:rStyle w:val="PageNumber"/>
+      </w:rPr>
+    </w:sdtEndPr>
     <w:sdtContent>
       <w:p>
         <w:pPr>
@@ -2226,7 +2638,7 @@
 </file>
 
 <file path=customXml/itemProps1.xml><?xml version="1.0" encoding="utf-8"?>
-<ds:datastoreItem xmlns:ds="http://schemas.openxmlformats.org/officeDocument/2006/customXml" ds:itemID="{0836CC42-E88F-DE42-A9C4-C6C6DD0446AB}">
+<ds:datastoreItem xmlns:ds="http://schemas.openxmlformats.org/officeDocument/2006/customXml" ds:itemID="{A2537AC0-1638-8240-B3E3-1E778CFFA85E}">
   <ds:schemaRefs>
     <ds:schemaRef ds:uri="http://schemas.openxmlformats.org/officeDocument/2006/bibliography"/>
   </ds:schemaRefs>

</xml_diff>

<commit_message>
Literature Review 900 words
</commit_message>
<xml_diff>
--- a/Literature Review.docx
+++ b/Literature Review.docx
@@ -191,16 +191,8 @@
         <w:rPr>
           <w:bCs/>
         </w:rPr>
-        <w:t xml:space="preserve">Gearoid </w:t>
-      </w:r>
-      <w:proofErr w:type="spellStart"/>
-      <w:r>
-        <w:rPr>
-          <w:bCs/>
-        </w:rPr>
-        <w:t>Lacey</w:t>
-      </w:r>
-      <w:proofErr w:type="spellEnd"/>
+        <w:t>Gearoid Lacey</w:t>
+      </w:r>
     </w:p>
     <w:p>
       <w:pPr>
@@ -260,14 +252,12 @@
         </w:rPr>
         <w:tab/>
       </w:r>
-      <w:proofErr w:type="gramStart"/>
       <w:r>
         <w:rPr>
           <w:bCs/>
         </w:rPr>
         <w:t>Masters in Data Science</w:t>
       </w:r>
-      <w:proofErr w:type="gramEnd"/>
     </w:p>
     <w:p>
       <w:pPr>
@@ -1585,8 +1575,339 @@
           <w:lang w:val="en-IE"/>
         </w:rPr>
       </w:pPr>
+      <w:r>
+        <w:rPr>
+          <w:rFonts w:ascii="Times New Roman" w:hAnsi="Times New Roman" w:cs="Times New Roman"/>
+          <w:lang w:val="en-IE"/>
+        </w:rPr>
+        <w:fldChar w:fldCharType="begin"/>
+      </w:r>
+      <w:r>
+        <w:rPr>
+          <w:rFonts w:ascii="Times New Roman" w:hAnsi="Times New Roman" w:cs="Times New Roman"/>
+          <w:lang w:val="en-IE"/>
+        </w:rPr>
+        <w:instrText xml:space="preserve"> ADDIN ZOTERO_ITEM CSL_CITATION {"citationID":"khePgY6C","properties":{"formattedCitation":"(Ao and International Association of Engineers, 2011)","plainCitation":"(Ao and International Association of Engineers, 2011)"},"citationItems":[{"id":159,"uris":["http://zotero.org/users/4597499/items/ECFTRRLF"],"uri":["http://zotero.org/users/4597499/items/ECFTRRLF"],"itemData":{"id":159,"type":"book","title":"The 2011 IAENG International Conference on Artificial Intelligence and Applications, the 2011 IAENG International Conference on Bioinformatics, the 2011 IAENG International Conference on Computer Science, the 2011 IAENG International Conference on Data Mining and Applications, the 2011 IAENG International Conference on Imaging Engineering, the 2011 IAENG International Conference on Communication Systems and Applications, the 2011 IAENG International Conference on Internet Computing and Web Services, the 2011 IAENG International Conference on Software Engineering","collection-title":"International MultiConference of Engineers and Computer Scientists, IMECS 2011","collection-number":"16 - 18 March, 2011, the Royal Garden Hotel, Kowloon, Hong Kong / [Eds.: S. I. Ao ...] ; Vol. 1","publisher":"IAENG","publisher-place":"Hong Kong","number-of-pages":"766","source":"Gemeinsamer Bibliotheksverbund ISBN","event-place":"Hong Kong","ISBN":"978-988-18210-3-4","note":"OCLC: 931484614","language":"eng","editor":[{"family":"Ao","given":"S. I."},{"family":"International Association of Engineers","given":""}],"issued":{"date-parts":[["2011"]]}}}],"schema":"https://github.com/citation-style-language/schema/raw/master/csl-citation.json"} </w:instrText>
+      </w:r>
+      <w:r>
+        <w:rPr>
+          <w:rFonts w:ascii="Times New Roman" w:hAnsi="Times New Roman" w:cs="Times New Roman"/>
+          <w:lang w:val="en-IE"/>
+        </w:rPr>
+        <w:fldChar w:fldCharType="separate"/>
+      </w:r>
+      <w:r>
+        <w:rPr>
+          <w:rFonts w:ascii="Times New Roman" w:hAnsi="Times New Roman" w:cs="Times New Roman"/>
+          <w:noProof/>
+          <w:lang w:val="en-IE"/>
+        </w:rPr>
+        <w:t>(Ao and International Association of Engineers, 2011)</w:t>
+      </w:r>
+      <w:r>
+        <w:rPr>
+          <w:rFonts w:ascii="Times New Roman" w:hAnsi="Times New Roman" w:cs="Times New Roman"/>
+          <w:lang w:val="en-IE"/>
+        </w:rPr>
+        <w:fldChar w:fldCharType="end"/>
+      </w:r>
+      <w:r>
+        <w:rPr>
+          <w:rFonts w:ascii="Times New Roman" w:hAnsi="Times New Roman" w:cs="Times New Roman"/>
+          <w:lang w:val="en-IE"/>
+        </w:rPr>
+        <w:t xml:space="preserve"> provide an analysis of three machine learning algorithms for fraud detection. The algorithms analysed are Naïve Bayes, KNN and Logistic Regression (LR). The study was carried out on a dataset with approximately 280,000 transactions that was highly unbalanced. </w:t>
+      </w:r>
+      <w:r>
+        <w:rPr>
+          <w:rFonts w:ascii="Times New Roman" w:hAnsi="Times New Roman" w:cs="Times New Roman"/>
+          <w:lang w:val="en-IE"/>
+        </w:rPr>
+        <w:t>It is worth noting that</w:t>
+      </w:r>
+      <w:r>
+        <w:rPr>
+          <w:rFonts w:ascii="Times New Roman" w:hAnsi="Times New Roman" w:cs="Times New Roman"/>
+          <w:lang w:val="en-IE"/>
+        </w:rPr>
+        <w:t xml:space="preserve"> the KNN algorithm was only .3% less accurate than Naïve Bayes</w:t>
+      </w:r>
+      <w:r>
+        <w:rPr>
+          <w:rFonts w:ascii="Times New Roman" w:hAnsi="Times New Roman" w:cs="Times New Roman"/>
+          <w:lang w:val="en-IE"/>
+        </w:rPr>
+        <w:t>. As the authors used several</w:t>
+      </w:r>
+      <w:r>
+        <w:rPr>
+          <w:rFonts w:ascii="Times New Roman" w:hAnsi="Times New Roman" w:cs="Times New Roman"/>
+          <w:lang w:val="en-IE"/>
+        </w:rPr>
+        <w:t xml:space="preserve"> other</w:t>
+      </w:r>
+      <w:r>
+        <w:rPr>
+          <w:rFonts w:ascii="Times New Roman" w:hAnsi="Times New Roman" w:cs="Times New Roman"/>
+          <w:lang w:val="en-IE"/>
+        </w:rPr>
+        <w:t xml:space="preserve"> methods to evaluate the effectiveness of each algorithm, KNN was actually the optimal algorithm.</w:t>
+      </w:r>
+      <w:r>
+        <w:rPr>
+          <w:rFonts w:ascii="Times New Roman" w:hAnsi="Times New Roman" w:cs="Times New Roman"/>
+          <w:lang w:val="en-IE"/>
+        </w:rPr>
+        <w:t xml:space="preserve"> Noticeably LR provided quite a poor classification accuracy of approximately 54%.</w:t>
+      </w:r>
+    </w:p>
+    <w:p>
+      <w:pPr>
+        <w:spacing w:line="360" w:lineRule="auto"/>
+        <w:jc w:val="both"/>
+        <w:rPr>
+          <w:rFonts w:ascii="Times New Roman" w:hAnsi="Times New Roman" w:cs="Times New Roman"/>
+          <w:lang w:val="en-IE"/>
+        </w:rPr>
+      </w:pPr>
+    </w:p>
+    <w:p>
+      <w:pPr>
+        <w:spacing w:line="360" w:lineRule="auto"/>
+        <w:jc w:val="both"/>
+        <w:rPr>
+          <w:rFonts w:ascii="Times New Roman" w:hAnsi="Times New Roman" w:cs="Times New Roman"/>
+          <w:lang w:val="en-IE"/>
+        </w:rPr>
+      </w:pPr>
+      <w:r>
+        <w:rPr>
+          <w:rFonts w:ascii="Times New Roman" w:hAnsi="Times New Roman" w:cs="Times New Roman"/>
+          <w:lang w:val="en-IE"/>
+        </w:rPr>
+        <w:t xml:space="preserve">Similarly </w:t>
+      </w:r>
+      <w:r>
+        <w:rPr>
+          <w:rFonts w:ascii="Times New Roman" w:hAnsi="Times New Roman" w:cs="Times New Roman"/>
+          <w:lang w:val="en-IE"/>
+        </w:rPr>
+        <w:fldChar w:fldCharType="begin"/>
+      </w:r>
+      <w:r>
+        <w:rPr>
+          <w:rFonts w:ascii="Times New Roman" w:hAnsi="Times New Roman" w:cs="Times New Roman"/>
+          <w:lang w:val="en-IE"/>
+        </w:rPr>
+        <w:instrText xml:space="preserve"> ADDIN ZOTERO_ITEM CSL_CITATION {"citationID":"yMVToymC","properties":{"formattedCitation":"(Shen, Tong and Deng, 2007)","plainCitation":"(Shen, Tong and Deng, 2007)"},"citationItems":[{"id":162,"uris":["http://zotero.org/users/4597499/items/9NUP4947"],"uri":["http://zotero.org/users/4597499/items/9NUP4947"],"itemData":{"id":162,"type":"paper-conference","title":"Application of classification models on credit card fraud detection","container-title":"Service Systems and Service Management, 2007 International Conference on","publisher":"IEEE","page":"1–4","source":"Google Scholar","author":[{"family":"Shen","given":"Aihua"},{"family":"Tong","given":"Rencheng"},{"family":"Deng","given":"Yaochen"}],"issued":{"date-parts":[["2007"]]}}}],"schema":"https://github.com/citation-style-language/schema/raw/master/csl-citation.json"} </w:instrText>
+      </w:r>
+      <w:r>
+        <w:rPr>
+          <w:rFonts w:ascii="Times New Roman" w:hAnsi="Times New Roman" w:cs="Times New Roman"/>
+          <w:lang w:val="en-IE"/>
+        </w:rPr>
+        <w:fldChar w:fldCharType="separate"/>
+      </w:r>
+      <w:r>
+        <w:rPr>
+          <w:rFonts w:ascii="Times New Roman" w:hAnsi="Times New Roman" w:cs="Times New Roman"/>
+          <w:noProof/>
+          <w:lang w:val="en-IE"/>
+        </w:rPr>
+        <w:t>(Shen et. al, 2007)</w:t>
+      </w:r>
+      <w:r>
+        <w:rPr>
+          <w:rFonts w:ascii="Times New Roman" w:hAnsi="Times New Roman" w:cs="Times New Roman"/>
+          <w:lang w:val="en-IE"/>
+        </w:rPr>
+        <w:fldChar w:fldCharType="end"/>
+      </w:r>
+      <w:r>
+        <w:rPr>
+          <w:rFonts w:ascii="Times New Roman" w:hAnsi="Times New Roman" w:cs="Times New Roman"/>
+          <w:lang w:val="en-IE"/>
+        </w:rPr>
+        <w:t xml:space="preserve"> provide an analysis of three machine learning algorithms for credit card fraud detection. In contrast to the study done by </w:t>
+      </w:r>
+      <w:r>
+        <w:rPr>
+          <w:rFonts w:ascii="Times New Roman" w:hAnsi="Times New Roman" w:cs="Times New Roman"/>
+          <w:lang w:val="en-IE"/>
+        </w:rPr>
+        <w:fldChar w:fldCharType="begin"/>
+      </w:r>
+      <w:r>
+        <w:rPr>
+          <w:rFonts w:ascii="Times New Roman" w:hAnsi="Times New Roman" w:cs="Times New Roman"/>
+          <w:lang w:val="en-IE"/>
+        </w:rPr>
+        <w:instrText xml:space="preserve"> ADDIN ZOTERO_ITEM CSL_CITATION {"citationID":"Mu3Fod84","properties":{"formattedCitation":"(Ao and International Association of Engineers, 2011)","plainCitation":"(Ao and International Association of Engineers, 2011)"},"citationItems":[{"id":159,"uris":["http://zotero.org/users/4597499/items/ECFTRRLF"],"uri":["http://zotero.org/users/4597499/items/ECFTRRLF"],"itemData":{"id":159,"type":"book","title":"The 2011 IAENG International Conference on Artificial Intelligence and Applications, the 2011 IAENG International Conference on Bioinformatics, the 2011 IAENG International Conference on Computer Science, the 2011 IAENG International Conference on Data Mining and Applications, the 2011 IAENG International Conference on Imaging Engineering, the 2011 IAENG International Conference on Communication Systems and Applications, the 2011 IAENG International Conference on Internet Computing and Web Services, the 2011 IAENG International Conference on Software Engineering","collection-title":"International MultiConference of Engineers and Computer Scientists, IMECS 2011","collection-number":"16 - 18 March, 2011, the Royal Garden Hotel, Kowloon, Hong Kong / [Eds.: S. I. Ao ...] ; Vol. 1","publisher":"IAENG","publisher-place":"Hong Kong","number-of-pages":"766","source":"Gemeinsamer Bibliotheksverbund ISBN","event-place":"Hong Kong","ISBN":"978-988-18210-3-4","note":"OCLC: 931484614","language":"eng","editor":[{"family":"Ao","given":"S. I."},{"family":"International Association of Engineers","given":""}],"issued":{"date-parts":[["2011"]]}}}],"schema":"https://github.com/citation-style-language/schema/raw/master/csl-citation.json"} </w:instrText>
+      </w:r>
+      <w:r>
+        <w:rPr>
+          <w:rFonts w:ascii="Times New Roman" w:hAnsi="Times New Roman" w:cs="Times New Roman"/>
+          <w:lang w:val="en-IE"/>
+        </w:rPr>
+        <w:fldChar w:fldCharType="separate"/>
+      </w:r>
+      <w:r>
+        <w:rPr>
+          <w:rFonts w:ascii="Times New Roman" w:hAnsi="Times New Roman" w:cs="Times New Roman"/>
+          <w:noProof/>
+          <w:lang w:val="en-IE"/>
+        </w:rPr>
+        <w:t>(Ao and International Association of Engineers, 2011)</w:t>
+      </w:r>
+      <w:r>
+        <w:rPr>
+          <w:rFonts w:ascii="Times New Roman" w:hAnsi="Times New Roman" w:cs="Times New Roman"/>
+          <w:lang w:val="en-IE"/>
+        </w:rPr>
+        <w:fldChar w:fldCharType="end"/>
+      </w:r>
+      <w:r>
+        <w:rPr>
+          <w:rFonts w:ascii="Times New Roman" w:hAnsi="Times New Roman" w:cs="Times New Roman"/>
+          <w:lang w:val="en-IE"/>
+        </w:rPr>
+        <w:t>, the authors analyse decision trees, neural networks and LR also.</w:t>
+      </w:r>
+      <w:r>
+        <w:rPr>
+          <w:rFonts w:ascii="Times New Roman" w:hAnsi="Times New Roman" w:cs="Times New Roman"/>
+          <w:lang w:val="en-IE"/>
+        </w:rPr>
+        <w:t xml:space="preserve"> In this study neural networks provided the best performance followed by LR and decision trees.</w:t>
+      </w:r>
+      <w:r>
+        <w:rPr>
+          <w:rFonts w:ascii="Times New Roman" w:hAnsi="Times New Roman" w:cs="Times New Roman"/>
+          <w:lang w:val="en-IE"/>
+        </w:rPr>
+        <w:t xml:space="preserve"> Again, the dataset in this study suffers from a highly unbalanced set of classifications as only 0.07% of the training data was labelled as fraudulent.</w:t>
+      </w:r>
+    </w:p>
+    <w:p>
+      <w:pPr>
+        <w:spacing w:line="360" w:lineRule="auto"/>
+        <w:jc w:val="both"/>
+        <w:rPr>
+          <w:rFonts w:ascii="Times New Roman" w:hAnsi="Times New Roman" w:cs="Times New Roman"/>
+          <w:lang w:val="en-IE"/>
+        </w:rPr>
+      </w:pPr>
+    </w:p>
+    <w:p>
+      <w:pPr>
+        <w:spacing w:line="360" w:lineRule="auto"/>
+        <w:jc w:val="both"/>
+        <w:rPr>
+          <w:rFonts w:ascii="Times New Roman" w:hAnsi="Times New Roman" w:cs="Times New Roman"/>
+          <w:lang w:val="en-IE"/>
+        </w:rPr>
+      </w:pPr>
+      <w:r>
+        <w:rPr>
+          <w:rFonts w:ascii="Times New Roman" w:hAnsi="Times New Roman" w:cs="Times New Roman"/>
+          <w:lang w:val="en-IE"/>
+        </w:rPr>
+        <w:lastRenderedPageBreak/>
+        <w:fldChar w:fldCharType="begin"/>
+      </w:r>
+      <w:r>
+        <w:rPr>
+          <w:rFonts w:ascii="Times New Roman" w:hAnsi="Times New Roman" w:cs="Times New Roman"/>
+          <w:lang w:val="en-IE"/>
+        </w:rPr>
+        <w:instrText xml:space="preserve"> ADDIN ZOTERO_ITEM CSL_CITATION {"citationID":"W3tDqnY6","properties":{"formattedCitation":"(Duman, Buyukkaya and Elikucuk, 2013)","plainCitation":"(Duman, Buyukkaya and Elikucuk, 2013)"},"citationItems":[{"id":164,"uris":["http://zotero.org/users/4597499/items/2RDRRT4K"],"uri":["http://zotero.org/users/4597499/items/2RDRRT4K"],"itemData":{"id":164,"type":"paper-conference","title":"A Novel and Successful Credit Card Fraud Detection System Implemented in a Turkish Bank","publisher":"IEEE","page":"162-171","source":"CrossRef","URL":"http://ieeexplore.ieee.org/document/6753916/","DOI":"10.1109/ICDMW.2013.168","ISBN":"978-1-4799-3142-2","author":[{"family":"Duman","given":"Ekrem"},{"family":"Buyukkaya","given":"Ayse"},{"family":"Elikucuk","given":"Ilker"}],"issued":{"date-parts":[["2013",12]]},"accessed":{"date-parts":[["2018",2,24]]}}}],"schema":"https://github.com/citation-style-language/schema/raw/master/csl-citation.json"} </w:instrText>
+      </w:r>
+      <w:r>
+        <w:rPr>
+          <w:rFonts w:ascii="Times New Roman" w:hAnsi="Times New Roman" w:cs="Times New Roman"/>
+          <w:lang w:val="en-IE"/>
+        </w:rPr>
+        <w:fldChar w:fldCharType="separate"/>
+      </w:r>
+      <w:r>
+        <w:rPr>
+          <w:rFonts w:ascii="Times New Roman" w:hAnsi="Times New Roman" w:cs="Times New Roman"/>
+          <w:noProof/>
+          <w:lang w:val="en-IE"/>
+        </w:rPr>
+        <w:t>(Duman et. al, 2013)</w:t>
+      </w:r>
+      <w:r>
+        <w:rPr>
+          <w:rFonts w:ascii="Times New Roman" w:hAnsi="Times New Roman" w:cs="Times New Roman"/>
+          <w:lang w:val="en-IE"/>
+        </w:rPr>
+        <w:fldChar w:fldCharType="end"/>
+      </w:r>
+      <w:r>
+        <w:rPr>
+          <w:rFonts w:ascii="Times New Roman" w:hAnsi="Times New Roman" w:cs="Times New Roman"/>
+          <w:lang w:val="en-IE"/>
+        </w:rPr>
+        <w:t xml:space="preserve"> </w:t>
+      </w:r>
+      <w:r>
+        <w:rPr>
+          <w:rFonts w:ascii="Times New Roman" w:hAnsi="Times New Roman" w:cs="Times New Roman"/>
+          <w:lang w:val="en-IE"/>
+        </w:rPr>
+        <w:t>developed a fraud detection system for a Turkish bank which detects 97% of fraudulent transactions. In addition to the previously mentioned studies, this too suffered from highly unbalanced data where the authors had 978 fraudulent transactions and 22 million valid transactions. Therefore</w:t>
+      </w:r>
+      <w:r>
+        <w:rPr>
+          <w:rFonts w:ascii="Times New Roman" w:hAnsi="Times New Roman" w:cs="Times New Roman"/>
+          <w:lang w:val="en-IE"/>
+        </w:rPr>
+        <w:t>,</w:t>
+      </w:r>
+      <w:r>
+        <w:rPr>
+          <w:rFonts w:ascii="Times New Roman" w:hAnsi="Times New Roman" w:cs="Times New Roman"/>
+          <w:lang w:val="en-IE"/>
+        </w:rPr>
+        <w:t xml:space="preserve"> the authors had to use a stratified sample of the data that included all the fraudulent transactions and only a fraction of the valid transactions.</w:t>
+      </w:r>
+      <w:r>
+        <w:rPr>
+          <w:rFonts w:ascii="Times New Roman" w:hAnsi="Times New Roman" w:cs="Times New Roman"/>
+          <w:lang w:val="en-IE"/>
+        </w:rPr>
+        <w:t xml:space="preserve"> The authors tested  multiple existing data mining algorithms as well as some ensembles of these algorithms to determine the best solution for fraud detection.</w:t>
+      </w:r>
+      <w:r>
+        <w:rPr>
+          <w:rFonts w:ascii="Times New Roman" w:hAnsi="Times New Roman" w:cs="Times New Roman"/>
+          <w:lang w:val="en-IE"/>
+        </w:rPr>
+        <w:t xml:space="preserve"> From this analysis, the authors determined that the Migrating Birds Optimisation algorithm was the best option.</w:t>
+      </w:r>
       <w:bookmarkStart w:id="1" w:name="_GoBack"/>
       <w:bookmarkEnd w:id="1"/>
+    </w:p>
+    <w:p>
+      <w:pPr>
+        <w:spacing w:line="360" w:lineRule="auto"/>
+        <w:jc w:val="both"/>
+        <w:rPr>
+          <w:rFonts w:ascii="Times New Roman" w:hAnsi="Times New Roman" w:cs="Times New Roman"/>
+          <w:lang w:val="en-IE"/>
+        </w:rPr>
+      </w:pPr>
+    </w:p>
+    <w:p>
+      <w:pPr>
+        <w:spacing w:line="360" w:lineRule="auto"/>
+        <w:jc w:val="both"/>
+        <w:rPr>
+          <w:rFonts w:ascii="Times New Roman" w:hAnsi="Times New Roman" w:cs="Times New Roman"/>
+          <w:lang w:val="en-IE"/>
+        </w:rPr>
+      </w:pPr>
     </w:p>
     <w:p>
       <w:pPr>
@@ -2638,7 +2959,7 @@
 </file>
 
 <file path=customXml/itemProps1.xml><?xml version="1.0" encoding="utf-8"?>
-<ds:datastoreItem xmlns:ds="http://schemas.openxmlformats.org/officeDocument/2006/customXml" ds:itemID="{A2537AC0-1638-8240-B3E3-1E778CFFA85E}">
+<ds:datastoreItem xmlns:ds="http://schemas.openxmlformats.org/officeDocument/2006/customXml" ds:itemID="{3EFD6AD4-7DC3-1543-B77C-8DEE02E04BCA}">
   <ds:schemaRefs>
     <ds:schemaRef ds:uri="http://schemas.openxmlformats.org/officeDocument/2006/bibliography"/>
   </ds:schemaRefs>

</xml_diff>

<commit_message>
Document includes intro, literature review, start of research methodology
</commit_message>
<xml_diff>
--- a/Literature Review.docx
+++ b/Literature Review.docx
@@ -191,16 +191,8 @@
         <w:rPr>
           <w:bCs/>
         </w:rPr>
-        <w:t xml:space="preserve">Gearoid </w:t>
-      </w:r>
-      <w:proofErr w:type="spellStart"/>
-      <w:r>
-        <w:rPr>
-          <w:bCs/>
-        </w:rPr>
-        <w:t>Lacey</w:t>
-      </w:r>
-      <w:proofErr w:type="spellEnd"/>
+        <w:t>Gearoid Lacey</w:t>
+      </w:r>
     </w:p>
     <w:p>
       <w:pPr>
@@ -260,14 +252,12 @@
         </w:rPr>
         <w:tab/>
       </w:r>
-      <w:proofErr w:type="gramStart"/>
       <w:r>
         <w:rPr>
           <w:bCs/>
         </w:rPr>
         <w:t>Masters in Data Science</w:t>
       </w:r>
-      <w:proofErr w:type="gramEnd"/>
     </w:p>
     <w:p>
       <w:pPr>
@@ -463,7 +453,7 @@
           <w:r>
             <w:fldChar w:fldCharType="separate"/>
           </w:r>
-          <w:hyperlink w:anchor="_Toc507241839" w:history="1">
+          <w:hyperlink w:anchor="_Toc507256235" w:history="1">
             <w:r>
               <w:rPr>
                 <w:rStyle w:val="Hyperlink"/>
@@ -493,7 +483,7 @@
                 <w:noProof/>
                 <w:webHidden/>
               </w:rPr>
-              <w:instrText xml:space="preserve"> PAGEREF _Toc507241839 \h </w:instrText>
+              <w:instrText xml:space="preserve"> PAGEREF _Toc507256235 \h </w:instrText>
             </w:r>
             <w:r>
               <w:rPr>
@@ -536,7 +526,7 @@
               <w:lang w:val="en-IE" w:eastAsia="en-IE"/>
             </w:rPr>
           </w:pPr>
-          <w:hyperlink w:anchor="_Toc507241840" w:history="1">
+          <w:hyperlink w:anchor="_Toc507256236" w:history="1">
             <w:r>
               <w:rPr>
                 <w:rStyle w:val="Hyperlink"/>
@@ -566,7 +556,7 @@
                 <w:noProof/>
                 <w:webHidden/>
               </w:rPr>
-              <w:instrText xml:space="preserve"> PAGEREF _Toc507241840 \h </w:instrText>
+              <w:instrText xml:space="preserve"> PAGEREF _Toc507256236 \h </w:instrText>
             </w:r>
             <w:r>
               <w:rPr>
@@ -586,7 +576,7 @@
                 <w:noProof/>
                 <w:webHidden/>
               </w:rPr>
-              <w:t>3</w:t>
+              <w:t>4</w:t>
             </w:r>
             <w:r>
               <w:rPr>
@@ -609,7 +599,7 @@
               <w:lang w:val="en-IE" w:eastAsia="en-IE"/>
             </w:rPr>
           </w:pPr>
-          <w:hyperlink w:anchor="_Toc507241841" w:history="1">
+          <w:hyperlink w:anchor="_Toc507256237" w:history="1">
             <w:r>
               <w:rPr>
                 <w:rStyle w:val="Hyperlink"/>
@@ -618,7 +608,7 @@
                 <w:noProof/>
                 <w:lang w:val="en-IE"/>
               </w:rPr>
-              <w:t>References</w:t>
+              <w:t>Research Methodology</w:t>
             </w:r>
             <w:r>
               <w:rPr>
@@ -639,7 +629,7 @@
                 <w:noProof/>
                 <w:webHidden/>
               </w:rPr>
-              <w:instrText xml:space="preserve"> PAGEREF _Toc507241841 \h </w:instrText>
+              <w:instrText xml:space="preserve"> PAGEREF _Toc507256237 \h </w:instrText>
             </w:r>
             <w:r>
               <w:rPr>
@@ -671,6 +661,79 @@
           </w:hyperlink>
         </w:p>
         <w:p>
+          <w:pPr>
+            <w:pStyle w:val="TOC1"/>
+            <w:tabs>
+              <w:tab w:val="right" w:leader="dot" w:pos="9010"/>
+            </w:tabs>
+            <w:rPr>
+              <w:rFonts w:eastAsiaTheme="minorEastAsia"/>
+              <w:noProof/>
+              <w:lang w:val="en-IE" w:eastAsia="en-IE"/>
+            </w:rPr>
+          </w:pPr>
+          <w:hyperlink w:anchor="_Toc507256238" w:history="1">
+            <w:r>
+              <w:rPr>
+                <w:rStyle w:val="Hyperlink"/>
+                <w:rFonts w:ascii="Times New Roman" w:hAnsi="Times New Roman" w:cs="Times New Roman"/>
+                <w:b/>
+                <w:noProof/>
+                <w:lang w:val="en-IE"/>
+              </w:rPr>
+              <w:t>References</w:t>
+            </w:r>
+            <w:r>
+              <w:rPr>
+                <w:noProof/>
+                <w:webHidden/>
+              </w:rPr>
+              <w:tab/>
+            </w:r>
+            <w:r>
+              <w:rPr>
+                <w:noProof/>
+                <w:webHidden/>
+              </w:rPr>
+              <w:fldChar w:fldCharType="begin"/>
+            </w:r>
+            <w:r>
+              <w:rPr>
+                <w:noProof/>
+                <w:webHidden/>
+              </w:rPr>
+              <w:instrText xml:space="preserve"> PAGEREF _Toc507256238 \h </w:instrText>
+            </w:r>
+            <w:r>
+              <w:rPr>
+                <w:noProof/>
+                <w:webHidden/>
+              </w:rPr>
+            </w:r>
+            <w:r>
+              <w:rPr>
+                <w:noProof/>
+                <w:webHidden/>
+              </w:rPr>
+              <w:fldChar w:fldCharType="separate"/>
+            </w:r>
+            <w:r>
+              <w:rPr>
+                <w:noProof/>
+                <w:webHidden/>
+              </w:rPr>
+              <w:t>7</w:t>
+            </w:r>
+            <w:r>
+              <w:rPr>
+                <w:noProof/>
+                <w:webHidden/>
+              </w:rPr>
+              <w:fldChar w:fldCharType="end"/>
+            </w:r>
+          </w:hyperlink>
+        </w:p>
+        <w:p>
           <w:r>
             <w:rPr>
               <w:b/>
@@ -725,7 +788,7 @@
           <w:lang w:val="en-IE"/>
         </w:rPr>
       </w:pPr>
-      <w:bookmarkStart w:id="0" w:name="_Toc507241839"/>
+      <w:bookmarkStart w:id="0" w:name="_Toc507256235"/>
       <w:r>
         <w:rPr>
           <w:rFonts w:ascii="Times New Roman" w:hAnsi="Times New Roman" w:cs="Times New Roman"/>
@@ -741,6 +804,13 @@
     </w:p>
     <w:p>
       <w:pPr>
+        <w:rPr>
+          <w:lang w:val="en-IE"/>
+        </w:rPr>
+      </w:pPr>
+    </w:p>
+    <w:p>
+      <w:pPr>
         <w:spacing w:line="360" w:lineRule="auto"/>
         <w:jc w:val="both"/>
         <w:rPr>
@@ -831,7 +901,14 @@
           <w:rFonts w:ascii="Times New Roman" w:hAnsi="Times New Roman" w:cs="Times New Roman"/>
           <w:lang w:val="en-IE"/>
         </w:rPr>
-        <w:t>as also led to the increase in credit card fraud.</w:t>
+        <w:t>as also led to this</w:t>
+      </w:r>
+      <w:r>
+        <w:rPr>
+          <w:rFonts w:ascii="Times New Roman" w:hAnsi="Times New Roman" w:cs="Times New Roman"/>
+          <w:lang w:val="en-IE"/>
+        </w:rPr>
+        <w:t xml:space="preserve"> increase in credit card fraud.</w:t>
       </w:r>
       <w:r>
         <w:rPr>
@@ -1007,7 +1084,21 @@
           <w:rFonts w:ascii="Times New Roman" w:hAnsi="Times New Roman" w:cs="Times New Roman"/>
           <w:lang w:val="en-IE"/>
         </w:rPr>
-        <w:t>. Social engineering can take form in a number of different approaches such as emails ,which on first sight appear to have legitimate credentials</w:t>
+        <w:t xml:space="preserve">. Social engineering can take form in a number of different approaches such as </w:t>
+      </w:r>
+      <w:r>
+        <w:rPr>
+          <w:rFonts w:ascii="Times New Roman" w:hAnsi="Times New Roman" w:cs="Times New Roman"/>
+          <w:lang w:val="en-IE"/>
+        </w:rPr>
+        <w:t xml:space="preserve">fake </w:t>
+      </w:r>
+      <w:r>
+        <w:rPr>
+          <w:rFonts w:ascii="Times New Roman" w:hAnsi="Times New Roman" w:cs="Times New Roman"/>
+          <w:lang w:val="en-IE"/>
+        </w:rPr>
+        <w:t>emails ,which on first sight appear to have legitimate credentials</w:t>
       </w:r>
       <w:r>
         <w:rPr>
@@ -1083,6 +1174,104 @@
           <w:rFonts w:ascii="Times New Roman" w:hAnsi="Times New Roman" w:cs="Times New Roman"/>
           <w:lang w:val="en-IE"/>
         </w:rPr>
+        <w:fldChar w:fldCharType="begin"/>
+      </w:r>
+      <w:r>
+        <w:rPr>
+          <w:rFonts w:ascii="Times New Roman" w:hAnsi="Times New Roman" w:cs="Times New Roman"/>
+          <w:lang w:val="en-IE"/>
+        </w:rPr>
+        <w:instrText xml:space="preserve"> ADDIN ZOTERO_ITEM CSL_CITATION {"citationID":"jsQLsmWx","properties":{"formattedCitation":"(Atkins and Huang, 2013)","plainCitation":"(Atkins and Huang, 2013)"},"citationItems":[{"id":146,"uris":["http://zotero.org/users/4597499/items/S9SEGIZI"],"uri":["http://zotero.org/users/4597499/items/S9SEGIZI"],"itemData":{"id":146,"type":"article-journal","title":"A Study of Social Engineering in Online Frauds","container-title":"Open Journal of Social Sciences","page":"23-32","volume":"01","issue":"03","source":"CrossRef","DOI":"10.4236/jss.2013.13004","ISSN":"2327-5952, 2327-5960","author":[{"family":"Atkins","given":"Brandon"},{"family":"Huang","given":"Wilson"}],"issued":{"date-parts":[["2013"]]}}}],"schema":"https://github.com/citation-style-language/schema/raw/master/csl-citation.json"} </w:instrText>
+      </w:r>
+      <w:r>
+        <w:rPr>
+          <w:rFonts w:ascii="Times New Roman" w:hAnsi="Times New Roman" w:cs="Times New Roman"/>
+          <w:lang w:val="en-IE"/>
+        </w:rPr>
+        <w:fldChar w:fldCharType="separate"/>
+      </w:r>
+      <w:r>
+        <w:rPr>
+          <w:rFonts w:ascii="Times New Roman" w:hAnsi="Times New Roman" w:cs="Times New Roman"/>
+          <w:noProof/>
+          <w:lang w:val="en-IE"/>
+        </w:rPr>
+        <w:t>(Atkins and Huang, 2013)</w:t>
+      </w:r>
+      <w:r>
+        <w:rPr>
+          <w:rFonts w:ascii="Times New Roman" w:hAnsi="Times New Roman" w:cs="Times New Roman"/>
+          <w:lang w:val="en-IE"/>
+        </w:rPr>
+        <w:fldChar w:fldCharType="end"/>
+      </w:r>
+      <w:r>
+        <w:rPr>
+          <w:rFonts w:ascii="Times New Roman" w:hAnsi="Times New Roman" w:cs="Times New Roman"/>
+          <w:lang w:val="en-IE"/>
+        </w:rPr>
+        <w:t xml:space="preserve"> outline another form of social engineering called dumpster diving whereby the fraudster ciphers through the individual or organisations rubbish to extract information from mail for example. The also describe the situation where the fraudster gains entry to a premises and </w:t>
+      </w:r>
+      <w:r>
+        <w:rPr>
+          <w:rFonts w:ascii="Times New Roman" w:hAnsi="Times New Roman" w:cs="Times New Roman"/>
+          <w:lang w:val="en-IE"/>
+        </w:rPr>
+        <w:t>utilises the data from information boards. These</w:t>
+      </w:r>
+      <w:r>
+        <w:rPr>
+          <w:rFonts w:ascii="Times New Roman" w:hAnsi="Times New Roman" w:cs="Times New Roman"/>
+          <w:lang w:val="en-IE"/>
+        </w:rPr>
+        <w:t xml:space="preserve"> </w:t>
+      </w:r>
+      <w:r>
+        <w:rPr>
+          <w:rFonts w:ascii="Times New Roman" w:hAnsi="Times New Roman" w:cs="Times New Roman"/>
+          <w:lang w:val="en-IE"/>
+        </w:rPr>
+        <w:t>are some</w:t>
+      </w:r>
+      <w:r>
+        <w:rPr>
+          <w:rFonts w:ascii="Times New Roman" w:hAnsi="Times New Roman" w:cs="Times New Roman"/>
+          <w:lang w:val="en-IE"/>
+        </w:rPr>
+        <w:t xml:space="preserve"> of the simplest approaches to gaining</w:t>
+      </w:r>
+      <w:r>
+        <w:rPr>
+          <w:rFonts w:ascii="Times New Roman" w:hAnsi="Times New Roman" w:cs="Times New Roman"/>
+          <w:lang w:val="en-IE"/>
+        </w:rPr>
+        <w:t xml:space="preserve"> information for deceitful purposes.</w:t>
+      </w:r>
+    </w:p>
+    <w:p>
+      <w:pPr>
+        <w:spacing w:line="360" w:lineRule="auto"/>
+        <w:jc w:val="both"/>
+        <w:rPr>
+          <w:rFonts w:ascii="Times New Roman" w:hAnsi="Times New Roman" w:cs="Times New Roman"/>
+          <w:lang w:val="en-IE"/>
+        </w:rPr>
+      </w:pPr>
+    </w:p>
+    <w:p>
+      <w:pPr>
+        <w:spacing w:line="360" w:lineRule="auto"/>
+        <w:jc w:val="both"/>
+        <w:rPr>
+          <w:rFonts w:ascii="Times New Roman" w:hAnsi="Times New Roman" w:cs="Times New Roman"/>
+          <w:lang w:val="en-IE"/>
+        </w:rPr>
+      </w:pPr>
+      <w:r>
+        <w:rPr>
+          <w:rFonts w:ascii="Times New Roman" w:hAnsi="Times New Roman" w:cs="Times New Roman"/>
+          <w:lang w:val="en-IE"/>
+        </w:rPr>
         <w:t xml:space="preserve">Another way credit card fraud can occur is through counterfeit cards </w:t>
       </w:r>
       <w:r>
@@ -1176,7 +1365,74 @@
     </w:p>
     <w:p>
       <w:pPr>
-        <w:pStyle w:val="Heading1"/>
+        <w:spacing w:line="360" w:lineRule="auto"/>
+        <w:jc w:val="both"/>
+        <w:rPr>
+          <w:rFonts w:ascii="Times New Roman" w:eastAsiaTheme="majorEastAsia" w:hAnsi="Times New Roman" w:cs="Times New Roman"/>
+          <w:b/>
+          <w:color w:val="2F5496" w:themeColor="accent1" w:themeShade="BF"/>
+          <w:sz w:val="28"/>
+          <w:szCs w:val="28"/>
+          <w:lang w:val="en-IE"/>
+        </w:rPr>
+      </w:pPr>
+      <w:r>
+        <w:rPr>
+          <w:rFonts w:ascii="Times New Roman" w:hAnsi="Times New Roman" w:cs="Times New Roman"/>
+          <w:lang w:val="en-IE"/>
+        </w:rPr>
+        <w:t>The</w:t>
+      </w:r>
+      <w:r>
+        <w:rPr>
+          <w:rFonts w:ascii="Times New Roman" w:hAnsi="Times New Roman" w:cs="Times New Roman"/>
+          <w:lang w:val="en-IE"/>
+        </w:rPr>
+        <w:t>refore, the</w:t>
+      </w:r>
+      <w:r>
+        <w:rPr>
+          <w:rFonts w:ascii="Times New Roman" w:hAnsi="Times New Roman" w:cs="Times New Roman"/>
+          <w:lang w:val="en-IE"/>
+        </w:rPr>
+        <w:t xml:space="preserve"> purpose of this document is to analyse the effect</w:t>
+      </w:r>
+      <w:r>
+        <w:rPr>
+          <w:rFonts w:ascii="Times New Roman" w:hAnsi="Times New Roman" w:cs="Times New Roman"/>
+          <w:lang w:val="en-IE"/>
+        </w:rPr>
+        <w:t>iveness of three machine learning algorithms for credit card fraud classification. The proposed algorithms to</w:t>
+      </w:r>
+      <w:r>
+        <w:rPr>
+          <w:rFonts w:ascii="Times New Roman" w:hAnsi="Times New Roman" w:cs="Times New Roman"/>
+          <w:lang w:val="en-IE"/>
+        </w:rPr>
+        <w:t xml:space="preserve"> be </w:t>
+      </w:r>
+      <w:r>
+        <w:rPr>
+          <w:rFonts w:ascii="Times New Roman" w:hAnsi="Times New Roman" w:cs="Times New Roman"/>
+          <w:lang w:val="en-IE"/>
+        </w:rPr>
+        <w:t>implement</w:t>
+      </w:r>
+      <w:r>
+        <w:rPr>
+          <w:rFonts w:ascii="Times New Roman" w:hAnsi="Times New Roman" w:cs="Times New Roman"/>
+          <w:lang w:val="en-IE"/>
+        </w:rPr>
+        <w:t>ed</w:t>
+      </w:r>
+      <w:r>
+        <w:rPr>
+          <w:rFonts w:ascii="Times New Roman" w:hAnsi="Times New Roman" w:cs="Times New Roman"/>
+          <w:lang w:val="en-IE"/>
+        </w:rPr>
+        <w:t xml:space="preserve"> are K Nearest Neighbour (KNN), Logistic Regression (LR) and Random Forest (RF).</w:t>
+      </w:r>
+      <w:r>
         <w:rPr>
           <w:rFonts w:ascii="Times New Roman" w:hAnsi="Times New Roman" w:cs="Times New Roman"/>
           <w:b/>
@@ -1184,9 +1440,12 @@
           <w:szCs w:val="28"/>
           <w:lang w:val="en-IE"/>
         </w:rPr>
-      </w:pPr>
-      <w:bookmarkStart w:id="1" w:name="_Toc507241840"/>
-      <w:r>
+        <w:br w:type="page"/>
+      </w:r>
+    </w:p>
+    <w:p>
+      <w:pPr>
+        <w:pStyle w:val="Heading1"/>
         <w:rPr>
           <w:rFonts w:ascii="Times New Roman" w:hAnsi="Times New Roman" w:cs="Times New Roman"/>
           <w:b/>
@@ -1194,1077 +1453,9 @@
           <w:szCs w:val="28"/>
           <w:lang w:val="en-IE"/>
         </w:rPr>
-        <w:t>Literature Review</w:t>
-      </w:r>
-      <w:bookmarkEnd w:id="1"/>
-    </w:p>
-    <w:p>
-      <w:pPr>
-        <w:spacing w:line="360" w:lineRule="auto"/>
-        <w:jc w:val="both"/>
-        <w:rPr>
-          <w:rFonts w:ascii="Times New Roman" w:hAnsi="Times New Roman" w:cs="Times New Roman"/>
-          <w:lang w:val="en-IE"/>
-        </w:rPr>
-      </w:pPr>
-    </w:p>
-    <w:p>
-      <w:pPr>
-        <w:spacing w:line="360" w:lineRule="auto"/>
-        <w:jc w:val="both"/>
-        <w:rPr>
-          <w:rFonts w:ascii="Times New Roman" w:hAnsi="Times New Roman" w:cs="Times New Roman"/>
-          <w:lang w:val="en-IE"/>
-        </w:rPr>
-      </w:pPr>
-      <w:r>
-        <w:rPr>
-          <w:rFonts w:ascii="Times New Roman" w:hAnsi="Times New Roman" w:cs="Times New Roman"/>
-          <w:lang w:val="en-IE"/>
-        </w:rPr>
-        <w:t>Many financial institutions now use data mining and machine learning to assist there existing measures for fraud the detection.</w:t>
-      </w:r>
-      <w:r>
-        <w:rPr>
-          <w:rFonts w:ascii="Times New Roman" w:hAnsi="Times New Roman" w:cs="Times New Roman"/>
-          <w:lang w:val="en-IE"/>
-        </w:rPr>
-        <w:t xml:space="preserve"> </w:t>
-      </w:r>
-      <w:r>
-        <w:rPr>
-          <w:rFonts w:ascii="Times New Roman" w:hAnsi="Times New Roman" w:cs="Times New Roman"/>
-          <w:lang w:val="en-IE"/>
-        </w:rPr>
-        <w:fldChar w:fldCharType="begin"/>
-      </w:r>
-      <w:r>
-        <w:rPr>
-          <w:rFonts w:ascii="Times New Roman" w:hAnsi="Times New Roman" w:cs="Times New Roman"/>
-          <w:lang w:val="en-IE"/>
-        </w:rPr>
-        <w:instrText xml:space="preserve"> ADDIN ZOTERO_ITEM CSL_CITATION {"citationID":"yaSxDumj","properties":{"formattedCitation":"(Ghosh and Reilly, 1994)","plainCitation":"(Ghosh and Reilly, 1994)"},"citationItems":[{"id":153,"uris":["http://zotero.org/users/4597499/items/GGEEZ3SA"],"uri":["http://zotero.org/users/4597499/items/GGEEZ3SA"],"itemData":{"id":153,"type":"paper-conference","title":"Credit card fraud detection with a neural-network","container-title":"System Sciences, 1994. Proceedings of the Twenty-Seventh Hawaii International Conference on","publisher":"IEEE","page":"621–630","volume":"3","source":"Google Scholar","author":[{"family":"Ghosh","given":"Sushmito"},{"family":"Reilly","given":"Douglas L."}],"issued":{"date-parts":[["1994"]]}}}],"schema":"https://github.com/citation-style-language/schema/raw/master/csl-citation.json"} </w:instrText>
-      </w:r>
-      <w:r>
-        <w:rPr>
-          <w:rFonts w:ascii="Times New Roman" w:hAnsi="Times New Roman" w:cs="Times New Roman"/>
-          <w:lang w:val="en-IE"/>
-        </w:rPr>
-        <w:fldChar w:fldCharType="separate"/>
-      </w:r>
-      <w:r>
-        <w:rPr>
-          <w:rFonts w:ascii="Times New Roman" w:hAnsi="Times New Roman" w:cs="Times New Roman"/>
-          <w:noProof/>
-          <w:lang w:val="en-IE"/>
-        </w:rPr>
-        <w:t>(Ghosh and Reilly, 1994)</w:t>
-      </w:r>
-      <w:r>
-        <w:rPr>
-          <w:rFonts w:ascii="Times New Roman" w:hAnsi="Times New Roman" w:cs="Times New Roman"/>
-          <w:lang w:val="en-IE"/>
-        </w:rPr>
-        <w:fldChar w:fldCharType="end"/>
-      </w:r>
-      <w:r>
-        <w:rPr>
-          <w:rFonts w:ascii="Times New Roman" w:hAnsi="Times New Roman" w:cs="Times New Roman"/>
-          <w:lang w:val="en-IE"/>
-        </w:rPr>
-        <w:t xml:space="preserve"> </w:t>
-      </w:r>
-      <w:r>
-        <w:rPr>
-          <w:rFonts w:ascii="Times New Roman" w:hAnsi="Times New Roman" w:cs="Times New Roman"/>
-          <w:lang w:val="en-IE"/>
-        </w:rPr>
-        <w:t>state that financial institutions have</w:t>
-      </w:r>
-      <w:r>
-        <w:rPr>
-          <w:rFonts w:ascii="Times New Roman" w:hAnsi="Times New Roman" w:cs="Times New Roman"/>
-          <w:lang w:val="en-IE"/>
-        </w:rPr>
-        <w:t>,</w:t>
-      </w:r>
-      <w:r>
-        <w:rPr>
-          <w:rFonts w:ascii="Times New Roman" w:hAnsi="Times New Roman" w:cs="Times New Roman"/>
-          <w:lang w:val="en-IE"/>
-        </w:rPr>
-        <w:t xml:space="preserve"> in the past,</w:t>
-      </w:r>
-      <w:r>
-        <w:rPr>
-          <w:rFonts w:ascii="Times New Roman" w:hAnsi="Times New Roman" w:cs="Times New Roman"/>
-          <w:lang w:val="en-IE"/>
-        </w:rPr>
-        <w:t xml:space="preserve"> detected fraud simply by noting discrepancies in the fraudsters handwriting.</w:t>
-      </w:r>
-      <w:r>
-        <w:rPr>
-          <w:rFonts w:ascii="Times New Roman" w:hAnsi="Times New Roman" w:cs="Times New Roman"/>
-          <w:lang w:val="en-IE"/>
-        </w:rPr>
-        <w:t xml:space="preserve"> In cases where the fraudster has access to a credit card these institutions rely on spotting transaction irregularities. </w:t>
-      </w:r>
-      <w:r>
-        <w:rPr>
-          <w:rFonts w:ascii="Times New Roman" w:hAnsi="Times New Roman" w:cs="Times New Roman"/>
-          <w:lang w:val="en-IE"/>
-        </w:rPr>
-        <w:t xml:space="preserve">Due to the increasing usage of online banking and payments as outlined previously, these financial institutions rely heavily on machine learning algorithms to alert </w:t>
-      </w:r>
-      <w:r>
-        <w:rPr>
-          <w:rFonts w:ascii="Times New Roman" w:hAnsi="Times New Roman" w:cs="Times New Roman"/>
-          <w:lang w:val="en-IE"/>
-        </w:rPr>
-        <w:t>them to any unusual transaction</w:t>
-      </w:r>
-      <w:bookmarkStart w:id="2" w:name="_GoBack"/>
-      <w:bookmarkEnd w:id="2"/>
-      <w:r>
-        <w:rPr>
-          <w:rFonts w:ascii="Times New Roman" w:hAnsi="Times New Roman" w:cs="Times New Roman"/>
-          <w:lang w:val="en-IE"/>
-        </w:rPr>
-        <w:t xml:space="preserve"> patterns.</w:t>
-      </w:r>
-    </w:p>
-    <w:p>
-      <w:pPr>
-        <w:spacing w:line="360" w:lineRule="auto"/>
-        <w:jc w:val="both"/>
-        <w:rPr>
-          <w:rFonts w:ascii="Times New Roman" w:hAnsi="Times New Roman" w:cs="Times New Roman"/>
-          <w:lang w:val="en-IE"/>
-        </w:rPr>
-      </w:pPr>
-    </w:p>
-    <w:p>
-      <w:pPr>
-        <w:spacing w:line="360" w:lineRule="auto"/>
-        <w:jc w:val="both"/>
-        <w:rPr>
-          <w:rFonts w:ascii="Times New Roman" w:hAnsi="Times New Roman" w:cs="Times New Roman"/>
-          <w:lang w:val="en-IE"/>
-        </w:rPr>
-      </w:pPr>
-      <w:r>
-        <w:rPr>
-          <w:rFonts w:ascii="Times New Roman" w:hAnsi="Times New Roman" w:cs="Times New Roman"/>
-          <w:lang w:val="en-IE"/>
-        </w:rPr>
-        <w:lastRenderedPageBreak/>
-        <w:fldChar w:fldCharType="begin"/>
-      </w:r>
-      <w:r>
-        <w:rPr>
-          <w:rFonts w:ascii="Times New Roman" w:hAnsi="Times New Roman" w:cs="Times New Roman"/>
-          <w:lang w:val="en-IE"/>
-        </w:rPr>
-        <w:instrText xml:space="preserve"> ADDIN ZOTERO_ITEM CSL_CITATION {"citationID":"1z7xpdBF","properties":{"formattedCitation":"(Ghosh and Reilly, 1994)","plainCitation":"(Ghosh and Reilly, 1994)"},"citationItems":[{"id":153,"uris":["http://zotero.org/users/4597499/items/GGEEZ3SA"],"uri":["http://zotero.org/users/4597499/items/GGEEZ3SA"],"itemData":{"id":153,"type":"paper-conference","title":"Credit card fraud detection with a neural-network","container-title":"System Sciences, 1994. Proceedings of the Twenty-Seventh Hawaii International Conference on","publisher":"IEEE","page":"621–630","volume":"3","source":"Google Scholar","author":[{"family":"Ghosh","given":"Sushmito"},{"family":"Reilly","given":"Douglas L."}],"issued":{"date-parts":[["1994"]]}}}],"schema":"https://github.com/citation-style-language/schema/raw/master/csl-citation.json"} </w:instrText>
-      </w:r>
-      <w:r>
-        <w:rPr>
-          <w:rFonts w:ascii="Times New Roman" w:hAnsi="Times New Roman" w:cs="Times New Roman"/>
-          <w:lang w:val="en-IE"/>
-        </w:rPr>
-        <w:fldChar w:fldCharType="separate"/>
-      </w:r>
-      <w:r>
-        <w:rPr>
-          <w:rFonts w:ascii="Times New Roman" w:hAnsi="Times New Roman" w:cs="Times New Roman"/>
-          <w:noProof/>
-          <w:lang w:val="en-IE"/>
-        </w:rPr>
-        <w:t>(Ghosh and Reilly, 1994)</w:t>
-      </w:r>
-      <w:r>
-        <w:rPr>
-          <w:rFonts w:ascii="Times New Roman" w:hAnsi="Times New Roman" w:cs="Times New Roman"/>
-          <w:lang w:val="en-IE"/>
-        </w:rPr>
-        <w:fldChar w:fldCharType="end"/>
-      </w:r>
-      <w:r>
-        <w:rPr>
-          <w:rFonts w:ascii="Times New Roman" w:hAnsi="Times New Roman" w:cs="Times New Roman"/>
-          <w:lang w:val="en-IE"/>
-        </w:rPr>
-        <w:t xml:space="preserve"> </w:t>
-      </w:r>
-      <w:r>
-        <w:rPr>
-          <w:rFonts w:ascii="Times New Roman" w:hAnsi="Times New Roman" w:cs="Times New Roman"/>
-          <w:lang w:val="en-IE"/>
-        </w:rPr>
-        <w:t xml:space="preserve">designed a system which uses a P-RCE </w:t>
-      </w:r>
-      <w:r>
-        <w:rPr>
-          <w:rFonts w:ascii="Times New Roman" w:hAnsi="Times New Roman" w:cs="Times New Roman"/>
-          <w:lang w:val="en-IE"/>
-        </w:rPr>
-        <w:t xml:space="preserve">Artificial Neural Network (ANN) to classify fraudulent </w:t>
-      </w:r>
-      <w:r>
-        <w:rPr>
-          <w:rFonts w:ascii="Times New Roman" w:hAnsi="Times New Roman" w:cs="Times New Roman"/>
-          <w:lang w:val="en-IE"/>
-        </w:rPr>
-        <w:t>accounts</w:t>
-      </w:r>
-      <w:r>
-        <w:rPr>
-          <w:rFonts w:ascii="Times New Roman" w:hAnsi="Times New Roman" w:cs="Times New Roman"/>
-          <w:lang w:val="en-IE"/>
-        </w:rPr>
-        <w:t xml:space="preserve"> for Mellon Bank</w:t>
-      </w:r>
-      <w:r>
-        <w:rPr>
-          <w:rFonts w:ascii="Times New Roman" w:hAnsi="Times New Roman" w:cs="Times New Roman"/>
-          <w:lang w:val="en-IE"/>
-        </w:rPr>
-        <w:t>.</w:t>
-      </w:r>
-      <w:r>
-        <w:rPr>
-          <w:rFonts w:ascii="Times New Roman" w:hAnsi="Times New Roman" w:cs="Times New Roman"/>
-          <w:lang w:val="en-IE"/>
-        </w:rPr>
-        <w:t xml:space="preserve"> </w:t>
-      </w:r>
-      <w:r>
-        <w:rPr>
-          <w:rFonts w:ascii="Times New Roman" w:hAnsi="Times New Roman" w:cs="Times New Roman"/>
-          <w:lang w:val="en-IE"/>
-        </w:rPr>
-        <w:t xml:space="preserve">This ANN is a </w:t>
-      </w:r>
-      <w:r>
-        <w:rPr>
-          <w:rFonts w:ascii="Times New Roman" w:hAnsi="Times New Roman" w:cs="Times New Roman"/>
-          <w:lang w:val="en-IE"/>
-        </w:rPr>
-        <w:t>three</w:t>
-      </w:r>
-      <w:r>
-        <w:rPr>
-          <w:rFonts w:ascii="Times New Roman" w:hAnsi="Times New Roman" w:cs="Times New Roman"/>
-          <w:lang w:val="en-IE"/>
-        </w:rPr>
-        <w:t xml:space="preserve"> layer feed forward neural network that makes t</w:t>
-      </w:r>
-      <w:r>
-        <w:rPr>
-          <w:rFonts w:ascii="Times New Roman" w:hAnsi="Times New Roman" w:cs="Times New Roman"/>
-          <w:lang w:val="en-IE"/>
-        </w:rPr>
-        <w:t>w</w:t>
-      </w:r>
-      <w:r>
-        <w:rPr>
-          <w:rFonts w:ascii="Times New Roman" w:hAnsi="Times New Roman" w:cs="Times New Roman"/>
-          <w:lang w:val="en-IE"/>
-        </w:rPr>
-        <w:t>o passes of the training data</w:t>
-      </w:r>
-      <w:r>
-        <w:rPr>
-          <w:rFonts w:ascii="Times New Roman" w:hAnsi="Times New Roman" w:cs="Times New Roman"/>
-          <w:lang w:val="en-IE"/>
-        </w:rPr>
-        <w:t xml:space="preserve"> and then produces a fraud score.</w:t>
-      </w:r>
-    </w:p>
-    <w:p>
-      <w:pPr>
-        <w:spacing w:line="360" w:lineRule="auto"/>
-        <w:jc w:val="both"/>
-        <w:rPr>
-          <w:rFonts w:ascii="Times New Roman" w:hAnsi="Times New Roman" w:cs="Times New Roman"/>
-          <w:lang w:val="en-IE"/>
-        </w:rPr>
-      </w:pPr>
-      <w:r>
-        <w:rPr>
-          <w:rFonts w:ascii="Times New Roman" w:hAnsi="Times New Roman" w:cs="Times New Roman"/>
-          <w:lang w:val="en-IE"/>
-        </w:rPr>
-        <w:t xml:space="preserve">Their system combined 50 variables to produce 20 features that were then passed to the ANN for </w:t>
-      </w:r>
-      <w:r>
-        <w:rPr>
-          <w:rFonts w:ascii="Times New Roman" w:hAnsi="Times New Roman" w:cs="Times New Roman"/>
-          <w:lang w:val="en-IE"/>
-        </w:rPr>
-        <w:t>account</w:t>
-      </w:r>
-      <w:r>
-        <w:rPr>
-          <w:rFonts w:ascii="Times New Roman" w:hAnsi="Times New Roman" w:cs="Times New Roman"/>
-          <w:lang w:val="en-IE"/>
-        </w:rPr>
-        <w:t xml:space="preserve"> classification.</w:t>
-      </w:r>
-      <w:r>
-        <w:rPr>
-          <w:rFonts w:ascii="Times New Roman" w:hAnsi="Times New Roman" w:cs="Times New Roman"/>
-          <w:lang w:val="en-IE"/>
-        </w:rPr>
-        <w:t xml:space="preserve"> As there were fewer fraudulent transactions than valid transactions, the authors ensure that all fraudulent transactions were included in the sample for training the ANN.</w:t>
-      </w:r>
-      <w:r>
-        <w:rPr>
-          <w:rFonts w:ascii="Times New Roman" w:hAnsi="Times New Roman" w:cs="Times New Roman"/>
-          <w:lang w:val="en-IE"/>
-        </w:rPr>
-        <w:t xml:space="preserve"> When tested using two million transactions,  t</w:t>
-      </w:r>
-      <w:r>
-        <w:rPr>
-          <w:rFonts w:ascii="Times New Roman" w:hAnsi="Times New Roman" w:cs="Times New Roman"/>
-          <w:lang w:val="en-IE"/>
-        </w:rPr>
-        <w:t xml:space="preserve">he system </w:t>
-      </w:r>
-      <w:r>
-        <w:rPr>
-          <w:rFonts w:ascii="Times New Roman" w:hAnsi="Times New Roman" w:cs="Times New Roman"/>
-          <w:lang w:val="en-IE"/>
-        </w:rPr>
-        <w:t xml:space="preserve">vastly improved the fraud detection measures currently in place in Mellon Bank by only requiring a review of 50 accounts per day as opposed to </w:t>
-      </w:r>
-      <w:r>
-        <w:rPr>
-          <w:rFonts w:ascii="Times New Roman" w:hAnsi="Times New Roman" w:cs="Times New Roman"/>
-          <w:lang w:val="en-IE"/>
-        </w:rPr>
-        <w:t>reviewing 750</w:t>
-      </w:r>
-      <w:r>
-        <w:rPr>
-          <w:rFonts w:ascii="Times New Roman" w:hAnsi="Times New Roman" w:cs="Times New Roman"/>
-          <w:lang w:val="en-IE"/>
-        </w:rPr>
-        <w:t>.</w:t>
-      </w:r>
-    </w:p>
-    <w:p>
-      <w:pPr>
-        <w:spacing w:line="360" w:lineRule="auto"/>
-        <w:jc w:val="both"/>
-        <w:rPr>
-          <w:rFonts w:ascii="Times New Roman" w:hAnsi="Times New Roman" w:cs="Times New Roman"/>
-          <w:lang w:val="en-IE"/>
-        </w:rPr>
-      </w:pPr>
-    </w:p>
-    <w:p>
-      <w:pPr>
-        <w:spacing w:line="360" w:lineRule="auto"/>
-        <w:jc w:val="both"/>
-        <w:rPr>
-          <w:rFonts w:ascii="Times New Roman" w:hAnsi="Times New Roman" w:cs="Times New Roman"/>
-          <w:lang w:val="en-IE"/>
-        </w:rPr>
-      </w:pPr>
-      <w:r>
-        <w:rPr>
-          <w:rFonts w:ascii="Times New Roman" w:hAnsi="Times New Roman" w:cs="Times New Roman"/>
-          <w:lang w:val="en-IE"/>
-        </w:rPr>
-        <w:t xml:space="preserve">Although fraudulent accounts and transactions can largely be classified by data mining and machine learning techniques, there is still a requirement for human verification </w:t>
-      </w:r>
-      <w:r>
-        <w:rPr>
-          <w:rFonts w:ascii="Times New Roman" w:hAnsi="Times New Roman" w:cs="Times New Roman"/>
-          <w:lang w:val="en-IE"/>
-        </w:rPr>
-        <w:fldChar w:fldCharType="begin"/>
-      </w:r>
-      <w:r>
-        <w:rPr>
-          <w:rFonts w:ascii="Times New Roman" w:hAnsi="Times New Roman" w:cs="Times New Roman"/>
-          <w:lang w:val="en-IE"/>
-        </w:rPr>
-        <w:instrText xml:space="preserve"> ADDIN ZOTERO_ITEM CSL_CITATION {"citationID":"ClLgF21Q","properties":{"formattedCitation":"(Quah and Sriganesh, 2008)","plainCitation":"(Quah and Sriganesh, 2008)"},"citationItems":[{"id":144,"uris":["http://zotero.org/users/4597499/items/PWPHITWC"],"uri":["http://zotero.org/users/4597499/items/PWPHITWC"],"itemData":{"id":144,"type":"article-journal","title":"Real-time credit card fraud detection using computational intelligence","container-title":"Expert Systems with Applications","page":"1721-1732","volume":"35","issue":"4","source":"CrossRef","DOI":"10.1016/j.eswa.2007.08.093","ISSN":"09574174","language":"en","author":[{"family":"Quah","given":"Jon T.S."},{"family":"Sriganesh","given":"M."}],"issued":{"date-parts":[["2008",11]]}}}],"schema":"https://github.com/citation-style-language/schema/raw/master/csl-citation.json"} </w:instrText>
-      </w:r>
-      <w:r>
-        <w:rPr>
-          <w:rFonts w:ascii="Times New Roman" w:hAnsi="Times New Roman" w:cs="Times New Roman"/>
-          <w:lang w:val="en-IE"/>
-        </w:rPr>
-        <w:fldChar w:fldCharType="separate"/>
-      </w:r>
-      <w:r>
-        <w:rPr>
-          <w:rFonts w:ascii="Times New Roman" w:hAnsi="Times New Roman" w:cs="Times New Roman"/>
-          <w:noProof/>
-          <w:lang w:val="en-IE"/>
-        </w:rPr>
-        <w:t>(Quah and Sriganesh, 2008)</w:t>
-      </w:r>
-      <w:r>
-        <w:rPr>
-          <w:rFonts w:ascii="Times New Roman" w:hAnsi="Times New Roman" w:cs="Times New Roman"/>
-          <w:lang w:val="en-IE"/>
-        </w:rPr>
-        <w:fldChar w:fldCharType="end"/>
-      </w:r>
-      <w:r>
-        <w:rPr>
-          <w:rFonts w:ascii="Times New Roman" w:hAnsi="Times New Roman" w:cs="Times New Roman"/>
-          <w:lang w:val="en-IE"/>
-        </w:rPr>
-        <w:t>.</w:t>
-      </w:r>
-      <w:r>
-        <w:rPr>
-          <w:rFonts w:ascii="Times New Roman" w:hAnsi="Times New Roman" w:cs="Times New Roman"/>
-          <w:lang w:val="en-IE"/>
-        </w:rPr>
-        <w:t xml:space="preserve"> Instead of reviewing hundreds or thousands of accounts of transactions</w:t>
-      </w:r>
-      <w:r>
-        <w:rPr>
-          <w:rFonts w:ascii="Times New Roman" w:hAnsi="Times New Roman" w:cs="Times New Roman"/>
-          <w:lang w:val="en-IE"/>
-        </w:rPr>
-        <w:t>,</w:t>
-      </w:r>
-      <w:r>
-        <w:rPr>
-          <w:rFonts w:ascii="Times New Roman" w:hAnsi="Times New Roman" w:cs="Times New Roman"/>
-          <w:lang w:val="en-IE"/>
-        </w:rPr>
-        <w:t xml:space="preserve"> banking personnel only need to verify the accounts or transactions that are flagged as fraudulent by their data mining or machine learning model</w:t>
-      </w:r>
-      <w:r>
-        <w:rPr>
-          <w:rFonts w:ascii="Times New Roman" w:hAnsi="Times New Roman" w:cs="Times New Roman"/>
-          <w:lang w:val="en-IE"/>
-        </w:rPr>
-        <w:t xml:space="preserve"> making the whole process more efficient.</w:t>
-      </w:r>
-    </w:p>
-    <w:p>
-      <w:pPr>
-        <w:spacing w:line="360" w:lineRule="auto"/>
-        <w:jc w:val="both"/>
-        <w:rPr>
-          <w:rFonts w:ascii="Times New Roman" w:hAnsi="Times New Roman" w:cs="Times New Roman"/>
-          <w:lang w:val="en-IE"/>
-        </w:rPr>
-      </w:pPr>
-    </w:p>
-    <w:p>
-      <w:pPr>
-        <w:spacing w:line="360" w:lineRule="auto"/>
-        <w:jc w:val="both"/>
-        <w:rPr>
-          <w:rFonts w:ascii="Times New Roman" w:hAnsi="Times New Roman" w:cs="Times New Roman"/>
-          <w:lang w:val="en-IE"/>
-        </w:rPr>
-      </w:pPr>
-      <w:r>
-        <w:rPr>
-          <w:rFonts w:ascii="Times New Roman" w:hAnsi="Times New Roman" w:cs="Times New Roman"/>
-          <w:lang w:val="en-IE"/>
-        </w:rPr>
-        <w:fldChar w:fldCharType="begin"/>
-      </w:r>
-      <w:r>
-        <w:rPr>
-          <w:rFonts w:ascii="Times New Roman" w:hAnsi="Times New Roman" w:cs="Times New Roman"/>
-          <w:lang w:val="en-IE"/>
-        </w:rPr>
-        <w:instrText xml:space="preserve"> ADDIN ZOTERO_ITEM CSL_CITATION {"citationID":"jr0Bj8d4","properties":{"formattedCitation":"(Quah and Sriganesh, 2008)","plainCitation":"(Quah and Sriganesh, 2008)"},"citationItems":[{"id":144,"uris":["http://zotero.org/users/4597499/items/PWPHITWC"],"uri":["http://zotero.org/users/4597499/items/PWPHITWC"],"itemData":{"id":144,"type":"article-journal","title":"Real-time credit card fraud detection using computational intelligence","container-title":"Expert Systems with Applications","page":"1721-1732","volume":"35","issue":"4","source":"CrossRef","DOI":"10.1016/j.eswa.2007.08.093","ISSN":"09574174","language":"en","author":[{"family":"Quah","given":"Jon T.S."},{"family":"Sriganesh","given":"M."}],"issued":{"date-parts":[["2008",11]]}}}],"schema":"https://github.com/citation-style-language/schema/raw/master/csl-citation.json"} </w:instrText>
-      </w:r>
-      <w:r>
-        <w:rPr>
-          <w:rFonts w:ascii="Times New Roman" w:hAnsi="Times New Roman" w:cs="Times New Roman"/>
-          <w:lang w:val="en-IE"/>
-        </w:rPr>
-        <w:fldChar w:fldCharType="separate"/>
-      </w:r>
-      <w:r>
-        <w:rPr>
-          <w:rFonts w:ascii="Times New Roman" w:hAnsi="Times New Roman" w:cs="Times New Roman"/>
-          <w:noProof/>
-          <w:lang w:val="en-IE"/>
-        </w:rPr>
-        <w:t>(Quah and Sriganesh, 2008)</w:t>
-      </w:r>
-      <w:r>
-        <w:rPr>
-          <w:rFonts w:ascii="Times New Roman" w:hAnsi="Times New Roman" w:cs="Times New Roman"/>
-          <w:lang w:val="en-IE"/>
-        </w:rPr>
-        <w:fldChar w:fldCharType="end"/>
-      </w:r>
-      <w:r>
-        <w:rPr>
-          <w:rFonts w:ascii="Times New Roman" w:hAnsi="Times New Roman" w:cs="Times New Roman"/>
-          <w:lang w:val="en-IE"/>
-        </w:rPr>
-        <w:t xml:space="preserve"> outline a system</w:t>
-      </w:r>
-      <w:r>
-        <w:rPr>
-          <w:rFonts w:ascii="Times New Roman" w:hAnsi="Times New Roman" w:cs="Times New Roman"/>
-          <w:lang w:val="en-IE"/>
-        </w:rPr>
-        <w:t xml:space="preserve"> for real time fraud detection</w:t>
-      </w:r>
-      <w:r>
-        <w:rPr>
-          <w:rFonts w:ascii="Times New Roman" w:hAnsi="Times New Roman" w:cs="Times New Roman"/>
-          <w:lang w:val="en-IE"/>
-        </w:rPr>
-        <w:t xml:space="preserve"> that uses a neural network to cluster accounts as genuine or fraudulent.</w:t>
-      </w:r>
-      <w:r>
-        <w:rPr>
-          <w:rFonts w:ascii="Times New Roman" w:hAnsi="Times New Roman" w:cs="Times New Roman"/>
-          <w:lang w:val="en-IE"/>
-        </w:rPr>
-        <w:t xml:space="preserve"> In essence the authors have implemented a clustering algorithm such as K Nearest Neighbour (K</w:t>
-      </w:r>
-      <w:r>
-        <w:rPr>
-          <w:rFonts w:ascii="Times New Roman" w:hAnsi="Times New Roman" w:cs="Times New Roman"/>
-          <w:lang w:val="en-IE"/>
-        </w:rPr>
-        <w:t>NN) using a form of</w:t>
-      </w:r>
-      <w:r>
-        <w:rPr>
-          <w:rFonts w:ascii="Times New Roman" w:hAnsi="Times New Roman" w:cs="Times New Roman"/>
-          <w:lang w:val="en-IE"/>
-        </w:rPr>
-        <w:t xml:space="preserve"> ANN</w:t>
-      </w:r>
-      <w:r>
-        <w:rPr>
-          <w:rFonts w:ascii="Times New Roman" w:hAnsi="Times New Roman" w:cs="Times New Roman"/>
-          <w:lang w:val="en-IE"/>
-        </w:rPr>
-        <w:t xml:space="preserve"> that allows for more dynamic relationships in the data</w:t>
-      </w:r>
-      <w:r>
-        <w:rPr>
-          <w:rFonts w:ascii="Times New Roman" w:hAnsi="Times New Roman" w:cs="Times New Roman"/>
-          <w:lang w:val="en-IE"/>
-        </w:rPr>
-        <w:t>.</w:t>
-      </w:r>
-    </w:p>
-    <w:p>
-      <w:pPr>
-        <w:spacing w:line="360" w:lineRule="auto"/>
-        <w:jc w:val="both"/>
-        <w:rPr>
-          <w:rFonts w:ascii="Times New Roman" w:hAnsi="Times New Roman" w:cs="Times New Roman"/>
-          <w:lang w:val="en-IE"/>
-        </w:rPr>
-      </w:pPr>
-    </w:p>
-    <w:p>
-      <w:pPr>
-        <w:spacing w:line="360" w:lineRule="auto"/>
-        <w:jc w:val="both"/>
-        <w:rPr>
-          <w:rFonts w:ascii="Times New Roman" w:hAnsi="Times New Roman" w:cs="Times New Roman"/>
-          <w:lang w:val="en-IE"/>
-        </w:rPr>
-      </w:pPr>
-      <w:r>
-        <w:rPr>
-          <w:rFonts w:ascii="Times New Roman" w:hAnsi="Times New Roman" w:cs="Times New Roman"/>
-          <w:lang w:val="en-IE"/>
-        </w:rPr>
-        <w:fldChar w:fldCharType="begin"/>
-      </w:r>
-      <w:r>
-        <w:rPr>
-          <w:rFonts w:ascii="Times New Roman" w:hAnsi="Times New Roman" w:cs="Times New Roman"/>
-          <w:lang w:val="en-IE"/>
-        </w:rPr>
-        <w:instrText xml:space="preserve"> ADDIN ZOTERO_ITEM CSL_CITATION {"citationID":"khePgY6C","properties":{"formattedCitation":"(Ao and International Association of Engineers, 2011)","plainCitation":"(Ao and International Association of Engineers, 2011)"},"citationItems":[{"id":159,"uris":["http://zotero.org/users/4597499/items/ECFTRRLF"],"uri":["http://zotero.org/users/4597499/items/ECFTRRLF"],"itemData":{"id":159,"type":"book","title":"The 2011 IAENG International Conference on Artificial Intelligence and Applications, the 2011 IAENG International Conference on Bioinformatics, the 2011 IAENG International Conference on Computer Science, the 2011 IAENG International Conference on Data Mining and Applications, the 2011 IAENG International Conference on Imaging Engineering, the 2011 IAENG International Conference on Communication Systems and Applications, the 2011 IAENG International Conference on Internet Computing and Web Services, the 2011 IAENG International Conference on Software Engineering","collection-title":"International MultiConference of Engineers and Computer Scientists, IMECS 2011","collection-number":"16 - 18 March, 2011, the Royal Garden Hotel, Kowloon, Hong Kong / [Eds.: S. I. Ao ...] ; Vol. 1","publisher":"IAENG","publisher-place":"Hong Kong","number-of-pages":"766","source":"Gemeinsamer Bibliotheksverbund ISBN","event-place":"Hong Kong","ISBN":"978-988-18210-3-4","note":"OCLC: 931484614","language":"eng","editor":[{"family":"Ao","given":"S. I."},{"family":"International Association of Engineers","given":""}],"issued":{"date-parts":[["2011"]]}}}],"schema":"https://github.com/citation-style-language/schema/raw/master/csl-citation.json"} </w:instrText>
-      </w:r>
-      <w:r>
-        <w:rPr>
-          <w:rFonts w:ascii="Times New Roman" w:hAnsi="Times New Roman" w:cs="Times New Roman"/>
-          <w:lang w:val="en-IE"/>
-        </w:rPr>
-        <w:fldChar w:fldCharType="separate"/>
-      </w:r>
-      <w:r>
-        <w:rPr>
-          <w:rFonts w:ascii="Times New Roman" w:hAnsi="Times New Roman" w:cs="Times New Roman"/>
-          <w:noProof/>
-          <w:lang w:val="en-IE"/>
-        </w:rPr>
-        <w:t>(Ao and International Association of Engineers, 2011)</w:t>
-      </w:r>
-      <w:r>
-        <w:rPr>
-          <w:rFonts w:ascii="Times New Roman" w:hAnsi="Times New Roman" w:cs="Times New Roman"/>
-          <w:lang w:val="en-IE"/>
-        </w:rPr>
-        <w:fldChar w:fldCharType="end"/>
-      </w:r>
-      <w:r>
-        <w:rPr>
-          <w:rFonts w:ascii="Times New Roman" w:hAnsi="Times New Roman" w:cs="Times New Roman"/>
-          <w:lang w:val="en-IE"/>
-        </w:rPr>
-        <w:t xml:space="preserve"> provide an analysis of three machine learning algorithms for fraud detection. The algorithms analysed are Naïve Bayes, KNN and Logistic Regression (LR). The study was carried out on a dataset with approximately 280,000 transactions that was highly unbalanced. </w:t>
-      </w:r>
-      <w:r>
-        <w:rPr>
-          <w:rFonts w:ascii="Times New Roman" w:hAnsi="Times New Roman" w:cs="Times New Roman"/>
-          <w:lang w:val="en-IE"/>
-        </w:rPr>
-        <w:t>It is worth noting that</w:t>
-      </w:r>
-      <w:r>
-        <w:rPr>
-          <w:rFonts w:ascii="Times New Roman" w:hAnsi="Times New Roman" w:cs="Times New Roman"/>
-          <w:lang w:val="en-IE"/>
-        </w:rPr>
-        <w:t xml:space="preserve"> the KNN algorithm was only .3% less accurate than Naïve Bayes</w:t>
-      </w:r>
-      <w:r>
-        <w:rPr>
-          <w:rFonts w:ascii="Times New Roman" w:hAnsi="Times New Roman" w:cs="Times New Roman"/>
-          <w:lang w:val="en-IE"/>
-        </w:rPr>
-        <w:t>. As the authors used several</w:t>
-      </w:r>
-      <w:r>
-        <w:rPr>
-          <w:rFonts w:ascii="Times New Roman" w:hAnsi="Times New Roman" w:cs="Times New Roman"/>
-          <w:lang w:val="en-IE"/>
-        </w:rPr>
-        <w:t xml:space="preserve"> other</w:t>
-      </w:r>
-      <w:r>
-        <w:rPr>
-          <w:rFonts w:ascii="Times New Roman" w:hAnsi="Times New Roman" w:cs="Times New Roman"/>
-          <w:lang w:val="en-IE"/>
-        </w:rPr>
-        <w:t xml:space="preserve"> methods to evaluate the effectiveness of each algorithm, KNN was actually the optimal algorithm.</w:t>
-      </w:r>
-      <w:r>
-        <w:rPr>
-          <w:rFonts w:ascii="Times New Roman" w:hAnsi="Times New Roman" w:cs="Times New Roman"/>
-          <w:lang w:val="en-IE"/>
-        </w:rPr>
-        <w:t xml:space="preserve"> Noticeably LR provided quite a poor classification accuracy of approximately 54%.</w:t>
-      </w:r>
-    </w:p>
-    <w:p>
-      <w:pPr>
-        <w:spacing w:line="360" w:lineRule="auto"/>
-        <w:jc w:val="both"/>
-        <w:rPr>
-          <w:rFonts w:ascii="Times New Roman" w:hAnsi="Times New Roman" w:cs="Times New Roman"/>
-          <w:lang w:val="en-IE"/>
-        </w:rPr>
-      </w:pPr>
-    </w:p>
-    <w:p>
-      <w:pPr>
-        <w:spacing w:line="360" w:lineRule="auto"/>
-        <w:jc w:val="both"/>
-        <w:rPr>
-          <w:rFonts w:ascii="Times New Roman" w:hAnsi="Times New Roman" w:cs="Times New Roman"/>
-          <w:lang w:val="en-IE"/>
-        </w:rPr>
-      </w:pPr>
-      <w:r>
-        <w:rPr>
-          <w:rFonts w:ascii="Times New Roman" w:hAnsi="Times New Roman" w:cs="Times New Roman"/>
-          <w:lang w:val="en-IE"/>
-        </w:rPr>
-        <w:t xml:space="preserve">Similarly </w:t>
-      </w:r>
-      <w:r>
-        <w:rPr>
-          <w:rFonts w:ascii="Times New Roman" w:hAnsi="Times New Roman" w:cs="Times New Roman"/>
-          <w:lang w:val="en-IE"/>
-        </w:rPr>
-        <w:fldChar w:fldCharType="begin"/>
-      </w:r>
-      <w:r>
-        <w:rPr>
-          <w:rFonts w:ascii="Times New Roman" w:hAnsi="Times New Roman" w:cs="Times New Roman"/>
-          <w:lang w:val="en-IE"/>
-        </w:rPr>
-        <w:instrText xml:space="preserve"> ADDIN ZOTERO_ITEM CSL_CITATION {"citationID":"yMVToymC","properties":{"formattedCitation":"(Shen, Tong and Deng, 2007)","plainCitation":"(Shen, Tong and Deng, 2007)"},"citationItems":[{"id":162,"uris":["http://zotero.org/users/4597499/items/9NUP4947"],"uri":["http://zotero.org/users/4597499/items/9NUP4947"],"itemData":{"id":162,"type":"paper-conference","title":"Application of classification models on credit card fraud detection","container-title":"Service Systems and Service Management, 2007 International Conference on","publisher":"IEEE","page":"1–4","source":"Google Scholar","author":[{"family":"Shen","given":"Aihua"},{"family":"Tong","given":"Rencheng"},{"family":"Deng","given":"Yaochen"}],"issued":{"date-parts":[["2007"]]}}}],"schema":"https://github.com/citation-style-language/schema/raw/master/csl-citation.json"} </w:instrText>
-      </w:r>
-      <w:r>
-        <w:rPr>
-          <w:rFonts w:ascii="Times New Roman" w:hAnsi="Times New Roman" w:cs="Times New Roman"/>
-          <w:lang w:val="en-IE"/>
-        </w:rPr>
-        <w:fldChar w:fldCharType="separate"/>
-      </w:r>
-      <w:r>
-        <w:rPr>
-          <w:rFonts w:ascii="Times New Roman" w:hAnsi="Times New Roman" w:cs="Times New Roman"/>
-          <w:noProof/>
-          <w:lang w:val="en-IE"/>
-        </w:rPr>
-        <w:t>(Shen et. al, 2007)</w:t>
-      </w:r>
-      <w:r>
-        <w:rPr>
-          <w:rFonts w:ascii="Times New Roman" w:hAnsi="Times New Roman" w:cs="Times New Roman"/>
-          <w:lang w:val="en-IE"/>
-        </w:rPr>
-        <w:fldChar w:fldCharType="end"/>
-      </w:r>
-      <w:r>
-        <w:rPr>
-          <w:rFonts w:ascii="Times New Roman" w:hAnsi="Times New Roman" w:cs="Times New Roman"/>
-          <w:lang w:val="en-IE"/>
-        </w:rPr>
-        <w:t xml:space="preserve"> provide an analysis of three machine learning algorithms for credit card fraud detection. In contrast to the study done by </w:t>
-      </w:r>
-      <w:r>
-        <w:rPr>
-          <w:rFonts w:ascii="Times New Roman" w:hAnsi="Times New Roman" w:cs="Times New Roman"/>
-          <w:lang w:val="en-IE"/>
-        </w:rPr>
-        <w:fldChar w:fldCharType="begin"/>
-      </w:r>
-      <w:r>
-        <w:rPr>
-          <w:rFonts w:ascii="Times New Roman" w:hAnsi="Times New Roman" w:cs="Times New Roman"/>
-          <w:lang w:val="en-IE"/>
-        </w:rPr>
-        <w:instrText xml:space="preserve"> ADDIN ZOTERO_ITEM CSL_CITATION {"citationID":"Mu3Fod84","properties":{"formattedCitation":"(Ao and International Association of Engineers, 2011)","plainCitation":"(Ao and International Association of Engineers, 2011)"},"citationItems":[{"id":159,"uris":["http://zotero.org/users/4597499/items/ECFTRRLF"],"uri":["http://zotero.org/users/4597499/items/ECFTRRLF"],"itemData":{"id":159,"type":"book","title":"The 2011 IAENG International Conference on Artificial Intelligence and Applications, the 2011 IAENG International Conference on Bioinformatics, the 2011 IAENG International Conference on Computer Science, the 2011 IAENG International Conference on Data Mining and Applications, the 2011 IAENG International Conference on Imaging Engineering, the 2011 IAENG International Conference on Communication Systems and Applications, the 2011 IAENG International Conference on Internet Computing and Web Services, the 2011 IAENG International Conference on Software Engineering","collection-title":"International MultiConference of Engineers and Computer Scientists, IMECS 2011","collection-number":"16 - 18 March, 2011, the Royal Garden Hotel, Kowloon, Hong Kong / [Eds.: S. I. Ao ...] ; Vol. 1","publisher":"IAENG","publisher-place":"Hong Kong","number-of-pages":"766","source":"Gemeinsamer Bibliotheksverbund ISBN","event-place":"Hong Kong","ISBN":"978-988-18210-3-4","note":"OCLC: 931484614","language":"eng","editor":[{"family":"Ao","given":"S. I."},{"family":"International Association of Engineers","given":""}],"issued":{"date-parts":[["2011"]]}}}],"schema":"https://github.com/citation-style-language/schema/raw/master/csl-citation.json"} </w:instrText>
-      </w:r>
-      <w:r>
-        <w:rPr>
-          <w:rFonts w:ascii="Times New Roman" w:hAnsi="Times New Roman" w:cs="Times New Roman"/>
-          <w:lang w:val="en-IE"/>
-        </w:rPr>
-        <w:fldChar w:fldCharType="separate"/>
-      </w:r>
-      <w:r>
-        <w:rPr>
-          <w:rFonts w:ascii="Times New Roman" w:hAnsi="Times New Roman" w:cs="Times New Roman"/>
-          <w:noProof/>
-          <w:lang w:val="en-IE"/>
-        </w:rPr>
-        <w:t>(Ao and International Association of Engineers, 2011)</w:t>
-      </w:r>
-      <w:r>
-        <w:rPr>
-          <w:rFonts w:ascii="Times New Roman" w:hAnsi="Times New Roman" w:cs="Times New Roman"/>
-          <w:lang w:val="en-IE"/>
-        </w:rPr>
-        <w:fldChar w:fldCharType="end"/>
-      </w:r>
-      <w:r>
-        <w:rPr>
-          <w:rFonts w:ascii="Times New Roman" w:hAnsi="Times New Roman" w:cs="Times New Roman"/>
-          <w:lang w:val="en-IE"/>
-        </w:rPr>
-        <w:t>, the authors analyse decision trees, neural networks and LR also.</w:t>
-      </w:r>
-      <w:r>
-        <w:rPr>
-          <w:rFonts w:ascii="Times New Roman" w:hAnsi="Times New Roman" w:cs="Times New Roman"/>
-          <w:lang w:val="en-IE"/>
-        </w:rPr>
-        <w:t xml:space="preserve"> In this study neural networks provided the best performance followed by LR and decision trees.</w:t>
-      </w:r>
-      <w:r>
-        <w:rPr>
-          <w:rFonts w:ascii="Times New Roman" w:hAnsi="Times New Roman" w:cs="Times New Roman"/>
-          <w:lang w:val="en-IE"/>
-        </w:rPr>
-        <w:t xml:space="preserve"> Again, the </w:t>
-      </w:r>
-      <w:r>
-        <w:rPr>
-          <w:rFonts w:ascii="Times New Roman" w:hAnsi="Times New Roman" w:cs="Times New Roman"/>
-          <w:lang w:val="en-IE"/>
-        </w:rPr>
-        <w:lastRenderedPageBreak/>
-        <w:t>dataset in this study suffers from a highly unbalanced set of classifications as only 0.07% of the training data was labelled as fraudulent.</w:t>
-      </w:r>
-    </w:p>
-    <w:p>
-      <w:pPr>
-        <w:spacing w:line="360" w:lineRule="auto"/>
-        <w:jc w:val="both"/>
-        <w:rPr>
-          <w:rFonts w:ascii="Times New Roman" w:hAnsi="Times New Roman" w:cs="Times New Roman"/>
-          <w:lang w:val="en-IE"/>
-        </w:rPr>
-      </w:pPr>
-    </w:p>
-    <w:p>
-      <w:pPr>
-        <w:spacing w:line="360" w:lineRule="auto"/>
-        <w:jc w:val="both"/>
-        <w:rPr>
-          <w:rFonts w:ascii="Times New Roman" w:hAnsi="Times New Roman" w:cs="Times New Roman"/>
-          <w:lang w:val="en-IE"/>
-        </w:rPr>
-      </w:pPr>
-      <w:r>
-        <w:rPr>
-          <w:rFonts w:ascii="Times New Roman" w:hAnsi="Times New Roman" w:cs="Times New Roman"/>
-          <w:lang w:val="en-IE"/>
-        </w:rPr>
-        <w:fldChar w:fldCharType="begin"/>
-      </w:r>
-      <w:r>
-        <w:rPr>
-          <w:rFonts w:ascii="Times New Roman" w:hAnsi="Times New Roman" w:cs="Times New Roman"/>
-          <w:lang w:val="en-IE"/>
-        </w:rPr>
-        <w:instrText xml:space="preserve"> ADDIN ZOTERO_ITEM CSL_CITATION {"citationID":"W3tDqnY6","properties":{"formattedCitation":"(Duman, Buyukkaya and Elikucuk, 2013)","plainCitation":"(Duman, Buyukkaya and Elikucuk, 2013)"},"citationItems":[{"id":164,"uris":["http://zotero.org/users/4597499/items/2RDRRT4K"],"uri":["http://zotero.org/users/4597499/items/2RDRRT4K"],"itemData":{"id":164,"type":"paper-conference","title":"A Novel and Successful Credit Card Fraud Detection System Implemented in a Turkish Bank","publisher":"IEEE","page":"162-171","source":"CrossRef","URL":"http://ieeexplore.ieee.org/document/6753916/","DOI":"10.1109/ICDMW.2013.168","ISBN":"978-1-4799-3142-2","author":[{"family":"Duman","given":"Ekrem"},{"family":"Buyukkaya","given":"Ayse"},{"family":"Elikucuk","given":"Ilker"}],"issued":{"date-parts":[["2013",12]]},"accessed":{"date-parts":[["2018",2,24]]}}}],"schema":"https://github.com/citation-style-language/schema/raw/master/csl-citation.json"} </w:instrText>
-      </w:r>
-      <w:r>
-        <w:rPr>
-          <w:rFonts w:ascii="Times New Roman" w:hAnsi="Times New Roman" w:cs="Times New Roman"/>
-          <w:lang w:val="en-IE"/>
-        </w:rPr>
-        <w:fldChar w:fldCharType="separate"/>
-      </w:r>
-      <w:r>
-        <w:rPr>
-          <w:rFonts w:ascii="Times New Roman" w:hAnsi="Times New Roman" w:cs="Times New Roman"/>
-          <w:noProof/>
-          <w:lang w:val="en-IE"/>
-        </w:rPr>
-        <w:t>(Duman et. al, 2013)</w:t>
-      </w:r>
-      <w:r>
-        <w:rPr>
-          <w:rFonts w:ascii="Times New Roman" w:hAnsi="Times New Roman" w:cs="Times New Roman"/>
-          <w:lang w:val="en-IE"/>
-        </w:rPr>
-        <w:fldChar w:fldCharType="end"/>
-      </w:r>
-      <w:r>
-        <w:rPr>
-          <w:rFonts w:ascii="Times New Roman" w:hAnsi="Times New Roman" w:cs="Times New Roman"/>
-          <w:lang w:val="en-IE"/>
-        </w:rPr>
-        <w:t xml:space="preserve"> </w:t>
-      </w:r>
-      <w:r>
-        <w:rPr>
-          <w:rFonts w:ascii="Times New Roman" w:hAnsi="Times New Roman" w:cs="Times New Roman"/>
-          <w:lang w:val="en-IE"/>
-        </w:rPr>
-        <w:t>developed a fraud detection system for a Turkish bank which detects 97% of fraudulent transactions. In addition to the previously mentioned studies, this too suffered from highly unbalanced data where the authors had 978 fraudulent transactions and 22 million valid transactions. Therefore</w:t>
-      </w:r>
-      <w:r>
-        <w:rPr>
-          <w:rFonts w:ascii="Times New Roman" w:hAnsi="Times New Roman" w:cs="Times New Roman"/>
-          <w:lang w:val="en-IE"/>
-        </w:rPr>
-        <w:t>,</w:t>
-      </w:r>
-      <w:r>
-        <w:rPr>
-          <w:rFonts w:ascii="Times New Roman" w:hAnsi="Times New Roman" w:cs="Times New Roman"/>
-          <w:lang w:val="en-IE"/>
-        </w:rPr>
-        <w:t xml:space="preserve"> the authors had to use a stratified sample of the data that included all the fraudulent transactions and only a fraction of the valid transactions.</w:t>
-      </w:r>
-      <w:r>
-        <w:rPr>
-          <w:rFonts w:ascii="Times New Roman" w:hAnsi="Times New Roman" w:cs="Times New Roman"/>
-          <w:lang w:val="en-IE"/>
-        </w:rPr>
-        <w:t xml:space="preserve"> The authors tested  multiple existing data mining algorithms as well as some ensembles of these algorithms to determine the best solution for fraud detection.</w:t>
-      </w:r>
-      <w:r>
-        <w:rPr>
-          <w:rFonts w:ascii="Times New Roman" w:hAnsi="Times New Roman" w:cs="Times New Roman"/>
-          <w:lang w:val="en-IE"/>
-        </w:rPr>
-        <w:t xml:space="preserve"> From this analysis, the authors determined that the Migrating Birds Optimisation algorithm was the best option.</w:t>
-      </w:r>
-    </w:p>
-    <w:p>
-      <w:pPr>
-        <w:spacing w:line="360" w:lineRule="auto"/>
-        <w:jc w:val="both"/>
-        <w:rPr>
-          <w:rFonts w:ascii="Times New Roman" w:hAnsi="Times New Roman" w:cs="Times New Roman"/>
-          <w:lang w:val="en-IE"/>
-        </w:rPr>
-      </w:pPr>
-    </w:p>
-    <w:p>
-      <w:pPr>
-        <w:spacing w:line="360" w:lineRule="auto"/>
-        <w:jc w:val="both"/>
-        <w:rPr>
-          <w:rFonts w:ascii="Times New Roman" w:hAnsi="Times New Roman" w:cs="Times New Roman"/>
-          <w:lang w:val="en-IE"/>
-        </w:rPr>
-      </w:pPr>
-      <w:r>
-        <w:rPr>
-          <w:rFonts w:ascii="Times New Roman" w:hAnsi="Times New Roman" w:cs="Times New Roman"/>
-          <w:lang w:val="en-IE"/>
-        </w:rPr>
-        <w:fldChar w:fldCharType="begin"/>
-      </w:r>
-      <w:r>
-        <w:rPr>
-          <w:rFonts w:ascii="Times New Roman" w:hAnsi="Times New Roman" w:cs="Times New Roman"/>
-          <w:lang w:val="en-IE"/>
-        </w:rPr>
-        <w:instrText xml:space="preserve"> ADDIN ZOTERO_ITEM CSL_CITATION {"citationID":"psbPeHX1","properties":{"formattedCitation":"(Mahmud, Meesad and Sodsee, 2016)","plainCitation":"(Mahmud, Meesad and Sodsee, 2016)"},"citationItems":[{"id":166,"uris":["http://zotero.org/users/4597499/items/ME62AR97"],"uri":["http://zotero.org/users/4597499/items/ME62AR97"],"itemData":{"id":166,"type":"paper-conference","title":"An evaluation of computational intelligence in credit card fraud detection","container-title":"Computer Science and Engineering Conference (ICSEC), 2016 International","publisher":"IEEE","page":"1–6","source":"Google Scholar","author":[{"family":"Mahmud","given":"Mohammad Sultan"},{"family":"Meesad","given":"Phayung"},{"family":"Sodsee","given":"Sunantha"}],"issued":{"date-parts":[["2016"]]}}}],"schema":"https://github.com/citation-style-language/schema/raw/master/csl-citation.json"} </w:instrText>
-      </w:r>
-      <w:r>
-        <w:rPr>
-          <w:rFonts w:ascii="Times New Roman" w:hAnsi="Times New Roman" w:cs="Times New Roman"/>
-          <w:lang w:val="en-IE"/>
-        </w:rPr>
-        <w:fldChar w:fldCharType="separate"/>
-      </w:r>
-      <w:r>
-        <w:rPr>
-          <w:rFonts w:ascii="Times New Roman" w:hAnsi="Times New Roman" w:cs="Times New Roman"/>
-          <w:noProof/>
-          <w:lang w:val="en-IE"/>
-        </w:rPr>
-        <w:t>(Mahmud et. al, 2016)</w:t>
-      </w:r>
-      <w:r>
-        <w:rPr>
-          <w:rFonts w:ascii="Times New Roman" w:hAnsi="Times New Roman" w:cs="Times New Roman"/>
-          <w:lang w:val="en-IE"/>
-        </w:rPr>
-        <w:fldChar w:fldCharType="end"/>
-      </w:r>
-      <w:r>
-        <w:rPr>
-          <w:rFonts w:ascii="Times New Roman" w:hAnsi="Times New Roman" w:cs="Times New Roman"/>
-          <w:lang w:val="en-IE"/>
-        </w:rPr>
-        <w:t xml:space="preserve"> provide a comprehensive </w:t>
-      </w:r>
-      <w:r>
-        <w:rPr>
-          <w:rFonts w:ascii="Times New Roman" w:hAnsi="Times New Roman" w:cs="Times New Roman"/>
-          <w:lang w:val="en-IE"/>
-        </w:rPr>
-        <w:t>overview of different types of machine learning algorithm to deduce the best approach to correctly detecting fraudulent transactions.</w:t>
-      </w:r>
-      <w:r>
-        <w:rPr>
-          <w:rFonts w:ascii="Times New Roman" w:hAnsi="Times New Roman" w:cs="Times New Roman"/>
-          <w:lang w:val="en-IE"/>
-        </w:rPr>
-        <w:t xml:space="preserve"> The authors found that meta algorithms</w:t>
-      </w:r>
-      <w:r>
-        <w:rPr>
-          <w:rFonts w:ascii="Times New Roman" w:hAnsi="Times New Roman" w:cs="Times New Roman"/>
-          <w:lang w:val="en-IE"/>
-        </w:rPr>
-        <w:t xml:space="preserve"> such as RotationForest, Bagging and RandomCommittee provided the highest accuracies for </w:t>
-      </w:r>
-      <w:r>
-        <w:rPr>
-          <w:rFonts w:ascii="Times New Roman" w:hAnsi="Times New Roman" w:cs="Times New Roman"/>
-          <w:lang w:val="en-IE"/>
-        </w:rPr>
-        <w:t>fraud detection</w:t>
-      </w:r>
-      <w:r>
-        <w:rPr>
-          <w:rFonts w:ascii="Times New Roman" w:hAnsi="Times New Roman" w:cs="Times New Roman"/>
-          <w:lang w:val="en-IE"/>
-        </w:rPr>
-        <w:t>.</w:t>
-      </w:r>
-      <w:r>
-        <w:rPr>
-          <w:rFonts w:ascii="Times New Roman" w:hAnsi="Times New Roman" w:cs="Times New Roman"/>
-          <w:lang w:val="en-IE"/>
-        </w:rPr>
-        <w:t xml:space="preserve"> The accuracies for these algorithms ranged from 98.13% to 98.25%.</w:t>
-      </w:r>
-    </w:p>
-    <w:p>
-      <w:pPr>
-        <w:spacing w:line="360" w:lineRule="auto"/>
-        <w:jc w:val="both"/>
-        <w:rPr>
-          <w:rFonts w:ascii="Times New Roman" w:hAnsi="Times New Roman" w:cs="Times New Roman"/>
-          <w:lang w:val="en-IE"/>
-        </w:rPr>
-      </w:pPr>
-    </w:p>
-    <w:p>
-      <w:pPr>
-        <w:spacing w:line="360" w:lineRule="auto"/>
-        <w:jc w:val="both"/>
-        <w:rPr>
-          <w:rFonts w:ascii="Times New Roman" w:hAnsi="Times New Roman" w:cs="Times New Roman"/>
-          <w:lang w:val="en-IE"/>
-        </w:rPr>
-      </w:pPr>
-    </w:p>
-    <w:p>
-      <w:pPr>
-        <w:spacing w:line="360" w:lineRule="auto"/>
-        <w:jc w:val="both"/>
-        <w:rPr>
-          <w:rFonts w:ascii="Times New Roman" w:hAnsi="Times New Roman" w:cs="Times New Roman"/>
-          <w:lang w:val="en-IE"/>
-        </w:rPr>
-      </w:pPr>
-    </w:p>
-    <w:p>
-      <w:pPr>
-        <w:spacing w:line="360" w:lineRule="auto"/>
-        <w:jc w:val="both"/>
-        <w:rPr>
-          <w:rFonts w:ascii="Times New Roman" w:hAnsi="Times New Roman" w:cs="Times New Roman"/>
-          <w:lang w:val="en-IE"/>
-        </w:rPr>
-      </w:pPr>
-    </w:p>
-    <w:p>
-      <w:pPr>
-        <w:rPr>
-          <w:rFonts w:ascii="Times New Roman" w:hAnsi="Times New Roman" w:cs="Times New Roman"/>
-          <w:lang w:val="en-IE"/>
-        </w:rPr>
-      </w:pPr>
-      <w:r>
-        <w:rPr>
-          <w:rFonts w:ascii="Times New Roman" w:hAnsi="Times New Roman" w:cs="Times New Roman"/>
-          <w:lang w:val="en-IE"/>
-        </w:rPr>
-        <w:br w:type="page"/>
-      </w:r>
-    </w:p>
-    <w:p>
-      <w:pPr>
-        <w:pStyle w:val="Heading1"/>
+      </w:pPr>
+      <w:bookmarkStart w:id="1" w:name="_Toc507256236"/>
+      <w:r>
         <w:rPr>
           <w:rFonts w:ascii="Times New Roman" w:hAnsi="Times New Roman" w:cs="Times New Roman"/>
           <w:b/>
@@ -2272,9 +1463,1167 @@
           <w:szCs w:val="28"/>
           <w:lang w:val="en-IE"/>
         </w:rPr>
-      </w:pPr>
-      <w:bookmarkStart w:id="3" w:name="_Toc507241841"/>
-      <w:r>
+        <w:lastRenderedPageBreak/>
+        <w:t>Literature Review</w:t>
+      </w:r>
+      <w:bookmarkEnd w:id="1"/>
+    </w:p>
+    <w:p>
+      <w:pPr>
+        <w:spacing w:line="360" w:lineRule="auto"/>
+        <w:jc w:val="both"/>
+        <w:rPr>
+          <w:rFonts w:ascii="Times New Roman" w:hAnsi="Times New Roman" w:cs="Times New Roman"/>
+          <w:lang w:val="en-IE"/>
+        </w:rPr>
+      </w:pPr>
+    </w:p>
+    <w:p>
+      <w:pPr>
+        <w:spacing w:line="360" w:lineRule="auto"/>
+        <w:jc w:val="both"/>
+        <w:rPr>
+          <w:rFonts w:ascii="Times New Roman" w:hAnsi="Times New Roman" w:cs="Times New Roman"/>
+          <w:lang w:val="en-IE"/>
+        </w:rPr>
+      </w:pPr>
+      <w:r>
+        <w:rPr>
+          <w:rFonts w:ascii="Times New Roman" w:hAnsi="Times New Roman" w:cs="Times New Roman"/>
+          <w:lang w:val="en-IE"/>
+        </w:rPr>
+        <w:t>Many financial institutions now use data mining and machine learning to assist there existing measures for fraud the detection.</w:t>
+      </w:r>
+      <w:r>
+        <w:rPr>
+          <w:rFonts w:ascii="Times New Roman" w:hAnsi="Times New Roman" w:cs="Times New Roman"/>
+          <w:lang w:val="en-IE"/>
+        </w:rPr>
+        <w:t xml:space="preserve"> </w:t>
+      </w:r>
+      <w:r>
+        <w:rPr>
+          <w:rFonts w:ascii="Times New Roman" w:hAnsi="Times New Roman" w:cs="Times New Roman"/>
+          <w:lang w:val="en-IE"/>
+        </w:rPr>
+        <w:fldChar w:fldCharType="begin"/>
+      </w:r>
+      <w:r>
+        <w:rPr>
+          <w:rFonts w:ascii="Times New Roman" w:hAnsi="Times New Roman" w:cs="Times New Roman"/>
+          <w:lang w:val="en-IE"/>
+        </w:rPr>
+        <w:instrText xml:space="preserve"> ADDIN ZOTERO_ITEM CSL_CITATION {"citationID":"yaSxDumj","properties":{"formattedCitation":"(Ghosh and Reilly, 1994)","plainCitation":"(Ghosh and Reilly, 1994)"},"citationItems":[{"id":153,"uris":["http://zotero.org/users/4597499/items/GGEEZ3SA"],"uri":["http://zotero.org/users/4597499/items/GGEEZ3SA"],"itemData":{"id":153,"type":"paper-conference","title":"Credit card fraud detection with a neural-network","container-title":"System Sciences, 1994. Proceedings of the Twenty-Seventh Hawaii International Conference on","publisher":"IEEE","page":"621–630","volume":"3","source":"Google Scholar","author":[{"family":"Ghosh","given":"Sushmito"},{"family":"Reilly","given":"Douglas L."}],"issued":{"date-parts":[["1994"]]}}}],"schema":"https://github.com/citation-style-language/schema/raw/master/csl-citation.json"} </w:instrText>
+      </w:r>
+      <w:r>
+        <w:rPr>
+          <w:rFonts w:ascii="Times New Roman" w:hAnsi="Times New Roman" w:cs="Times New Roman"/>
+          <w:lang w:val="en-IE"/>
+        </w:rPr>
+        <w:fldChar w:fldCharType="separate"/>
+      </w:r>
+      <w:r>
+        <w:rPr>
+          <w:rFonts w:ascii="Times New Roman" w:hAnsi="Times New Roman" w:cs="Times New Roman"/>
+          <w:noProof/>
+          <w:lang w:val="en-IE"/>
+        </w:rPr>
+        <w:t>(Ghosh and Reilly, 1994)</w:t>
+      </w:r>
+      <w:r>
+        <w:rPr>
+          <w:rFonts w:ascii="Times New Roman" w:hAnsi="Times New Roman" w:cs="Times New Roman"/>
+          <w:lang w:val="en-IE"/>
+        </w:rPr>
+        <w:fldChar w:fldCharType="end"/>
+      </w:r>
+      <w:r>
+        <w:rPr>
+          <w:rFonts w:ascii="Times New Roman" w:hAnsi="Times New Roman" w:cs="Times New Roman"/>
+          <w:lang w:val="en-IE"/>
+        </w:rPr>
+        <w:t xml:space="preserve"> </w:t>
+      </w:r>
+      <w:r>
+        <w:rPr>
+          <w:rFonts w:ascii="Times New Roman" w:hAnsi="Times New Roman" w:cs="Times New Roman"/>
+          <w:lang w:val="en-IE"/>
+        </w:rPr>
+        <w:t>state that financial institutions have</w:t>
+      </w:r>
+      <w:r>
+        <w:rPr>
+          <w:rFonts w:ascii="Times New Roman" w:hAnsi="Times New Roman" w:cs="Times New Roman"/>
+          <w:lang w:val="en-IE"/>
+        </w:rPr>
+        <w:t>,</w:t>
+      </w:r>
+      <w:r>
+        <w:rPr>
+          <w:rFonts w:ascii="Times New Roman" w:hAnsi="Times New Roman" w:cs="Times New Roman"/>
+          <w:lang w:val="en-IE"/>
+        </w:rPr>
+        <w:t xml:space="preserve"> in the past,</w:t>
+      </w:r>
+      <w:r>
+        <w:rPr>
+          <w:rFonts w:ascii="Times New Roman" w:hAnsi="Times New Roman" w:cs="Times New Roman"/>
+          <w:lang w:val="en-IE"/>
+        </w:rPr>
+        <w:t xml:space="preserve"> detected fraud simply by noting discrepancies in the fraudsters handwriting.</w:t>
+      </w:r>
+      <w:r>
+        <w:rPr>
+          <w:rFonts w:ascii="Times New Roman" w:hAnsi="Times New Roman" w:cs="Times New Roman"/>
+          <w:lang w:val="en-IE"/>
+        </w:rPr>
+        <w:t xml:space="preserve"> In cases where the fraudster has access to a credit card these institutions rely on spotting transaction irregularities. </w:t>
+      </w:r>
+      <w:r>
+        <w:rPr>
+          <w:rFonts w:ascii="Times New Roman" w:hAnsi="Times New Roman" w:cs="Times New Roman"/>
+          <w:lang w:val="en-IE"/>
+        </w:rPr>
+        <w:t xml:space="preserve">Due to the increasing usage of online banking and payments as outlined previously, these financial institutions rely heavily on machine learning algorithms to alert </w:t>
+      </w:r>
+      <w:r>
+        <w:rPr>
+          <w:rFonts w:ascii="Times New Roman" w:hAnsi="Times New Roman" w:cs="Times New Roman"/>
+          <w:lang w:val="en-IE"/>
+        </w:rPr>
+        <w:t>them to any unusual transaction</w:t>
+      </w:r>
+      <w:r>
+        <w:rPr>
+          <w:rFonts w:ascii="Times New Roman" w:hAnsi="Times New Roman" w:cs="Times New Roman"/>
+          <w:lang w:val="en-IE"/>
+        </w:rPr>
+        <w:t xml:space="preserve"> patterns.</w:t>
+      </w:r>
+    </w:p>
+    <w:p>
+      <w:pPr>
+        <w:spacing w:line="360" w:lineRule="auto"/>
+        <w:jc w:val="both"/>
+        <w:rPr>
+          <w:rFonts w:ascii="Times New Roman" w:hAnsi="Times New Roman" w:cs="Times New Roman"/>
+          <w:lang w:val="en-IE"/>
+        </w:rPr>
+      </w:pPr>
+    </w:p>
+    <w:p>
+      <w:pPr>
+        <w:spacing w:line="360" w:lineRule="auto"/>
+        <w:jc w:val="both"/>
+        <w:rPr>
+          <w:rFonts w:ascii="Times New Roman" w:hAnsi="Times New Roman" w:cs="Times New Roman"/>
+          <w:lang w:val="en-IE"/>
+        </w:rPr>
+      </w:pPr>
+      <w:r>
+        <w:rPr>
+          <w:rFonts w:ascii="Times New Roman" w:hAnsi="Times New Roman" w:cs="Times New Roman"/>
+          <w:lang w:val="en-IE"/>
+        </w:rPr>
+        <w:fldChar w:fldCharType="begin"/>
+      </w:r>
+      <w:r>
+        <w:rPr>
+          <w:rFonts w:ascii="Times New Roman" w:hAnsi="Times New Roman" w:cs="Times New Roman"/>
+          <w:lang w:val="en-IE"/>
+        </w:rPr>
+        <w:instrText xml:space="preserve"> ADDIN ZOTERO_ITEM CSL_CITATION {"citationID":"1z7xpdBF","properties":{"formattedCitation":"(Ghosh and Reilly, 1994)","plainCitation":"(Ghosh and Reilly, 1994)"},"citationItems":[{"id":153,"uris":["http://zotero.org/users/4597499/items/GGEEZ3SA"],"uri":["http://zotero.org/users/4597499/items/GGEEZ3SA"],"itemData":{"id":153,"type":"paper-conference","title":"Credit card fraud detection with a neural-network","container-title":"System Sciences, 1994. Proceedings of the Twenty-Seventh Hawaii International Conference on","publisher":"IEEE","page":"621–630","volume":"3","source":"Google Scholar","author":[{"family":"Ghosh","given":"Sushmito"},{"family":"Reilly","given":"Douglas L."}],"issued":{"date-parts":[["1994"]]}}}],"schema":"https://github.com/citation-style-language/schema/raw/master/csl-citation.json"} </w:instrText>
+      </w:r>
+      <w:r>
+        <w:rPr>
+          <w:rFonts w:ascii="Times New Roman" w:hAnsi="Times New Roman" w:cs="Times New Roman"/>
+          <w:lang w:val="en-IE"/>
+        </w:rPr>
+        <w:fldChar w:fldCharType="separate"/>
+      </w:r>
+      <w:r>
+        <w:rPr>
+          <w:rFonts w:ascii="Times New Roman" w:hAnsi="Times New Roman" w:cs="Times New Roman"/>
+          <w:noProof/>
+          <w:lang w:val="en-IE"/>
+        </w:rPr>
+        <w:t>(Ghosh and Reilly, 1994)</w:t>
+      </w:r>
+      <w:r>
+        <w:rPr>
+          <w:rFonts w:ascii="Times New Roman" w:hAnsi="Times New Roman" w:cs="Times New Roman"/>
+          <w:lang w:val="en-IE"/>
+        </w:rPr>
+        <w:fldChar w:fldCharType="end"/>
+      </w:r>
+      <w:r>
+        <w:rPr>
+          <w:rFonts w:ascii="Times New Roman" w:hAnsi="Times New Roman" w:cs="Times New Roman"/>
+          <w:lang w:val="en-IE"/>
+        </w:rPr>
+        <w:t xml:space="preserve"> </w:t>
+      </w:r>
+      <w:r>
+        <w:rPr>
+          <w:rFonts w:ascii="Times New Roman" w:hAnsi="Times New Roman" w:cs="Times New Roman"/>
+          <w:lang w:val="en-IE"/>
+        </w:rPr>
+        <w:t xml:space="preserve">designed a system which uses a P-RCE </w:t>
+      </w:r>
+      <w:r>
+        <w:rPr>
+          <w:rFonts w:ascii="Times New Roman" w:hAnsi="Times New Roman" w:cs="Times New Roman"/>
+          <w:lang w:val="en-IE"/>
+        </w:rPr>
+        <w:t xml:space="preserve">Artificial Neural Network (ANN) to classify fraudulent </w:t>
+      </w:r>
+      <w:r>
+        <w:rPr>
+          <w:rFonts w:ascii="Times New Roman" w:hAnsi="Times New Roman" w:cs="Times New Roman"/>
+          <w:lang w:val="en-IE"/>
+        </w:rPr>
+        <w:t>accounts</w:t>
+      </w:r>
+      <w:r>
+        <w:rPr>
+          <w:rFonts w:ascii="Times New Roman" w:hAnsi="Times New Roman" w:cs="Times New Roman"/>
+          <w:lang w:val="en-IE"/>
+        </w:rPr>
+        <w:t xml:space="preserve"> for Mellon Bank</w:t>
+      </w:r>
+      <w:r>
+        <w:rPr>
+          <w:rFonts w:ascii="Times New Roman" w:hAnsi="Times New Roman" w:cs="Times New Roman"/>
+          <w:lang w:val="en-IE"/>
+        </w:rPr>
+        <w:t>.</w:t>
+      </w:r>
+      <w:r>
+        <w:rPr>
+          <w:rFonts w:ascii="Times New Roman" w:hAnsi="Times New Roman" w:cs="Times New Roman"/>
+          <w:lang w:val="en-IE"/>
+        </w:rPr>
+        <w:t xml:space="preserve"> </w:t>
+      </w:r>
+      <w:r>
+        <w:rPr>
+          <w:rFonts w:ascii="Times New Roman" w:hAnsi="Times New Roman" w:cs="Times New Roman"/>
+          <w:lang w:val="en-IE"/>
+        </w:rPr>
+        <w:t xml:space="preserve">This ANN is a </w:t>
+      </w:r>
+      <w:r>
+        <w:rPr>
+          <w:rFonts w:ascii="Times New Roman" w:hAnsi="Times New Roman" w:cs="Times New Roman"/>
+          <w:lang w:val="en-IE"/>
+        </w:rPr>
+        <w:t>three</w:t>
+      </w:r>
+      <w:r>
+        <w:rPr>
+          <w:rFonts w:ascii="Times New Roman" w:hAnsi="Times New Roman" w:cs="Times New Roman"/>
+          <w:lang w:val="en-IE"/>
+        </w:rPr>
+        <w:t xml:space="preserve"> layer feed forward neural network that makes t</w:t>
+      </w:r>
+      <w:r>
+        <w:rPr>
+          <w:rFonts w:ascii="Times New Roman" w:hAnsi="Times New Roman" w:cs="Times New Roman"/>
+          <w:lang w:val="en-IE"/>
+        </w:rPr>
+        <w:t>w</w:t>
+      </w:r>
+      <w:r>
+        <w:rPr>
+          <w:rFonts w:ascii="Times New Roman" w:hAnsi="Times New Roman" w:cs="Times New Roman"/>
+          <w:lang w:val="en-IE"/>
+        </w:rPr>
+        <w:t>o passes of the training data</w:t>
+      </w:r>
+      <w:r>
+        <w:rPr>
+          <w:rFonts w:ascii="Times New Roman" w:hAnsi="Times New Roman" w:cs="Times New Roman"/>
+          <w:lang w:val="en-IE"/>
+        </w:rPr>
+        <w:t xml:space="preserve"> and then produces a fraud score.</w:t>
+      </w:r>
+    </w:p>
+    <w:p>
+      <w:pPr>
+        <w:spacing w:line="360" w:lineRule="auto"/>
+        <w:jc w:val="both"/>
+        <w:rPr>
+          <w:rFonts w:ascii="Times New Roman" w:hAnsi="Times New Roman" w:cs="Times New Roman"/>
+          <w:lang w:val="en-IE"/>
+        </w:rPr>
+      </w:pPr>
+      <w:r>
+        <w:rPr>
+          <w:rFonts w:ascii="Times New Roman" w:hAnsi="Times New Roman" w:cs="Times New Roman"/>
+          <w:lang w:val="en-IE"/>
+        </w:rPr>
+        <w:t xml:space="preserve">Their system combined 50 variables to produce 20 features that were then passed to the ANN for </w:t>
+      </w:r>
+      <w:r>
+        <w:rPr>
+          <w:rFonts w:ascii="Times New Roman" w:hAnsi="Times New Roman" w:cs="Times New Roman"/>
+          <w:lang w:val="en-IE"/>
+        </w:rPr>
+        <w:t>account</w:t>
+      </w:r>
+      <w:r>
+        <w:rPr>
+          <w:rFonts w:ascii="Times New Roman" w:hAnsi="Times New Roman" w:cs="Times New Roman"/>
+          <w:lang w:val="en-IE"/>
+        </w:rPr>
+        <w:t xml:space="preserve"> classification.</w:t>
+      </w:r>
+      <w:r>
+        <w:rPr>
+          <w:rFonts w:ascii="Times New Roman" w:hAnsi="Times New Roman" w:cs="Times New Roman"/>
+          <w:lang w:val="en-IE"/>
+        </w:rPr>
+        <w:t xml:space="preserve"> As there were fewer fraudulent transactions than valid transactions, the authors ensure that all fraudulent transactions were included in the sample for training the ANN.</w:t>
+      </w:r>
+      <w:r>
+        <w:rPr>
+          <w:rFonts w:ascii="Times New Roman" w:hAnsi="Times New Roman" w:cs="Times New Roman"/>
+          <w:lang w:val="en-IE"/>
+        </w:rPr>
+        <w:t xml:space="preserve"> When tested using two million transactions,  t</w:t>
+      </w:r>
+      <w:r>
+        <w:rPr>
+          <w:rFonts w:ascii="Times New Roman" w:hAnsi="Times New Roman" w:cs="Times New Roman"/>
+          <w:lang w:val="en-IE"/>
+        </w:rPr>
+        <w:t xml:space="preserve">he system </w:t>
+      </w:r>
+      <w:r>
+        <w:rPr>
+          <w:rFonts w:ascii="Times New Roman" w:hAnsi="Times New Roman" w:cs="Times New Roman"/>
+          <w:lang w:val="en-IE"/>
+        </w:rPr>
+        <w:t xml:space="preserve">vastly improved the fraud detection measures currently in place in Mellon Bank by only requiring a review of 50 accounts per day as opposed to </w:t>
+      </w:r>
+      <w:r>
+        <w:rPr>
+          <w:rFonts w:ascii="Times New Roman" w:hAnsi="Times New Roman" w:cs="Times New Roman"/>
+          <w:lang w:val="en-IE"/>
+        </w:rPr>
+        <w:t>reviewing 750</w:t>
+      </w:r>
+      <w:r>
+        <w:rPr>
+          <w:rFonts w:ascii="Times New Roman" w:hAnsi="Times New Roman" w:cs="Times New Roman"/>
+          <w:lang w:val="en-IE"/>
+        </w:rPr>
+        <w:t>.</w:t>
+      </w:r>
+    </w:p>
+    <w:p>
+      <w:pPr>
+        <w:spacing w:line="360" w:lineRule="auto"/>
+        <w:jc w:val="both"/>
+        <w:rPr>
+          <w:rFonts w:ascii="Times New Roman" w:hAnsi="Times New Roman" w:cs="Times New Roman"/>
+          <w:lang w:val="en-IE"/>
+        </w:rPr>
+      </w:pPr>
+    </w:p>
+    <w:p>
+      <w:pPr>
+        <w:spacing w:line="360" w:lineRule="auto"/>
+        <w:jc w:val="both"/>
+        <w:rPr>
+          <w:rFonts w:ascii="Times New Roman" w:hAnsi="Times New Roman" w:cs="Times New Roman"/>
+          <w:lang w:val="en-IE"/>
+        </w:rPr>
+      </w:pPr>
+      <w:r>
+        <w:rPr>
+          <w:rFonts w:ascii="Times New Roman" w:hAnsi="Times New Roman" w:cs="Times New Roman"/>
+          <w:lang w:val="en-IE"/>
+        </w:rPr>
+        <w:t xml:space="preserve">Although fraudulent accounts and transactions can largely be classified by data mining and machine learning techniques, there is still a requirement for human verification </w:t>
+      </w:r>
+      <w:r>
+        <w:rPr>
+          <w:rFonts w:ascii="Times New Roman" w:hAnsi="Times New Roman" w:cs="Times New Roman"/>
+          <w:lang w:val="en-IE"/>
+        </w:rPr>
+        <w:fldChar w:fldCharType="begin"/>
+      </w:r>
+      <w:r>
+        <w:rPr>
+          <w:rFonts w:ascii="Times New Roman" w:hAnsi="Times New Roman" w:cs="Times New Roman"/>
+          <w:lang w:val="en-IE"/>
+        </w:rPr>
+        <w:instrText xml:space="preserve"> ADDIN ZOTERO_ITEM CSL_CITATION {"citationID":"ClLgF21Q","properties":{"formattedCitation":"(Quah and Sriganesh, 2008)","plainCitation":"(Quah and Sriganesh, 2008)"},"citationItems":[{"id":144,"uris":["http://zotero.org/users/4597499/items/PWPHITWC"],"uri":["http://zotero.org/users/4597499/items/PWPHITWC"],"itemData":{"id":144,"type":"article-journal","title":"Real-time credit card fraud detection using computational intelligence","container-title":"Expert Systems with Applications","page":"1721-1732","volume":"35","issue":"4","source":"CrossRef","DOI":"10.1016/j.eswa.2007.08.093","ISSN":"09574174","language":"en","author":[{"family":"Quah","given":"Jon T.S."},{"family":"Sriganesh","given":"M."}],"issued":{"date-parts":[["2008",11]]}}}],"schema":"https://github.com/citation-style-language/schema/raw/master/csl-citation.json"} </w:instrText>
+      </w:r>
+      <w:r>
+        <w:rPr>
+          <w:rFonts w:ascii="Times New Roman" w:hAnsi="Times New Roman" w:cs="Times New Roman"/>
+          <w:lang w:val="en-IE"/>
+        </w:rPr>
+        <w:fldChar w:fldCharType="separate"/>
+      </w:r>
+      <w:r>
+        <w:rPr>
+          <w:rFonts w:ascii="Times New Roman" w:hAnsi="Times New Roman" w:cs="Times New Roman"/>
+          <w:noProof/>
+          <w:lang w:val="en-IE"/>
+        </w:rPr>
+        <w:t>(Quah and Sriganesh, 2008)</w:t>
+      </w:r>
+      <w:r>
+        <w:rPr>
+          <w:rFonts w:ascii="Times New Roman" w:hAnsi="Times New Roman" w:cs="Times New Roman"/>
+          <w:lang w:val="en-IE"/>
+        </w:rPr>
+        <w:fldChar w:fldCharType="end"/>
+      </w:r>
+      <w:r>
+        <w:rPr>
+          <w:rFonts w:ascii="Times New Roman" w:hAnsi="Times New Roman" w:cs="Times New Roman"/>
+          <w:lang w:val="en-IE"/>
+        </w:rPr>
+        <w:t>.</w:t>
+      </w:r>
+      <w:r>
+        <w:rPr>
+          <w:rFonts w:ascii="Times New Roman" w:hAnsi="Times New Roman" w:cs="Times New Roman"/>
+          <w:lang w:val="en-IE"/>
+        </w:rPr>
+        <w:t xml:space="preserve"> Instead of reviewing hundreds or thousands of accounts of transactions</w:t>
+      </w:r>
+      <w:r>
+        <w:rPr>
+          <w:rFonts w:ascii="Times New Roman" w:hAnsi="Times New Roman" w:cs="Times New Roman"/>
+          <w:lang w:val="en-IE"/>
+        </w:rPr>
+        <w:t>,</w:t>
+      </w:r>
+      <w:r>
+        <w:rPr>
+          <w:rFonts w:ascii="Times New Roman" w:hAnsi="Times New Roman" w:cs="Times New Roman"/>
+          <w:lang w:val="en-IE"/>
+        </w:rPr>
+        <w:t xml:space="preserve"> banking personnel only need to verify the accounts or transactions that are flagged as fraudulent by their data mining or machine learning model</w:t>
+      </w:r>
+      <w:r>
+        <w:rPr>
+          <w:rFonts w:ascii="Times New Roman" w:hAnsi="Times New Roman" w:cs="Times New Roman"/>
+          <w:lang w:val="en-IE"/>
+        </w:rPr>
+        <w:t xml:space="preserve"> making the whole process more efficient.</w:t>
+      </w:r>
+    </w:p>
+    <w:p>
+      <w:pPr>
+        <w:spacing w:line="360" w:lineRule="auto"/>
+        <w:jc w:val="both"/>
+        <w:rPr>
+          <w:rFonts w:ascii="Times New Roman" w:hAnsi="Times New Roman" w:cs="Times New Roman"/>
+          <w:lang w:val="en-IE"/>
+        </w:rPr>
+      </w:pPr>
+    </w:p>
+    <w:p>
+      <w:pPr>
+        <w:spacing w:line="360" w:lineRule="auto"/>
+        <w:jc w:val="both"/>
+        <w:rPr>
+          <w:rFonts w:ascii="Times New Roman" w:hAnsi="Times New Roman" w:cs="Times New Roman"/>
+          <w:lang w:val="en-IE"/>
+        </w:rPr>
+      </w:pPr>
+      <w:r>
+        <w:rPr>
+          <w:rFonts w:ascii="Times New Roman" w:hAnsi="Times New Roman" w:cs="Times New Roman"/>
+          <w:lang w:val="en-IE"/>
+        </w:rPr>
+        <w:fldChar w:fldCharType="begin"/>
+      </w:r>
+      <w:r>
+        <w:rPr>
+          <w:rFonts w:ascii="Times New Roman" w:hAnsi="Times New Roman" w:cs="Times New Roman"/>
+          <w:lang w:val="en-IE"/>
+        </w:rPr>
+        <w:instrText xml:space="preserve"> ADDIN ZOTERO_ITEM CSL_CITATION {"citationID":"jr0Bj8d4","properties":{"formattedCitation":"(Quah and Sriganesh, 2008)","plainCitation":"(Quah and Sriganesh, 2008)"},"citationItems":[{"id":144,"uris":["http://zotero.org/users/4597499/items/PWPHITWC"],"uri":["http://zotero.org/users/4597499/items/PWPHITWC"],"itemData":{"id":144,"type":"article-journal","title":"Real-time credit card fraud detection using computational intelligence","container-title":"Expert Systems with Applications","page":"1721-1732","volume":"35","issue":"4","source":"CrossRef","DOI":"10.1016/j.eswa.2007.08.093","ISSN":"09574174","language":"en","author":[{"family":"Quah","given":"Jon T.S."},{"family":"Sriganesh","given":"M."}],"issued":{"date-parts":[["2008",11]]}}}],"schema":"https://github.com/citation-style-language/schema/raw/master/csl-citation.json"} </w:instrText>
+      </w:r>
+      <w:r>
+        <w:rPr>
+          <w:rFonts w:ascii="Times New Roman" w:hAnsi="Times New Roman" w:cs="Times New Roman"/>
+          <w:lang w:val="en-IE"/>
+        </w:rPr>
+        <w:fldChar w:fldCharType="separate"/>
+      </w:r>
+      <w:r>
+        <w:rPr>
+          <w:rFonts w:ascii="Times New Roman" w:hAnsi="Times New Roman" w:cs="Times New Roman"/>
+          <w:noProof/>
+          <w:lang w:val="en-IE"/>
+        </w:rPr>
+        <w:t>(Quah and Sriganesh, 2008)</w:t>
+      </w:r>
+      <w:r>
+        <w:rPr>
+          <w:rFonts w:ascii="Times New Roman" w:hAnsi="Times New Roman" w:cs="Times New Roman"/>
+          <w:lang w:val="en-IE"/>
+        </w:rPr>
+        <w:fldChar w:fldCharType="end"/>
+      </w:r>
+      <w:r>
+        <w:rPr>
+          <w:rFonts w:ascii="Times New Roman" w:hAnsi="Times New Roman" w:cs="Times New Roman"/>
+          <w:lang w:val="en-IE"/>
+        </w:rPr>
+        <w:t xml:space="preserve"> outline a system</w:t>
+      </w:r>
+      <w:r>
+        <w:rPr>
+          <w:rFonts w:ascii="Times New Roman" w:hAnsi="Times New Roman" w:cs="Times New Roman"/>
+          <w:lang w:val="en-IE"/>
+        </w:rPr>
+        <w:t xml:space="preserve"> for real time fraud detection</w:t>
+      </w:r>
+      <w:r>
+        <w:rPr>
+          <w:rFonts w:ascii="Times New Roman" w:hAnsi="Times New Roman" w:cs="Times New Roman"/>
+          <w:lang w:val="en-IE"/>
+        </w:rPr>
+        <w:t xml:space="preserve"> that uses a neural network to cluster accounts as genuine or fraudulent.</w:t>
+      </w:r>
+      <w:r>
+        <w:rPr>
+          <w:rFonts w:ascii="Times New Roman" w:hAnsi="Times New Roman" w:cs="Times New Roman"/>
+          <w:lang w:val="en-IE"/>
+        </w:rPr>
+        <w:t xml:space="preserve"> In essence the authors have implemented a clustering algorithm such as K</w:t>
+      </w:r>
+      <w:r>
+        <w:rPr>
+          <w:rFonts w:ascii="Times New Roman" w:hAnsi="Times New Roman" w:cs="Times New Roman"/>
+          <w:lang w:val="en-IE"/>
+        </w:rPr>
+        <w:t>NN</w:t>
+      </w:r>
+      <w:r>
+        <w:rPr>
+          <w:rFonts w:ascii="Times New Roman" w:hAnsi="Times New Roman" w:cs="Times New Roman"/>
+          <w:lang w:val="en-IE"/>
+        </w:rPr>
+        <w:t xml:space="preserve"> using a form of</w:t>
+      </w:r>
+      <w:r>
+        <w:rPr>
+          <w:rFonts w:ascii="Times New Roman" w:hAnsi="Times New Roman" w:cs="Times New Roman"/>
+          <w:lang w:val="en-IE"/>
+        </w:rPr>
+        <w:t xml:space="preserve"> ANN</w:t>
+      </w:r>
+      <w:r>
+        <w:rPr>
+          <w:rFonts w:ascii="Times New Roman" w:hAnsi="Times New Roman" w:cs="Times New Roman"/>
+          <w:lang w:val="en-IE"/>
+        </w:rPr>
+        <w:t xml:space="preserve"> that allows for more dynamic relationships in the data</w:t>
+      </w:r>
+      <w:r>
+        <w:rPr>
+          <w:rFonts w:ascii="Times New Roman" w:hAnsi="Times New Roman" w:cs="Times New Roman"/>
+          <w:lang w:val="en-IE"/>
+        </w:rPr>
+        <w:t>.</w:t>
+      </w:r>
+    </w:p>
+    <w:p>
+      <w:pPr>
+        <w:spacing w:line="360" w:lineRule="auto"/>
+        <w:jc w:val="both"/>
+        <w:rPr>
+          <w:rFonts w:ascii="Times New Roman" w:hAnsi="Times New Roman" w:cs="Times New Roman"/>
+          <w:lang w:val="en-IE"/>
+        </w:rPr>
+      </w:pPr>
+    </w:p>
+    <w:p>
+      <w:pPr>
+        <w:spacing w:line="360" w:lineRule="auto"/>
+        <w:jc w:val="both"/>
+        <w:rPr>
+          <w:rFonts w:ascii="Times New Roman" w:hAnsi="Times New Roman" w:cs="Times New Roman"/>
+          <w:lang w:val="en-IE"/>
+        </w:rPr>
+      </w:pPr>
+      <w:r>
+        <w:rPr>
+          <w:rFonts w:ascii="Times New Roman" w:hAnsi="Times New Roman" w:cs="Times New Roman"/>
+          <w:lang w:val="en-IE"/>
+        </w:rPr>
+        <w:fldChar w:fldCharType="begin"/>
+      </w:r>
+      <w:r>
+        <w:rPr>
+          <w:rFonts w:ascii="Times New Roman" w:hAnsi="Times New Roman" w:cs="Times New Roman"/>
+          <w:lang w:val="en-IE"/>
+        </w:rPr>
+        <w:instrText xml:space="preserve"> ADDIN ZOTERO_ITEM CSL_CITATION {"citationID":"khePgY6C","properties":{"formattedCitation":"(Ao and International Association of Engineers, 2011)","plainCitation":"(Ao and International Association of Engineers, 2011)"},"citationItems":[{"id":159,"uris":["http://zotero.org/users/4597499/items/ECFTRRLF"],"uri":["http://zotero.org/users/4597499/items/ECFTRRLF"],"itemData":{"id":159,"type":"book","title":"The 2011 IAENG International Conference on Artificial Intelligence and Applications, the 2011 IAENG International Conference on Bioinformatics, the 2011 IAENG International Conference on Computer Science, the 2011 IAENG International Conference on Data Mining and Applications, the 2011 IAENG International Conference on Imaging Engineering, the 2011 IAENG International Conference on Communication Systems and Applications, the 2011 IAENG International Conference on Internet Computing and Web Services, the 2011 IAENG International Conference on Software Engineering","collection-title":"International MultiConference of Engineers and Computer Scientists, IMECS 2011","collection-number":"16 - 18 March, 2011, the Royal Garden Hotel, Kowloon, Hong Kong / [Eds.: S. I. Ao ...] ; Vol. 1","publisher":"IAENG","publisher-place":"Hong Kong","number-of-pages":"766","source":"Gemeinsamer Bibliotheksverbund ISBN","event-place":"Hong Kong","ISBN":"978-988-18210-3-4","note":"OCLC: 931484614","language":"eng","editor":[{"family":"Ao","given":"S. I."},{"family":"International Association of Engineers","given":""}],"issued":{"date-parts":[["2011"]]}}}],"schema":"https://github.com/citation-style-language/schema/raw/master/csl-citation.json"} </w:instrText>
+      </w:r>
+      <w:r>
+        <w:rPr>
+          <w:rFonts w:ascii="Times New Roman" w:hAnsi="Times New Roman" w:cs="Times New Roman"/>
+          <w:lang w:val="en-IE"/>
+        </w:rPr>
+        <w:fldChar w:fldCharType="separate"/>
+      </w:r>
+      <w:r>
+        <w:rPr>
+          <w:rFonts w:ascii="Times New Roman" w:hAnsi="Times New Roman" w:cs="Times New Roman"/>
+          <w:noProof/>
+          <w:lang w:val="en-IE"/>
+        </w:rPr>
+        <w:t>(Ao and International Association of Engineers, 2011)</w:t>
+      </w:r>
+      <w:r>
+        <w:rPr>
+          <w:rFonts w:ascii="Times New Roman" w:hAnsi="Times New Roman" w:cs="Times New Roman"/>
+          <w:lang w:val="en-IE"/>
+        </w:rPr>
+        <w:fldChar w:fldCharType="end"/>
+      </w:r>
+      <w:r>
+        <w:rPr>
+          <w:rFonts w:ascii="Times New Roman" w:hAnsi="Times New Roman" w:cs="Times New Roman"/>
+          <w:lang w:val="en-IE"/>
+        </w:rPr>
+        <w:t xml:space="preserve"> provide an analysis of three machine learning algorithms for fraud detection. The algorithms analysed are Naïve Bayes, KNN and </w:t>
+      </w:r>
+      <w:r>
+        <w:rPr>
+          <w:rFonts w:ascii="Times New Roman" w:hAnsi="Times New Roman" w:cs="Times New Roman"/>
+          <w:lang w:val="en-IE"/>
+        </w:rPr>
+        <w:t>LR</w:t>
+      </w:r>
+      <w:r>
+        <w:rPr>
+          <w:rFonts w:ascii="Times New Roman" w:hAnsi="Times New Roman" w:cs="Times New Roman"/>
+          <w:lang w:val="en-IE"/>
+        </w:rPr>
+        <w:t xml:space="preserve">. The study was carried out on a dataset with approximately 280,000 transactions that was </w:t>
+      </w:r>
+      <w:r>
+        <w:rPr>
+          <w:rFonts w:ascii="Times New Roman" w:hAnsi="Times New Roman" w:cs="Times New Roman"/>
+          <w:lang w:val="en-IE"/>
+        </w:rPr>
+        <w:lastRenderedPageBreak/>
+        <w:t xml:space="preserve">highly unbalanced. </w:t>
+      </w:r>
+      <w:r>
+        <w:rPr>
+          <w:rFonts w:ascii="Times New Roman" w:hAnsi="Times New Roman" w:cs="Times New Roman"/>
+          <w:lang w:val="en-IE"/>
+        </w:rPr>
+        <w:t>It is worth noting that</w:t>
+      </w:r>
+      <w:r>
+        <w:rPr>
+          <w:rFonts w:ascii="Times New Roman" w:hAnsi="Times New Roman" w:cs="Times New Roman"/>
+          <w:lang w:val="en-IE"/>
+        </w:rPr>
+        <w:t xml:space="preserve"> the KNN algorithm was only .3% less accurate than Naïve Bayes</w:t>
+      </w:r>
+      <w:r>
+        <w:rPr>
+          <w:rFonts w:ascii="Times New Roman" w:hAnsi="Times New Roman" w:cs="Times New Roman"/>
+          <w:lang w:val="en-IE"/>
+        </w:rPr>
+        <w:t>. As the authors used several</w:t>
+      </w:r>
+      <w:r>
+        <w:rPr>
+          <w:rFonts w:ascii="Times New Roman" w:hAnsi="Times New Roman" w:cs="Times New Roman"/>
+          <w:lang w:val="en-IE"/>
+        </w:rPr>
+        <w:t xml:space="preserve"> other</w:t>
+      </w:r>
+      <w:r>
+        <w:rPr>
+          <w:rFonts w:ascii="Times New Roman" w:hAnsi="Times New Roman" w:cs="Times New Roman"/>
+          <w:lang w:val="en-IE"/>
+        </w:rPr>
+        <w:t xml:space="preserve"> methods to evaluate the effectiveness of each algorithm, KNN was actually the optimal algorithm.</w:t>
+      </w:r>
+      <w:r>
+        <w:rPr>
+          <w:rFonts w:ascii="Times New Roman" w:hAnsi="Times New Roman" w:cs="Times New Roman"/>
+          <w:lang w:val="en-IE"/>
+        </w:rPr>
+        <w:t xml:space="preserve"> Noticeably LR provided quite a poor classification accuracy of approximately 54%.</w:t>
+      </w:r>
+    </w:p>
+    <w:p>
+      <w:pPr>
+        <w:spacing w:line="360" w:lineRule="auto"/>
+        <w:jc w:val="both"/>
+        <w:rPr>
+          <w:rFonts w:ascii="Times New Roman" w:hAnsi="Times New Roman" w:cs="Times New Roman"/>
+          <w:lang w:val="en-IE"/>
+        </w:rPr>
+      </w:pPr>
+    </w:p>
+    <w:p>
+      <w:pPr>
+        <w:spacing w:line="360" w:lineRule="auto"/>
+        <w:jc w:val="both"/>
+        <w:rPr>
+          <w:rFonts w:ascii="Times New Roman" w:hAnsi="Times New Roman" w:cs="Times New Roman"/>
+          <w:lang w:val="en-IE"/>
+        </w:rPr>
+      </w:pPr>
+      <w:r>
+        <w:rPr>
+          <w:rFonts w:ascii="Times New Roman" w:hAnsi="Times New Roman" w:cs="Times New Roman"/>
+          <w:lang w:val="en-IE"/>
+        </w:rPr>
+        <w:t xml:space="preserve">Similarly </w:t>
+      </w:r>
+      <w:r>
+        <w:rPr>
+          <w:rFonts w:ascii="Times New Roman" w:hAnsi="Times New Roman" w:cs="Times New Roman"/>
+          <w:lang w:val="en-IE"/>
+        </w:rPr>
+        <w:fldChar w:fldCharType="begin"/>
+      </w:r>
+      <w:r>
+        <w:rPr>
+          <w:rFonts w:ascii="Times New Roman" w:hAnsi="Times New Roman" w:cs="Times New Roman"/>
+          <w:lang w:val="en-IE"/>
+        </w:rPr>
+        <w:instrText xml:space="preserve"> ADDIN ZOTERO_ITEM CSL_CITATION {"citationID":"yMVToymC","properties":{"formattedCitation":"(Shen, Tong and Deng, 2007)","plainCitation":"(Shen, Tong and Deng, 2007)"},"citationItems":[{"id":162,"uris":["http://zotero.org/users/4597499/items/9NUP4947"],"uri":["http://zotero.org/users/4597499/items/9NUP4947"],"itemData":{"id":162,"type":"paper-conference","title":"Application of classification models on credit card fraud detection","container-title":"Service Systems and Service Management, 2007 International Conference on","publisher":"IEEE","page":"1–4","source":"Google Scholar","author":[{"family":"Shen","given":"Aihua"},{"family":"Tong","given":"Rencheng"},{"family":"Deng","given":"Yaochen"}],"issued":{"date-parts":[["2007"]]}}}],"schema":"https://github.com/citation-style-language/schema/raw/master/csl-citation.json"} </w:instrText>
+      </w:r>
+      <w:r>
+        <w:rPr>
+          <w:rFonts w:ascii="Times New Roman" w:hAnsi="Times New Roman" w:cs="Times New Roman"/>
+          <w:lang w:val="en-IE"/>
+        </w:rPr>
+        <w:fldChar w:fldCharType="separate"/>
+      </w:r>
+      <w:r>
+        <w:rPr>
+          <w:rFonts w:ascii="Times New Roman" w:hAnsi="Times New Roman" w:cs="Times New Roman"/>
+          <w:noProof/>
+          <w:lang w:val="en-IE"/>
+        </w:rPr>
+        <w:t>(Shen et. al, 2007)</w:t>
+      </w:r>
+      <w:r>
+        <w:rPr>
+          <w:rFonts w:ascii="Times New Roman" w:hAnsi="Times New Roman" w:cs="Times New Roman"/>
+          <w:lang w:val="en-IE"/>
+        </w:rPr>
+        <w:fldChar w:fldCharType="end"/>
+      </w:r>
+      <w:r>
+        <w:rPr>
+          <w:rFonts w:ascii="Times New Roman" w:hAnsi="Times New Roman" w:cs="Times New Roman"/>
+          <w:lang w:val="en-IE"/>
+        </w:rPr>
+        <w:t xml:space="preserve"> provide an analysis of three machine learning algorithms for credit card fraud detection. In contrast to the study done by </w:t>
+      </w:r>
+      <w:r>
+        <w:rPr>
+          <w:rFonts w:ascii="Times New Roman" w:hAnsi="Times New Roman" w:cs="Times New Roman"/>
+          <w:lang w:val="en-IE"/>
+        </w:rPr>
+        <w:fldChar w:fldCharType="begin"/>
+      </w:r>
+      <w:r>
+        <w:rPr>
+          <w:rFonts w:ascii="Times New Roman" w:hAnsi="Times New Roman" w:cs="Times New Roman"/>
+          <w:lang w:val="en-IE"/>
+        </w:rPr>
+        <w:instrText xml:space="preserve"> ADDIN ZOTERO_ITEM CSL_CITATION {"citationID":"Mu3Fod84","properties":{"formattedCitation":"(Ao and International Association of Engineers, 2011)","plainCitation":"(Ao and International Association of Engineers, 2011)"},"citationItems":[{"id":159,"uris":["http://zotero.org/users/4597499/items/ECFTRRLF"],"uri":["http://zotero.org/users/4597499/items/ECFTRRLF"],"itemData":{"id":159,"type":"book","title":"The 2011 IAENG International Conference on Artificial Intelligence and Applications, the 2011 IAENG International Conference on Bioinformatics, the 2011 IAENG International Conference on Computer Science, the 2011 IAENG International Conference on Data Mining and Applications, the 2011 IAENG International Conference on Imaging Engineering, the 2011 IAENG International Conference on Communication Systems and Applications, the 2011 IAENG International Conference on Internet Computing and Web Services, the 2011 IAENG International Conference on Software Engineering","collection-title":"International MultiConference of Engineers and Computer Scientists, IMECS 2011","collection-number":"16 - 18 March, 2011, the Royal Garden Hotel, Kowloon, Hong Kong / [Eds.: S. I. Ao ...] ; Vol. 1","publisher":"IAENG","publisher-place":"Hong Kong","number-of-pages":"766","source":"Gemeinsamer Bibliotheksverbund ISBN","event-place":"Hong Kong","ISBN":"978-988-18210-3-4","note":"OCLC: 931484614","language":"eng","editor":[{"family":"Ao","given":"S. I."},{"family":"International Association of Engineers","given":""}],"issued":{"date-parts":[["2011"]]}}}],"schema":"https://github.com/citation-style-language/schema/raw/master/csl-citation.json"} </w:instrText>
+      </w:r>
+      <w:r>
+        <w:rPr>
+          <w:rFonts w:ascii="Times New Roman" w:hAnsi="Times New Roman" w:cs="Times New Roman"/>
+          <w:lang w:val="en-IE"/>
+        </w:rPr>
+        <w:fldChar w:fldCharType="separate"/>
+      </w:r>
+      <w:r>
+        <w:rPr>
+          <w:rFonts w:ascii="Times New Roman" w:hAnsi="Times New Roman" w:cs="Times New Roman"/>
+          <w:noProof/>
+          <w:lang w:val="en-IE"/>
+        </w:rPr>
+        <w:t>(Ao and International Association of Engineers, 2011)</w:t>
+      </w:r>
+      <w:r>
+        <w:rPr>
+          <w:rFonts w:ascii="Times New Roman" w:hAnsi="Times New Roman" w:cs="Times New Roman"/>
+          <w:lang w:val="en-IE"/>
+        </w:rPr>
+        <w:fldChar w:fldCharType="end"/>
+      </w:r>
+      <w:r>
+        <w:rPr>
+          <w:rFonts w:ascii="Times New Roman" w:hAnsi="Times New Roman" w:cs="Times New Roman"/>
+          <w:lang w:val="en-IE"/>
+        </w:rPr>
+        <w:t>, the authors analyse decision trees, neural networks and LR also.</w:t>
+      </w:r>
+      <w:r>
+        <w:rPr>
+          <w:rFonts w:ascii="Times New Roman" w:hAnsi="Times New Roman" w:cs="Times New Roman"/>
+          <w:lang w:val="en-IE"/>
+        </w:rPr>
+        <w:t xml:space="preserve"> In this study neural networks provided the best performance followed by LR and decision trees.</w:t>
+      </w:r>
+      <w:r>
+        <w:rPr>
+          <w:rFonts w:ascii="Times New Roman" w:hAnsi="Times New Roman" w:cs="Times New Roman"/>
+          <w:lang w:val="en-IE"/>
+        </w:rPr>
+        <w:t xml:space="preserve"> Again, the dataset in this study suffers from a highly unbalanced set of classifications as only 0.07% of the training data was labelled as fraudulent.</w:t>
+      </w:r>
+    </w:p>
+    <w:p>
+      <w:pPr>
+        <w:spacing w:line="360" w:lineRule="auto"/>
+        <w:jc w:val="both"/>
+        <w:rPr>
+          <w:rFonts w:ascii="Times New Roman" w:hAnsi="Times New Roman" w:cs="Times New Roman"/>
+          <w:lang w:val="en-IE"/>
+        </w:rPr>
+      </w:pPr>
+    </w:p>
+    <w:p>
+      <w:pPr>
+        <w:spacing w:line="360" w:lineRule="auto"/>
+        <w:jc w:val="both"/>
+        <w:rPr>
+          <w:rFonts w:ascii="Times New Roman" w:hAnsi="Times New Roman" w:cs="Times New Roman"/>
+          <w:lang w:val="en-IE"/>
+        </w:rPr>
+      </w:pPr>
+      <w:r>
+        <w:rPr>
+          <w:rFonts w:ascii="Times New Roman" w:hAnsi="Times New Roman" w:cs="Times New Roman"/>
+          <w:lang w:val="en-IE"/>
+        </w:rPr>
+        <w:fldChar w:fldCharType="begin"/>
+      </w:r>
+      <w:r>
+        <w:rPr>
+          <w:rFonts w:ascii="Times New Roman" w:hAnsi="Times New Roman" w:cs="Times New Roman"/>
+          <w:lang w:val="en-IE"/>
+        </w:rPr>
+        <w:instrText xml:space="preserve"> ADDIN ZOTERO_ITEM CSL_CITATION {"citationID":"W3tDqnY6","properties":{"formattedCitation":"(Duman, Buyukkaya and Elikucuk, 2013)","plainCitation":"(Duman, Buyukkaya and Elikucuk, 2013)"},"citationItems":[{"id":164,"uris":["http://zotero.org/users/4597499/items/2RDRRT4K"],"uri":["http://zotero.org/users/4597499/items/2RDRRT4K"],"itemData":{"id":164,"type":"paper-conference","title":"A Novel and Successful Credit Card Fraud Detection System Implemented in a Turkish Bank","publisher":"IEEE","page":"162-171","source":"CrossRef","URL":"http://ieeexplore.ieee.org/document/6753916/","DOI":"10.1109/ICDMW.2013.168","ISBN":"978-1-4799-3142-2","author":[{"family":"Duman","given":"Ekrem"},{"family":"Buyukkaya","given":"Ayse"},{"family":"Elikucuk","given":"Ilker"}],"issued":{"date-parts":[["2013",12]]},"accessed":{"date-parts":[["2018",2,24]]}}}],"schema":"https://github.com/citation-style-language/schema/raw/master/csl-citation.json"} </w:instrText>
+      </w:r>
+      <w:r>
+        <w:rPr>
+          <w:rFonts w:ascii="Times New Roman" w:hAnsi="Times New Roman" w:cs="Times New Roman"/>
+          <w:lang w:val="en-IE"/>
+        </w:rPr>
+        <w:fldChar w:fldCharType="separate"/>
+      </w:r>
+      <w:r>
+        <w:rPr>
+          <w:rFonts w:ascii="Times New Roman" w:hAnsi="Times New Roman" w:cs="Times New Roman"/>
+          <w:noProof/>
+          <w:lang w:val="en-IE"/>
+        </w:rPr>
+        <w:t>(Duman et. al, 2013)</w:t>
+      </w:r>
+      <w:r>
+        <w:rPr>
+          <w:rFonts w:ascii="Times New Roman" w:hAnsi="Times New Roman" w:cs="Times New Roman"/>
+          <w:lang w:val="en-IE"/>
+        </w:rPr>
+        <w:fldChar w:fldCharType="end"/>
+      </w:r>
+      <w:r>
+        <w:rPr>
+          <w:rFonts w:ascii="Times New Roman" w:hAnsi="Times New Roman" w:cs="Times New Roman"/>
+          <w:lang w:val="en-IE"/>
+        </w:rPr>
+        <w:t xml:space="preserve"> </w:t>
+      </w:r>
+      <w:r>
+        <w:rPr>
+          <w:rFonts w:ascii="Times New Roman" w:hAnsi="Times New Roman" w:cs="Times New Roman"/>
+          <w:lang w:val="en-IE"/>
+        </w:rPr>
+        <w:t>developed a fraud detection system for a Turkish bank which detects 97% of fraudulent transactions. In addition to the previously mentioned studies, this too suffered from highly unbalanced data where the authors had 978 fraudulent transactions and 22 million valid transactions. Therefore</w:t>
+      </w:r>
+      <w:r>
+        <w:rPr>
+          <w:rFonts w:ascii="Times New Roman" w:hAnsi="Times New Roman" w:cs="Times New Roman"/>
+          <w:lang w:val="en-IE"/>
+        </w:rPr>
+        <w:t>,</w:t>
+      </w:r>
+      <w:r>
+        <w:rPr>
+          <w:rFonts w:ascii="Times New Roman" w:hAnsi="Times New Roman" w:cs="Times New Roman"/>
+          <w:lang w:val="en-IE"/>
+        </w:rPr>
+        <w:t xml:space="preserve"> the authors had to use a stratified sample of the data that included all the fraudulent transactions and only a fraction of the valid transactions.</w:t>
+      </w:r>
+      <w:r>
+        <w:rPr>
+          <w:rFonts w:ascii="Times New Roman" w:hAnsi="Times New Roman" w:cs="Times New Roman"/>
+          <w:lang w:val="en-IE"/>
+        </w:rPr>
+        <w:t xml:space="preserve"> The authors tested  multiple existing data mining algorithms as well as some ensembles of these algorithms to determine the best solution for fraud detection.</w:t>
+      </w:r>
+      <w:r>
+        <w:rPr>
+          <w:rFonts w:ascii="Times New Roman" w:hAnsi="Times New Roman" w:cs="Times New Roman"/>
+          <w:lang w:val="en-IE"/>
+        </w:rPr>
+        <w:t xml:space="preserve"> From this analysis, the authors determined that the Migrating Birds Optimisation algorithm was the best option.</w:t>
+      </w:r>
+    </w:p>
+    <w:p>
+      <w:pPr>
+        <w:spacing w:line="360" w:lineRule="auto"/>
+        <w:jc w:val="both"/>
+        <w:rPr>
+          <w:rFonts w:ascii="Times New Roman" w:hAnsi="Times New Roman" w:cs="Times New Roman"/>
+          <w:lang w:val="en-IE"/>
+        </w:rPr>
+      </w:pPr>
+    </w:p>
+    <w:p>
+      <w:pPr>
+        <w:spacing w:line="360" w:lineRule="auto"/>
+        <w:jc w:val="both"/>
+        <w:rPr>
+          <w:rFonts w:ascii="Times New Roman" w:hAnsi="Times New Roman" w:cs="Times New Roman"/>
+          <w:lang w:val="en-IE"/>
+        </w:rPr>
+      </w:pPr>
+      <w:r>
+        <w:rPr>
+          <w:rFonts w:ascii="Times New Roman" w:hAnsi="Times New Roman" w:cs="Times New Roman"/>
+          <w:lang w:val="en-IE"/>
+        </w:rPr>
+        <w:fldChar w:fldCharType="begin"/>
+      </w:r>
+      <w:r>
+        <w:rPr>
+          <w:rFonts w:ascii="Times New Roman" w:hAnsi="Times New Roman" w:cs="Times New Roman"/>
+          <w:lang w:val="en-IE"/>
+        </w:rPr>
+        <w:instrText xml:space="preserve"> ADDIN ZOTERO_ITEM CSL_CITATION {"citationID":"psbPeHX1","properties":{"formattedCitation":"(Mahmud, Meesad and Sodsee, 2016)","plainCitation":"(Mahmud, Meesad and Sodsee, 2016)"},"citationItems":[{"id":166,"uris":["http://zotero.org/users/4597499/items/ME62AR97"],"uri":["http://zotero.org/users/4597499/items/ME62AR97"],"itemData":{"id":166,"type":"paper-conference","title":"An evaluation of computational intelligence in credit card fraud detection","container-title":"Computer Science and Engineering Conference (ICSEC), 2016 International","publisher":"IEEE","page":"1–6","source":"Google Scholar","author":[{"family":"Mahmud","given":"Mohammad Sultan"},{"family":"Meesad","given":"Phayung"},{"family":"Sodsee","given":"Sunantha"}],"issued":{"date-parts":[["2016"]]}}}],"schema":"https://github.com/citation-style-language/schema/raw/master/csl-citation.json"} </w:instrText>
+      </w:r>
+      <w:r>
+        <w:rPr>
+          <w:rFonts w:ascii="Times New Roman" w:hAnsi="Times New Roman" w:cs="Times New Roman"/>
+          <w:lang w:val="en-IE"/>
+        </w:rPr>
+        <w:fldChar w:fldCharType="separate"/>
+      </w:r>
+      <w:r>
+        <w:rPr>
+          <w:rFonts w:ascii="Times New Roman" w:hAnsi="Times New Roman" w:cs="Times New Roman"/>
+          <w:noProof/>
+          <w:lang w:val="en-IE"/>
+        </w:rPr>
+        <w:t>(Mahmud et. al, 2016)</w:t>
+      </w:r>
+      <w:r>
+        <w:rPr>
+          <w:rFonts w:ascii="Times New Roman" w:hAnsi="Times New Roman" w:cs="Times New Roman"/>
+          <w:lang w:val="en-IE"/>
+        </w:rPr>
+        <w:fldChar w:fldCharType="end"/>
+      </w:r>
+      <w:r>
+        <w:rPr>
+          <w:rFonts w:ascii="Times New Roman" w:hAnsi="Times New Roman" w:cs="Times New Roman"/>
+          <w:lang w:val="en-IE"/>
+        </w:rPr>
+        <w:t xml:space="preserve"> provide a comprehensive </w:t>
+      </w:r>
+      <w:r>
+        <w:rPr>
+          <w:rFonts w:ascii="Times New Roman" w:hAnsi="Times New Roman" w:cs="Times New Roman"/>
+          <w:lang w:val="en-IE"/>
+        </w:rPr>
+        <w:t>overview of different types of machine learning algorithm to deduce the best approach to correctly detecting fraudulent transactions.</w:t>
+      </w:r>
+      <w:r>
+        <w:rPr>
+          <w:rFonts w:ascii="Times New Roman" w:hAnsi="Times New Roman" w:cs="Times New Roman"/>
+          <w:lang w:val="en-IE"/>
+        </w:rPr>
+        <w:t xml:space="preserve"> The authors found that meta algorithms</w:t>
+      </w:r>
+      <w:r>
+        <w:rPr>
+          <w:rFonts w:ascii="Times New Roman" w:hAnsi="Times New Roman" w:cs="Times New Roman"/>
+          <w:lang w:val="en-IE"/>
+        </w:rPr>
+        <w:t xml:space="preserve"> such as RotationForest, Bagging and RandomCommittee provided the highest accuracies for </w:t>
+      </w:r>
+      <w:r>
+        <w:rPr>
+          <w:rFonts w:ascii="Times New Roman" w:hAnsi="Times New Roman" w:cs="Times New Roman"/>
+          <w:lang w:val="en-IE"/>
+        </w:rPr>
+        <w:t>fraud detection</w:t>
+      </w:r>
+      <w:r>
+        <w:rPr>
+          <w:rFonts w:ascii="Times New Roman" w:hAnsi="Times New Roman" w:cs="Times New Roman"/>
+          <w:lang w:val="en-IE"/>
+        </w:rPr>
+        <w:t>.</w:t>
+      </w:r>
+      <w:r>
+        <w:rPr>
+          <w:rFonts w:ascii="Times New Roman" w:hAnsi="Times New Roman" w:cs="Times New Roman"/>
+          <w:lang w:val="en-IE"/>
+        </w:rPr>
+        <w:t xml:space="preserve"> The accuracies for these algorithms ranged from 98.13% to 98.25%.</w:t>
+      </w:r>
+    </w:p>
+    <w:p>
+      <w:pPr>
+        <w:spacing w:line="360" w:lineRule="auto"/>
+        <w:jc w:val="both"/>
+        <w:rPr>
+          <w:rFonts w:ascii="Times New Roman" w:hAnsi="Times New Roman" w:cs="Times New Roman"/>
+          <w:lang w:val="en-IE"/>
+        </w:rPr>
+      </w:pPr>
+    </w:p>
+    <w:p>
+      <w:pPr>
+        <w:spacing w:line="360" w:lineRule="auto"/>
+        <w:jc w:val="both"/>
+        <w:rPr>
+          <w:rFonts w:ascii="Times New Roman" w:hAnsi="Times New Roman" w:cs="Times New Roman"/>
+          <w:lang w:val="en-IE"/>
+        </w:rPr>
+      </w:pPr>
+      <w:r>
+        <w:rPr>
+          <w:rFonts w:ascii="Times New Roman" w:hAnsi="Times New Roman" w:cs="Times New Roman"/>
+          <w:lang w:val="en-IE"/>
+        </w:rPr>
+        <w:fldChar w:fldCharType="begin"/>
+      </w:r>
+      <w:r>
+        <w:rPr>
+          <w:rFonts w:ascii="Times New Roman" w:hAnsi="Times New Roman" w:cs="Times New Roman"/>
+          <w:lang w:val="en-IE"/>
+        </w:rPr>
+        <w:instrText xml:space="preserve"> ADDIN ZOTERO_ITEM CSL_CITATION {"citationID":"Xx99D2mQ","properties":{"formattedCitation":"{\\rtf (Bhattacharyya {\\i{}et al.}, 2011)}","plainCitation":"(Bhattacharyya et al., 2011)"},"citationItems":[{"id":173,"uris":["http://zotero.org/users/4597499/items/G9E6NQBW"],"uri":["http://zotero.org/users/4597499/items/G9E6NQBW"],"itemData":{"id":173,"type":"article-journal","title":"Data mining for credit card fraud: A comparative study","container-title":"Decision Support Systems","page":"602-613","volume":"50","issue":"3","source":"CrossRef","DOI":"10.1016/j.dss.2010.08.008","ISSN":"01679236","shortTitle":"Data mining for credit card fraud","language":"en","author":[{"family":"Bhattacharyya","given":"Siddhartha"},{"family":"Jha","given":"Sanjeev"},{"family":"Tharakunnel","given":"Kurian"},{"family":"Westland","given":"J. Christopher"}],"issued":{"date-parts":[["2011",2]]}}}],"schema":"https://github.com/citation-style-language/schema/raw/master/csl-citation.json"} </w:instrText>
+      </w:r>
+      <w:r>
+        <w:rPr>
+          <w:rFonts w:ascii="Times New Roman" w:hAnsi="Times New Roman" w:cs="Times New Roman"/>
+          <w:lang w:val="en-IE"/>
+        </w:rPr>
+        <w:fldChar w:fldCharType="separate"/>
+      </w:r>
+      <w:r>
+        <w:rPr>
+          <w:rFonts w:ascii="Times New Roman" w:hAnsi="Times New Roman" w:cs="Times New Roman"/>
+        </w:rPr>
+        <w:t xml:space="preserve">(Bhattacharyya </w:t>
+      </w:r>
+      <w:r>
+        <w:rPr>
+          <w:rFonts w:ascii="Times New Roman" w:hAnsi="Times New Roman" w:cs="Times New Roman"/>
+          <w:iCs/>
+        </w:rPr>
+        <w:t>et al.</w:t>
+      </w:r>
+      <w:r>
+        <w:rPr>
+          <w:rFonts w:ascii="Times New Roman" w:hAnsi="Times New Roman" w:cs="Times New Roman"/>
+        </w:rPr>
+        <w:t>, 2011)</w:t>
+      </w:r>
+      <w:r>
+        <w:rPr>
+          <w:rFonts w:ascii="Times New Roman" w:hAnsi="Times New Roman" w:cs="Times New Roman"/>
+          <w:lang w:val="en-IE"/>
+        </w:rPr>
+        <w:fldChar w:fldCharType="end"/>
+      </w:r>
+      <w:r>
+        <w:rPr>
+          <w:rFonts w:ascii="Times New Roman" w:hAnsi="Times New Roman" w:cs="Times New Roman"/>
+          <w:lang w:val="en-IE"/>
+        </w:rPr>
+        <w:t xml:space="preserve"> present an analysis of three machine learning algorithms for credit card fraud classification. The algorithms analysed by the authors are LR, Support Vector Machines and Random Forest (RF)</w:t>
+      </w:r>
+      <w:r>
+        <w:rPr>
+          <w:rFonts w:ascii="Times New Roman" w:hAnsi="Times New Roman" w:cs="Times New Roman"/>
+          <w:lang w:val="en-IE"/>
+        </w:rPr>
+        <w:t>.</w:t>
+      </w:r>
+      <w:r>
+        <w:rPr>
+          <w:rFonts w:ascii="Times New Roman" w:hAnsi="Times New Roman" w:cs="Times New Roman"/>
+          <w:lang w:val="en-IE"/>
+        </w:rPr>
+        <w:t xml:space="preserve"> Like previous studies, this also suffers from the effect</w:t>
+      </w:r>
+      <w:r>
+        <w:rPr>
+          <w:rFonts w:ascii="Times New Roman" w:hAnsi="Times New Roman" w:cs="Times New Roman"/>
+          <w:lang w:val="en-IE"/>
+        </w:rPr>
+        <w:t>s</w:t>
+      </w:r>
+      <w:r>
+        <w:rPr>
+          <w:rFonts w:ascii="Times New Roman" w:hAnsi="Times New Roman" w:cs="Times New Roman"/>
+          <w:lang w:val="en-IE"/>
+        </w:rPr>
+        <w:t xml:space="preserve"> of a highly unbalanced dataset.</w:t>
+      </w:r>
+      <w:r>
+        <w:rPr>
+          <w:rFonts w:ascii="Times New Roman" w:hAnsi="Times New Roman" w:cs="Times New Roman"/>
+          <w:lang w:val="en-IE"/>
+        </w:rPr>
+        <w:t xml:space="preserve"> The authors tested each algorithm on samples with different rates of fraudulent transactions. All three algorithms reported impressive accuracies with </w:t>
+      </w:r>
+      <w:r>
+        <w:rPr>
+          <w:rFonts w:ascii="Times New Roman" w:hAnsi="Times New Roman" w:cs="Times New Roman"/>
+          <w:lang w:val="en-IE"/>
+        </w:rPr>
+        <w:t>RF providing the highest accuracies overall.</w:t>
+      </w:r>
+    </w:p>
+    <w:p>
+      <w:pPr>
+        <w:spacing w:line="360" w:lineRule="auto"/>
+        <w:jc w:val="both"/>
+        <w:rPr>
+          <w:rFonts w:ascii="Times New Roman" w:hAnsi="Times New Roman" w:cs="Times New Roman"/>
+          <w:lang w:val="en-IE"/>
+        </w:rPr>
+      </w:pPr>
+    </w:p>
+    <w:p>
+      <w:pPr>
+        <w:pStyle w:val="Heading1"/>
         <w:rPr>
           <w:rFonts w:ascii="Times New Roman" w:hAnsi="Times New Roman" w:cs="Times New Roman"/>
           <w:b/>
@@ -2282,10 +2631,409 @@
           <w:szCs w:val="28"/>
           <w:lang w:val="en-IE"/>
         </w:rPr>
+      </w:pPr>
+      <w:bookmarkStart w:id="2" w:name="_Toc507256237"/>
+      <w:r>
+        <w:rPr>
+          <w:rFonts w:ascii="Times New Roman" w:hAnsi="Times New Roman" w:cs="Times New Roman"/>
+          <w:b/>
+          <w:sz w:val="28"/>
+          <w:szCs w:val="28"/>
+          <w:lang w:val="en-IE"/>
+        </w:rPr>
+        <w:lastRenderedPageBreak/>
+        <w:t>Research Methodology</w:t>
+      </w:r>
+      <w:bookmarkEnd w:id="2"/>
+    </w:p>
+    <w:p>
+      <w:pPr>
+        <w:rPr>
+          <w:lang w:val="en-IE"/>
+        </w:rPr>
+      </w:pPr>
+    </w:p>
+    <w:p>
+      <w:pPr>
+        <w:pStyle w:val="Heading2"/>
+        <w:spacing w:line="360" w:lineRule="auto"/>
+        <w:jc w:val="both"/>
+        <w:rPr>
+          <w:rFonts w:ascii="Times New Roman" w:hAnsi="Times New Roman" w:cs="Times New Roman"/>
+          <w:sz w:val="28"/>
+          <w:szCs w:val="28"/>
+          <w:lang w:val="en-IE"/>
+        </w:rPr>
+      </w:pPr>
+      <w:r>
+        <w:rPr>
+          <w:rFonts w:ascii="Times New Roman" w:hAnsi="Times New Roman" w:cs="Times New Roman"/>
+          <w:sz w:val="28"/>
+          <w:szCs w:val="28"/>
+          <w:lang w:val="en-IE"/>
+        </w:rPr>
+        <w:t>Dataset</w:t>
+      </w:r>
+    </w:p>
+    <w:p>
+      <w:pPr>
+        <w:spacing w:line="360" w:lineRule="auto"/>
+        <w:jc w:val="both"/>
+        <w:rPr>
+          <w:lang w:val="en-IE"/>
+        </w:rPr>
+      </w:pPr>
+      <w:r>
+        <w:rPr>
+          <w:lang w:val="en-IE"/>
+        </w:rPr>
+        <w:t>The dataset for this analysis was sourced from</w:t>
+      </w:r>
+      <w:r>
+        <w:rPr>
+          <w:lang w:val="en-IE"/>
+        </w:rPr>
+        <w:t xml:space="preserve"> Kaggle</w:t>
+      </w:r>
+      <w:r>
+        <w:rPr>
+          <w:lang w:val="en-IE"/>
+        </w:rPr>
+        <w:t xml:space="preserve"> </w:t>
+      </w:r>
+      <w:r>
+        <w:rPr>
+          <w:lang w:val="en-IE"/>
+        </w:rPr>
+        <w:fldChar w:fldCharType="begin"/>
+      </w:r>
+      <w:r>
+        <w:rPr>
+          <w:lang w:val="en-IE"/>
+        </w:rPr>
+        <w:instrText xml:space="preserve"> ADDIN ZOTERO_ITEM CSL_CITATION {"citationID":"n52ZJJex","properties":{"formattedCitation":"(Machine Learning Group - ULB, no date)","plainCitation":"(Machine Learning Group - ULB, no date)"},"citationItems":[{"id":174,"uris":["http://zotero.org/users/4597499/items/RUUM58V2"],"uri":["http://zotero.org/users/4597499/items/RUUM58V2"],"itemData":{"id":174,"type":"webpage","title":"Credit Card Fraud Detection","container-title":"Kaggle","abstract":"Anonymized credit card transactions labeled as fraudulent or genuine","URL":"https://www.kaggle.com/mlg-ulb/creditcardfraud","author":[{"family":"Machine Learning Group - ULB","given":""}],"accessed":{"date-parts":[["2018",2,24]]}}}],"schema":"https://github.com/citation-style-language/schema/raw/master/csl-citation.json"} </w:instrText>
+      </w:r>
+      <w:r>
+        <w:rPr>
+          <w:lang w:val="en-IE"/>
+        </w:rPr>
+        <w:fldChar w:fldCharType="separate"/>
+      </w:r>
+      <w:r>
+        <w:rPr>
+          <w:noProof/>
+          <w:lang w:val="en-IE"/>
+        </w:rPr>
+        <w:t>(Machine Learning Group - ULB, n.d.)</w:t>
+      </w:r>
+      <w:r>
+        <w:rPr>
+          <w:lang w:val="en-IE"/>
+        </w:rPr>
+        <w:fldChar w:fldCharType="end"/>
+      </w:r>
+      <w:r>
+        <w:rPr>
+          <w:lang w:val="en-IE"/>
+        </w:rPr>
+        <w:t xml:space="preserve">. </w:t>
+      </w:r>
+    </w:p>
+    <w:p>
+      <w:pPr>
+        <w:spacing w:line="360" w:lineRule="auto"/>
+        <w:jc w:val="both"/>
+        <w:rPr>
+          <w:lang w:val="en-IE"/>
+        </w:rPr>
+      </w:pPr>
+      <w:r>
+        <w:rPr>
+          <w:lang w:val="en-IE"/>
+        </w:rPr>
+        <w:t xml:space="preserve">The dataset contains 284,807 valid transactions and 492 fraudulent obtained in 2013 from European cardholders. </w:t>
+      </w:r>
+      <w:r>
+        <w:rPr>
+          <w:lang w:val="en-IE"/>
+        </w:rPr>
+        <w:t>The dataset consist of thirty-one features in total. Twenty-eight of these features are the result of a principal component analysis transformation and  are labelled from V1 to V28. The other variables consist of time in seconds from the first transaction, the amount of the transaction and the class of the transaction</w:t>
+      </w:r>
+      <w:r>
+        <w:rPr>
+          <w:lang w:val="en-IE"/>
+        </w:rPr>
+        <w:t>,</w:t>
+      </w:r>
+      <w:r>
+        <w:rPr>
+          <w:lang w:val="en-IE"/>
+        </w:rPr>
+        <w:t xml:space="preserve"> where 0 represents a valid transaction and 1 represents a fraudulent transaction.</w:t>
+      </w:r>
+    </w:p>
+    <w:p>
+      <w:pPr>
+        <w:spacing w:line="360" w:lineRule="auto"/>
+        <w:jc w:val="both"/>
+        <w:rPr>
+          <w:lang w:val="en-IE"/>
+        </w:rPr>
+      </w:pPr>
+    </w:p>
+    <w:p>
+      <w:pPr>
+        <w:pStyle w:val="Heading2"/>
+        <w:spacing w:line="360" w:lineRule="auto"/>
+        <w:jc w:val="both"/>
+        <w:rPr>
+          <w:rFonts w:ascii="Times New Roman" w:hAnsi="Times New Roman" w:cs="Times New Roman"/>
+          <w:sz w:val="28"/>
+          <w:szCs w:val="28"/>
+          <w:lang w:val="en-IE"/>
+        </w:rPr>
+      </w:pPr>
+      <w:r>
+        <w:rPr>
+          <w:rFonts w:ascii="Times New Roman" w:hAnsi="Times New Roman" w:cs="Times New Roman"/>
+          <w:sz w:val="28"/>
+          <w:szCs w:val="28"/>
+          <w:lang w:val="en-IE"/>
+        </w:rPr>
+        <w:t>Exploratory Data Analysis</w:t>
+      </w:r>
+    </w:p>
+    <w:p>
+      <w:pPr>
+        <w:rPr>
+          <w:lang w:val="en-IE"/>
+        </w:rPr>
+      </w:pPr>
+    </w:p>
+    <w:p>
+      <w:pPr>
+        <w:spacing w:line="360" w:lineRule="auto"/>
+        <w:jc w:val="both"/>
+        <w:rPr>
+          <w:rFonts w:ascii="Times New Roman" w:hAnsi="Times New Roman" w:cs="Times New Roman"/>
+          <w:lang w:val="en-IE"/>
+        </w:rPr>
+      </w:pPr>
+      <w:r>
+        <w:rPr>
+          <w:rFonts w:ascii="Times New Roman" w:hAnsi="Times New Roman" w:cs="Times New Roman"/>
+          <w:lang w:val="en-IE"/>
+        </w:rPr>
+        <w:t>Exploratory Data Analysis (EDA) is one of the first steps to undertake when working with large quantities of data.</w:t>
+      </w:r>
+      <w:r>
+        <w:rPr>
+          <w:rFonts w:ascii="Times New Roman" w:hAnsi="Times New Roman" w:cs="Times New Roman"/>
+          <w:lang w:val="en-IE"/>
+        </w:rPr>
+        <w:t xml:space="preserve"> More specifically the author aims to visualise the data to determine an relationships </w:t>
+      </w:r>
+      <w:r>
+        <w:rPr>
+          <w:rFonts w:ascii="Times New Roman" w:hAnsi="Times New Roman" w:cs="Times New Roman"/>
+          <w:lang w:val="en-IE"/>
+        </w:rPr>
+        <w:t xml:space="preserve">or outliers </w:t>
+      </w:r>
+      <w:r>
+        <w:rPr>
+          <w:rFonts w:ascii="Times New Roman" w:hAnsi="Times New Roman" w:cs="Times New Roman"/>
+          <w:lang w:val="en-IE"/>
+        </w:rPr>
+        <w:t>within the data itself.</w:t>
+      </w:r>
+      <w:r>
+        <w:rPr>
+          <w:rFonts w:ascii="Times New Roman" w:hAnsi="Times New Roman" w:cs="Times New Roman"/>
+          <w:lang w:val="en-IE"/>
+        </w:rPr>
+        <w:t xml:space="preserve"> To perform EDA the author intends to use the R programming language </w:t>
+      </w:r>
+      <w:r>
+        <w:rPr>
+          <w:rFonts w:ascii="Times New Roman" w:hAnsi="Times New Roman" w:cs="Times New Roman"/>
+          <w:lang w:val="en-IE"/>
+        </w:rPr>
+        <w:fldChar w:fldCharType="begin"/>
+      </w:r>
+      <w:r>
+        <w:rPr>
+          <w:rFonts w:ascii="Times New Roman" w:hAnsi="Times New Roman" w:cs="Times New Roman"/>
+          <w:lang w:val="en-IE"/>
+        </w:rPr>
+        <w:instrText xml:space="preserve"> ADDIN ZOTERO_ITEM CSL_CITATION {"citationID":"FVaoK8BX","properties":{"formattedCitation":"{\\rtf ({\\i{}R: The R Project for Statistical Computing}, no date)}","plainCitation":"(R: The R Project for Statistical Computing, no date)"},"citationItems":[{"id":176,"uris":["http://zotero.org/users/4597499/items/3AA3YDJ3"],"uri":["http://zotero.org/users/4597499/items/3AA3YDJ3"],"itemData":{"id":176,"type":"webpage","title":"R: The R Project for Statistical Computing","URL":"https://www.r-project.org/","accessed":{"date-parts":[["2018",2,24]]}}}],"schema":"https://github.com/citation-style-language/schema/raw/master/csl-citation.json"} </w:instrText>
+      </w:r>
+      <w:r>
+        <w:rPr>
+          <w:rFonts w:ascii="Times New Roman" w:hAnsi="Times New Roman" w:cs="Times New Roman"/>
+          <w:lang w:val="en-IE"/>
+        </w:rPr>
+        <w:fldChar w:fldCharType="separate"/>
+      </w:r>
+      <w:r>
+        <w:rPr>
+          <w:rFonts w:ascii="Times New Roman" w:hAnsi="Times New Roman" w:cs="Times New Roman"/>
+        </w:rPr>
+        <w:t>(</w:t>
+      </w:r>
+      <w:r>
+        <w:rPr>
+          <w:rFonts w:ascii="Times New Roman" w:hAnsi="Times New Roman" w:cs="Times New Roman"/>
+          <w:iCs/>
+        </w:rPr>
+        <w:t>R: The R Project for Statistical Computing</w:t>
+      </w:r>
+      <w:r>
+        <w:rPr>
+          <w:rFonts w:ascii="Times New Roman" w:hAnsi="Times New Roman" w:cs="Times New Roman"/>
+        </w:rPr>
+        <w:t>,</w:t>
+      </w:r>
+      <w:r>
+        <w:rPr>
+          <w:rFonts w:ascii="Times New Roman" w:hAnsi="Times New Roman" w:cs="Times New Roman"/>
+        </w:rPr>
+        <w:t xml:space="preserve"> n.d.</w:t>
+      </w:r>
+      <w:r>
+        <w:rPr>
+          <w:rFonts w:ascii="Times New Roman" w:hAnsi="Times New Roman" w:cs="Times New Roman"/>
+        </w:rPr>
+        <w:t>)</w:t>
+      </w:r>
+      <w:r>
+        <w:rPr>
+          <w:rFonts w:ascii="Times New Roman" w:hAnsi="Times New Roman" w:cs="Times New Roman"/>
+          <w:lang w:val="en-IE"/>
+        </w:rPr>
+        <w:fldChar w:fldCharType="end"/>
+      </w:r>
+      <w:r>
+        <w:rPr>
+          <w:rFonts w:ascii="Times New Roman" w:hAnsi="Times New Roman" w:cs="Times New Roman"/>
+          <w:lang w:val="en-IE"/>
+        </w:rPr>
+        <w:t>. R was primarily designed for statistical analysis</w:t>
+      </w:r>
+      <w:r>
+        <w:rPr>
+          <w:rFonts w:ascii="Times New Roman" w:hAnsi="Times New Roman" w:cs="Times New Roman"/>
+          <w:lang w:val="en-IE"/>
+        </w:rPr>
+        <w:t xml:space="preserve"> and provides a wide range of packages which </w:t>
+      </w:r>
+      <w:r>
+        <w:rPr>
+          <w:rFonts w:ascii="Times New Roman" w:hAnsi="Times New Roman" w:cs="Times New Roman"/>
+          <w:lang w:val="en-IE"/>
+        </w:rPr>
+        <w:t>make</w:t>
+      </w:r>
+      <w:r>
+        <w:rPr>
+          <w:rFonts w:ascii="Times New Roman" w:hAnsi="Times New Roman" w:cs="Times New Roman"/>
+          <w:lang w:val="en-IE"/>
+        </w:rPr>
+        <w:t xml:space="preserve"> visualising and modelling the data an efficient process.</w:t>
+      </w:r>
+      <w:r>
+        <w:rPr>
+          <w:rFonts w:ascii="Times New Roman" w:hAnsi="Times New Roman" w:cs="Times New Roman"/>
+          <w:lang w:val="en-IE"/>
+        </w:rPr>
+        <w:t xml:space="preserve"> Therefore each of the algorithms will be implemented and analysed in R. It is worth noting that the analysis could also have been undertaken in Python which is equally as efficient at performing statistical analysis.</w:t>
+      </w:r>
+      <w:bookmarkStart w:id="3" w:name="_GoBack"/>
+      <w:bookmarkEnd w:id="3"/>
+    </w:p>
+    <w:p>
+      <w:pPr>
+        <w:spacing w:line="360" w:lineRule="auto"/>
+        <w:jc w:val="both"/>
+        <w:rPr>
+          <w:rFonts w:ascii="Times New Roman" w:hAnsi="Times New Roman" w:cs="Times New Roman"/>
+          <w:lang w:val="en-IE"/>
+        </w:rPr>
+      </w:pPr>
+    </w:p>
+    <w:p>
+      <w:pPr>
+        <w:spacing w:line="360" w:lineRule="auto"/>
+        <w:jc w:val="both"/>
+        <w:rPr>
+          <w:rFonts w:ascii="Times New Roman" w:hAnsi="Times New Roman" w:cs="Times New Roman"/>
+          <w:lang w:val="en-IE"/>
+        </w:rPr>
+      </w:pPr>
+    </w:p>
+    <w:p>
+      <w:pPr>
+        <w:spacing w:line="360" w:lineRule="auto"/>
+        <w:jc w:val="both"/>
+        <w:rPr>
+          <w:rFonts w:ascii="Times New Roman" w:hAnsi="Times New Roman" w:cs="Times New Roman"/>
+          <w:lang w:val="en-IE"/>
+        </w:rPr>
+      </w:pPr>
+    </w:p>
+    <w:p>
+      <w:pPr>
+        <w:spacing w:line="360" w:lineRule="auto"/>
+        <w:jc w:val="both"/>
+        <w:rPr>
+          <w:rFonts w:ascii="Times New Roman" w:hAnsi="Times New Roman" w:cs="Times New Roman"/>
+          <w:lang w:val="en-IE"/>
+        </w:rPr>
+      </w:pPr>
+    </w:p>
+    <w:p>
+      <w:pPr>
+        <w:spacing w:line="360" w:lineRule="auto"/>
+        <w:jc w:val="both"/>
+        <w:rPr>
+          <w:rFonts w:ascii="Times New Roman" w:hAnsi="Times New Roman" w:cs="Times New Roman"/>
+          <w:lang w:val="en-IE"/>
+        </w:rPr>
+      </w:pPr>
+      <w:r>
+        <w:rPr>
+          <w:rFonts w:ascii="Times New Roman" w:hAnsi="Times New Roman" w:cs="Times New Roman"/>
+          <w:lang w:val="en-IE"/>
+        </w:rPr>
+        <w:br w:type="page"/>
+      </w:r>
+    </w:p>
+    <w:p>
+      <w:pPr>
+        <w:pStyle w:val="Heading1"/>
+        <w:spacing w:line="360" w:lineRule="auto"/>
+        <w:jc w:val="both"/>
+        <w:rPr>
+          <w:rFonts w:ascii="Times New Roman" w:hAnsi="Times New Roman" w:cs="Times New Roman"/>
+          <w:b/>
+          <w:sz w:val="28"/>
+          <w:szCs w:val="28"/>
+          <w:lang w:val="en-IE"/>
+        </w:rPr>
+      </w:pPr>
+      <w:bookmarkStart w:id="4" w:name="_Toc507256238"/>
+      <w:r>
+        <w:rPr>
+          <w:rFonts w:ascii="Times New Roman" w:hAnsi="Times New Roman" w:cs="Times New Roman"/>
+          <w:b/>
+          <w:sz w:val="28"/>
+          <w:szCs w:val="28"/>
+          <w:lang w:val="en-IE"/>
+        </w:rPr>
         <w:lastRenderedPageBreak/>
         <w:t>References</w:t>
       </w:r>
-      <w:bookmarkEnd w:id="3"/>
+      <w:bookmarkEnd w:id="4"/>
     </w:p>
     <w:p>
       <w:pPr>
@@ -3048,6 +3796,17 @@
     <w:unhideWhenUsed/>
     <w:rsid w:val="00C656D0"/>
   </w:style>
+  <w:style w:type="paragraph" w:styleId="Bibliography">
+    <w:name w:val="Bibliography"/>
+    <w:basedOn w:val="Normal"/>
+    <w:next w:val="Normal"/>
+    <w:uiPriority w:val="37"/>
+    <w:unhideWhenUsed/>
+    <w:rsid w:val="00EA7754"/>
+    <w:pPr>
+      <w:spacing w:after="240"/>
+    </w:pPr>
+  </w:style>
 </w:styles>
 </file>
 
@@ -3317,7 +4076,7 @@
 </file>
 
 <file path=customXml/itemProps1.xml><?xml version="1.0" encoding="utf-8"?>
-<ds:datastoreItem xmlns:ds="http://schemas.openxmlformats.org/officeDocument/2006/customXml" ds:itemID="{9A13C41F-5F40-E24E-923C-73B2C45FB37B}">
+<ds:datastoreItem xmlns:ds="http://schemas.openxmlformats.org/officeDocument/2006/customXml" ds:itemID="{F08320E7-3203-3248-8F19-59540A168FA6}">
   <ds:schemaRefs>
     <ds:schemaRef ds:uri="http://schemas.openxmlformats.org/officeDocument/2006/bibliography"/>
   </ds:schemaRefs>

</xml_diff>

<commit_message>
Additions to EDA section. Approx 1700 words
</commit_message>
<xml_diff>
--- a/Literature Review.docx
+++ b/Literature Review.docx
@@ -453,7 +453,7 @@
           <w:r>
             <w:fldChar w:fldCharType="separate"/>
           </w:r>
-          <w:hyperlink w:anchor="_Toc507256235" w:history="1">
+          <w:hyperlink w:anchor="_Toc507259845" w:history="1">
             <w:r>
               <w:rPr>
                 <w:rStyle w:val="Hyperlink"/>
@@ -483,7 +483,7 @@
                 <w:noProof/>
                 <w:webHidden/>
               </w:rPr>
-              <w:instrText xml:space="preserve"> PAGEREF _Toc507256235 \h </w:instrText>
+              <w:instrText xml:space="preserve"> PAGEREF _Toc507259845 \h </w:instrText>
             </w:r>
             <w:r>
               <w:rPr>
@@ -526,7 +526,7 @@
               <w:lang w:val="en-IE" w:eastAsia="en-IE"/>
             </w:rPr>
           </w:pPr>
-          <w:hyperlink w:anchor="_Toc507256236" w:history="1">
+          <w:hyperlink w:anchor="_Toc507259846" w:history="1">
             <w:r>
               <w:rPr>
                 <w:rStyle w:val="Hyperlink"/>
@@ -556,7 +556,7 @@
                 <w:noProof/>
                 <w:webHidden/>
               </w:rPr>
-              <w:instrText xml:space="preserve"> PAGEREF _Toc507256236 \h </w:instrText>
+              <w:instrText xml:space="preserve"> PAGEREF _Toc507259846 \h </w:instrText>
             </w:r>
             <w:r>
               <w:rPr>
@@ -599,7 +599,7 @@
               <w:lang w:val="en-IE" w:eastAsia="en-IE"/>
             </w:rPr>
           </w:pPr>
-          <w:hyperlink w:anchor="_Toc507256237" w:history="1">
+          <w:hyperlink w:anchor="_Toc507259847" w:history="1">
             <w:r>
               <w:rPr>
                 <w:rStyle w:val="Hyperlink"/>
@@ -629,7 +629,151 @@
                 <w:noProof/>
                 <w:webHidden/>
               </w:rPr>
-              <w:instrText xml:space="preserve"> PAGEREF _Toc507256237 \h </w:instrText>
+              <w:instrText xml:space="preserve"> PAGEREF _Toc507259847 \h </w:instrText>
+            </w:r>
+            <w:r>
+              <w:rPr>
+                <w:noProof/>
+                <w:webHidden/>
+              </w:rPr>
+            </w:r>
+            <w:r>
+              <w:rPr>
+                <w:noProof/>
+                <w:webHidden/>
+              </w:rPr>
+              <w:fldChar w:fldCharType="separate"/>
+            </w:r>
+            <w:r>
+              <w:rPr>
+                <w:noProof/>
+                <w:webHidden/>
+              </w:rPr>
+              <w:t>6</w:t>
+            </w:r>
+            <w:r>
+              <w:rPr>
+                <w:noProof/>
+                <w:webHidden/>
+              </w:rPr>
+              <w:fldChar w:fldCharType="end"/>
+            </w:r>
+          </w:hyperlink>
+        </w:p>
+        <w:p>
+          <w:pPr>
+            <w:pStyle w:val="TOC2"/>
+            <w:tabs>
+              <w:tab w:val="right" w:leader="dot" w:pos="9010"/>
+            </w:tabs>
+            <w:rPr>
+              <w:rFonts w:eastAsiaTheme="minorEastAsia"/>
+              <w:noProof/>
+              <w:lang w:val="en-IE" w:eastAsia="en-IE"/>
+            </w:rPr>
+          </w:pPr>
+          <w:hyperlink w:anchor="_Toc507259848" w:history="1">
+            <w:r>
+              <w:rPr>
+                <w:rStyle w:val="Hyperlink"/>
+                <w:rFonts w:ascii="Times New Roman" w:hAnsi="Times New Roman" w:cs="Times New Roman"/>
+                <w:noProof/>
+                <w:lang w:val="en-IE"/>
+              </w:rPr>
+              <w:t>Dataset</w:t>
+            </w:r>
+            <w:r>
+              <w:rPr>
+                <w:noProof/>
+                <w:webHidden/>
+              </w:rPr>
+              <w:tab/>
+            </w:r>
+            <w:r>
+              <w:rPr>
+                <w:noProof/>
+                <w:webHidden/>
+              </w:rPr>
+              <w:fldChar w:fldCharType="begin"/>
+            </w:r>
+            <w:r>
+              <w:rPr>
+                <w:noProof/>
+                <w:webHidden/>
+              </w:rPr>
+              <w:instrText xml:space="preserve"> PAGEREF _Toc507259848 \h </w:instrText>
+            </w:r>
+            <w:r>
+              <w:rPr>
+                <w:noProof/>
+                <w:webHidden/>
+              </w:rPr>
+            </w:r>
+            <w:r>
+              <w:rPr>
+                <w:noProof/>
+                <w:webHidden/>
+              </w:rPr>
+              <w:fldChar w:fldCharType="separate"/>
+            </w:r>
+            <w:r>
+              <w:rPr>
+                <w:noProof/>
+                <w:webHidden/>
+              </w:rPr>
+              <w:t>6</w:t>
+            </w:r>
+            <w:r>
+              <w:rPr>
+                <w:noProof/>
+                <w:webHidden/>
+              </w:rPr>
+              <w:fldChar w:fldCharType="end"/>
+            </w:r>
+          </w:hyperlink>
+        </w:p>
+        <w:p>
+          <w:pPr>
+            <w:pStyle w:val="TOC2"/>
+            <w:tabs>
+              <w:tab w:val="right" w:leader="dot" w:pos="9010"/>
+            </w:tabs>
+            <w:rPr>
+              <w:rFonts w:eastAsiaTheme="minorEastAsia"/>
+              <w:noProof/>
+              <w:lang w:val="en-IE" w:eastAsia="en-IE"/>
+            </w:rPr>
+          </w:pPr>
+          <w:hyperlink w:anchor="_Toc507259849" w:history="1">
+            <w:r>
+              <w:rPr>
+                <w:rStyle w:val="Hyperlink"/>
+                <w:rFonts w:ascii="Times New Roman" w:hAnsi="Times New Roman" w:cs="Times New Roman"/>
+                <w:noProof/>
+                <w:lang w:val="en-IE"/>
+              </w:rPr>
+              <w:t>Exploratory Data Analysis</w:t>
+            </w:r>
+            <w:r>
+              <w:rPr>
+                <w:noProof/>
+                <w:webHidden/>
+              </w:rPr>
+              <w:tab/>
+            </w:r>
+            <w:r>
+              <w:rPr>
+                <w:noProof/>
+                <w:webHidden/>
+              </w:rPr>
+              <w:fldChar w:fldCharType="begin"/>
+            </w:r>
+            <w:r>
+              <w:rPr>
+                <w:noProof/>
+                <w:webHidden/>
+              </w:rPr>
+              <w:instrText xml:space="preserve"> PAGEREF _Toc507259849 \h </w:instrText>
             </w:r>
             <w:r>
               <w:rPr>
@@ -672,7 +816,7 @@
               <w:lang w:val="en-IE" w:eastAsia="en-IE"/>
             </w:rPr>
           </w:pPr>
-          <w:hyperlink w:anchor="_Toc507256238" w:history="1">
+          <w:hyperlink w:anchor="_Toc507259850" w:history="1">
             <w:r>
               <w:rPr>
                 <w:rStyle w:val="Hyperlink"/>
@@ -681,6 +825,295 @@
                 <w:noProof/>
                 <w:lang w:val="en-IE"/>
               </w:rPr>
+              <w:t>Algorithms Description</w:t>
+            </w:r>
+            <w:r>
+              <w:rPr>
+                <w:noProof/>
+                <w:webHidden/>
+              </w:rPr>
+              <w:tab/>
+            </w:r>
+            <w:r>
+              <w:rPr>
+                <w:noProof/>
+                <w:webHidden/>
+              </w:rPr>
+              <w:fldChar w:fldCharType="begin"/>
+            </w:r>
+            <w:r>
+              <w:rPr>
+                <w:noProof/>
+                <w:webHidden/>
+              </w:rPr>
+              <w:instrText xml:space="preserve"> PAGEREF _Toc507259850 \h </w:instrText>
+            </w:r>
+            <w:r>
+              <w:rPr>
+                <w:noProof/>
+                <w:webHidden/>
+              </w:rPr>
+            </w:r>
+            <w:r>
+              <w:rPr>
+                <w:noProof/>
+                <w:webHidden/>
+              </w:rPr>
+              <w:fldChar w:fldCharType="separate"/>
+            </w:r>
+            <w:r>
+              <w:rPr>
+                <w:noProof/>
+                <w:webHidden/>
+              </w:rPr>
+              <w:t>8</w:t>
+            </w:r>
+            <w:r>
+              <w:rPr>
+                <w:noProof/>
+                <w:webHidden/>
+              </w:rPr>
+              <w:fldChar w:fldCharType="end"/>
+            </w:r>
+          </w:hyperlink>
+        </w:p>
+        <w:p>
+          <w:pPr>
+            <w:pStyle w:val="TOC2"/>
+            <w:tabs>
+              <w:tab w:val="right" w:leader="dot" w:pos="9010"/>
+            </w:tabs>
+            <w:rPr>
+              <w:rFonts w:eastAsiaTheme="minorEastAsia"/>
+              <w:noProof/>
+              <w:lang w:val="en-IE" w:eastAsia="en-IE"/>
+            </w:rPr>
+          </w:pPr>
+          <w:hyperlink w:anchor="_Toc507259851" w:history="1">
+            <w:r>
+              <w:rPr>
+                <w:rStyle w:val="Hyperlink"/>
+                <w:rFonts w:ascii="Times New Roman" w:hAnsi="Times New Roman" w:cs="Times New Roman"/>
+                <w:noProof/>
+                <w:lang w:val="en-IE"/>
+              </w:rPr>
+              <w:t>K Nearest Neighbour</w:t>
+            </w:r>
+            <w:r>
+              <w:rPr>
+                <w:noProof/>
+                <w:webHidden/>
+              </w:rPr>
+              <w:tab/>
+            </w:r>
+            <w:r>
+              <w:rPr>
+                <w:noProof/>
+                <w:webHidden/>
+              </w:rPr>
+              <w:fldChar w:fldCharType="begin"/>
+            </w:r>
+            <w:r>
+              <w:rPr>
+                <w:noProof/>
+                <w:webHidden/>
+              </w:rPr>
+              <w:instrText xml:space="preserve"> PAGEREF _Toc507259851 \h </w:instrText>
+            </w:r>
+            <w:r>
+              <w:rPr>
+                <w:noProof/>
+                <w:webHidden/>
+              </w:rPr>
+            </w:r>
+            <w:r>
+              <w:rPr>
+                <w:noProof/>
+                <w:webHidden/>
+              </w:rPr>
+              <w:fldChar w:fldCharType="separate"/>
+            </w:r>
+            <w:r>
+              <w:rPr>
+                <w:noProof/>
+                <w:webHidden/>
+              </w:rPr>
+              <w:t>8</w:t>
+            </w:r>
+            <w:r>
+              <w:rPr>
+                <w:noProof/>
+                <w:webHidden/>
+              </w:rPr>
+              <w:fldChar w:fldCharType="end"/>
+            </w:r>
+          </w:hyperlink>
+        </w:p>
+        <w:p>
+          <w:pPr>
+            <w:pStyle w:val="TOC2"/>
+            <w:tabs>
+              <w:tab w:val="right" w:leader="dot" w:pos="9010"/>
+            </w:tabs>
+            <w:rPr>
+              <w:rFonts w:eastAsiaTheme="minorEastAsia"/>
+              <w:noProof/>
+              <w:lang w:val="en-IE" w:eastAsia="en-IE"/>
+            </w:rPr>
+          </w:pPr>
+          <w:hyperlink w:anchor="_Toc507259852" w:history="1">
+            <w:r>
+              <w:rPr>
+                <w:rStyle w:val="Hyperlink"/>
+                <w:rFonts w:ascii="Times New Roman" w:hAnsi="Times New Roman" w:cs="Times New Roman"/>
+                <w:noProof/>
+                <w:lang w:val="en-IE"/>
+              </w:rPr>
+              <w:t>Logistic Regression</w:t>
+            </w:r>
+            <w:r>
+              <w:rPr>
+                <w:noProof/>
+                <w:webHidden/>
+              </w:rPr>
+              <w:tab/>
+            </w:r>
+            <w:r>
+              <w:rPr>
+                <w:noProof/>
+                <w:webHidden/>
+              </w:rPr>
+              <w:fldChar w:fldCharType="begin"/>
+            </w:r>
+            <w:r>
+              <w:rPr>
+                <w:noProof/>
+                <w:webHidden/>
+              </w:rPr>
+              <w:instrText xml:space="preserve"> PAGEREF _Toc507259852 \h </w:instrText>
+            </w:r>
+            <w:r>
+              <w:rPr>
+                <w:noProof/>
+                <w:webHidden/>
+              </w:rPr>
+            </w:r>
+            <w:r>
+              <w:rPr>
+                <w:noProof/>
+                <w:webHidden/>
+              </w:rPr>
+              <w:fldChar w:fldCharType="separate"/>
+            </w:r>
+            <w:r>
+              <w:rPr>
+                <w:noProof/>
+                <w:webHidden/>
+              </w:rPr>
+              <w:t>8</w:t>
+            </w:r>
+            <w:r>
+              <w:rPr>
+                <w:noProof/>
+                <w:webHidden/>
+              </w:rPr>
+              <w:fldChar w:fldCharType="end"/>
+            </w:r>
+          </w:hyperlink>
+        </w:p>
+        <w:p>
+          <w:pPr>
+            <w:pStyle w:val="TOC2"/>
+            <w:tabs>
+              <w:tab w:val="right" w:leader="dot" w:pos="9010"/>
+            </w:tabs>
+            <w:rPr>
+              <w:rFonts w:eastAsiaTheme="minorEastAsia"/>
+              <w:noProof/>
+              <w:lang w:val="en-IE" w:eastAsia="en-IE"/>
+            </w:rPr>
+          </w:pPr>
+          <w:hyperlink w:anchor="_Toc507259853" w:history="1">
+            <w:r>
+              <w:rPr>
+                <w:rStyle w:val="Hyperlink"/>
+                <w:rFonts w:ascii="Times New Roman" w:hAnsi="Times New Roman" w:cs="Times New Roman"/>
+                <w:noProof/>
+                <w:lang w:val="en-IE"/>
+              </w:rPr>
+              <w:t>Random Forest</w:t>
+            </w:r>
+            <w:r>
+              <w:rPr>
+                <w:noProof/>
+                <w:webHidden/>
+              </w:rPr>
+              <w:tab/>
+            </w:r>
+            <w:r>
+              <w:rPr>
+                <w:noProof/>
+                <w:webHidden/>
+              </w:rPr>
+              <w:fldChar w:fldCharType="begin"/>
+            </w:r>
+            <w:r>
+              <w:rPr>
+                <w:noProof/>
+                <w:webHidden/>
+              </w:rPr>
+              <w:instrText xml:space="preserve"> PAGEREF _Toc507259853 \h </w:instrText>
+            </w:r>
+            <w:r>
+              <w:rPr>
+                <w:noProof/>
+                <w:webHidden/>
+              </w:rPr>
+            </w:r>
+            <w:r>
+              <w:rPr>
+                <w:noProof/>
+                <w:webHidden/>
+              </w:rPr>
+              <w:fldChar w:fldCharType="separate"/>
+            </w:r>
+            <w:r>
+              <w:rPr>
+                <w:noProof/>
+                <w:webHidden/>
+              </w:rPr>
+              <w:t>8</w:t>
+            </w:r>
+            <w:r>
+              <w:rPr>
+                <w:noProof/>
+                <w:webHidden/>
+              </w:rPr>
+              <w:fldChar w:fldCharType="end"/>
+            </w:r>
+          </w:hyperlink>
+        </w:p>
+        <w:p>
+          <w:pPr>
+            <w:pStyle w:val="TOC1"/>
+            <w:tabs>
+              <w:tab w:val="right" w:leader="dot" w:pos="9010"/>
+            </w:tabs>
+            <w:rPr>
+              <w:rFonts w:eastAsiaTheme="minorEastAsia"/>
+              <w:noProof/>
+              <w:lang w:val="en-IE" w:eastAsia="en-IE"/>
+            </w:rPr>
+          </w:pPr>
+          <w:hyperlink w:anchor="_Toc507259854" w:history="1">
+            <w:r>
+              <w:rPr>
+                <w:rStyle w:val="Hyperlink"/>
+                <w:rFonts w:ascii="Times New Roman" w:hAnsi="Times New Roman" w:cs="Times New Roman"/>
+                <w:b/>
+                <w:noProof/>
+                <w:lang w:val="en-IE"/>
+              </w:rPr>
               <w:t>References</w:t>
             </w:r>
             <w:r>
@@ -702,7 +1135,7 @@
                 <w:noProof/>
                 <w:webHidden/>
               </w:rPr>
-              <w:instrText xml:space="preserve"> PAGEREF _Toc507256238 \h </w:instrText>
+              <w:instrText xml:space="preserve"> PAGEREF _Toc507259854 \h </w:instrText>
             </w:r>
             <w:r>
               <w:rPr>
@@ -722,7 +1155,7 @@
                 <w:noProof/>
                 <w:webHidden/>
               </w:rPr>
-              <w:t>7</w:t>
+              <w:t>9</w:t>
             </w:r>
             <w:r>
               <w:rPr>
@@ -788,7 +1221,7 @@
           <w:lang w:val="en-IE"/>
         </w:rPr>
       </w:pPr>
-      <w:bookmarkStart w:id="0" w:name="_Toc507256235"/>
+      <w:bookmarkStart w:id="0" w:name="_Toc507259845"/>
       <w:r>
         <w:rPr>
           <w:rFonts w:ascii="Times New Roman" w:hAnsi="Times New Roman" w:cs="Times New Roman"/>
@@ -1454,7 +1887,7 @@
           <w:lang w:val="en-IE"/>
         </w:rPr>
       </w:pPr>
-      <w:bookmarkStart w:id="1" w:name="_Toc507256236"/>
+      <w:bookmarkStart w:id="1" w:name="_Toc507259846"/>
       <w:r>
         <w:rPr>
           <w:rFonts w:ascii="Times New Roman" w:hAnsi="Times New Roman" w:cs="Times New Roman"/>
@@ -2632,7 +3065,7 @@
           <w:lang w:val="en-IE"/>
         </w:rPr>
       </w:pPr>
-      <w:bookmarkStart w:id="2" w:name="_Toc507256237"/>
+      <w:bookmarkStart w:id="2" w:name="_Toc507259847"/>
       <w:r>
         <w:rPr>
           <w:rFonts w:ascii="Times New Roman" w:hAnsi="Times New Roman" w:cs="Times New Roman"/>
@@ -2665,6 +3098,7 @@
           <w:lang w:val="en-IE"/>
         </w:rPr>
       </w:pPr>
+      <w:bookmarkStart w:id="3" w:name="_Toc507259848"/>
       <w:r>
         <w:rPr>
           <w:rFonts w:ascii="Times New Roman" w:hAnsi="Times New Roman" w:cs="Times New Roman"/>
@@ -2674,6 +3108,7 @@
         </w:rPr>
         <w:t>Dataset</w:t>
       </w:r>
+      <w:bookmarkEnd w:id="3"/>
     </w:p>
     <w:p>
       <w:pPr>
@@ -2751,13 +3186,55 @@
         <w:rPr>
           <w:lang w:val="en-IE"/>
         </w:rPr>
-        <w:t xml:space="preserve">The dataset contains 284,807 valid transactions and 492 fraudulent obtained in 2013 from European cardholders. </w:t>
-      </w:r>
-      <w:r>
-        <w:rPr>
-          <w:lang w:val="en-IE"/>
-        </w:rPr>
-        <w:t>The dataset consist of thirty-one features in total. Twenty-eight of these features are the result of a principal component analysis transformation and  are labelled from V1 to V28. The other variables consist of time in seconds from the first transaction, the amount of the transaction and the class of the transaction</w:t>
+        <w:t xml:space="preserve">The dataset contains 284,807 </w:t>
+      </w:r>
+      <w:r>
+        <w:rPr>
+          <w:lang w:val="en-IE"/>
+        </w:rPr>
+        <w:t>transactions</w:t>
+      </w:r>
+      <w:r>
+        <w:rPr>
+          <w:lang w:val="en-IE"/>
+        </w:rPr>
+        <w:t xml:space="preserve">, </w:t>
+      </w:r>
+      <w:r>
+        <w:rPr>
+          <w:lang w:val="en-IE"/>
+        </w:rPr>
+        <w:t>492</w:t>
+      </w:r>
+      <w:r>
+        <w:rPr>
+          <w:lang w:val="en-IE"/>
+        </w:rPr>
+        <w:t xml:space="preserve"> of which are</w:t>
+      </w:r>
+      <w:r>
+        <w:rPr>
+          <w:lang w:val="en-IE"/>
+        </w:rPr>
+        <w:t xml:space="preserve"> fraudulent. </w:t>
+      </w:r>
+      <w:r>
+        <w:rPr>
+          <w:lang w:val="en-IE"/>
+        </w:rPr>
+        <w:t>The dataset consist</w:t>
+      </w:r>
+      <w:r>
+        <w:rPr>
+          <w:lang w:val="en-IE"/>
+        </w:rPr>
+        <w:t>s</w:t>
+      </w:r>
+      <w:r>
+        <w:rPr>
+          <w:lang w:val="en-IE"/>
+        </w:rPr>
+        <w:t xml:space="preserve"> of thirty-one features in total. Twenty-eight of these features are the result of a principal component analysis transformation and  are labelled from V1 to V28. The other variables consist of time in seconds from the first transaction, the amount of the transaction and the class of the transaction</w:t>
       </w:r>
       <w:r>
         <w:rPr>
@@ -2793,6 +3270,7 @@
           <w:lang w:val="en-IE"/>
         </w:rPr>
       </w:pPr>
+      <w:bookmarkStart w:id="4" w:name="_Toc507259849"/>
       <w:r>
         <w:rPr>
           <w:rFonts w:ascii="Times New Roman" w:hAnsi="Times New Roman" w:cs="Times New Roman"/>
@@ -2802,6 +3280,7 @@
         </w:rPr>
         <w:t>Exploratory Data Analysis</w:t>
       </w:r>
+      <w:bookmarkEnd w:id="4"/>
     </w:p>
     <w:p>
       <w:pPr>
@@ -2948,53 +3427,334 @@
         </w:rPr>
         <w:t xml:space="preserve"> Therefore each of the algorithms will be implemented and analysed in R. It is worth noting that the analysis could also have been undertaken in Python which is equally as efficient at performing statistical analysis.</w:t>
       </w:r>
-      <w:bookmarkStart w:id="3" w:name="_GoBack"/>
-      <w:bookmarkEnd w:id="3"/>
-    </w:p>
-    <w:p>
-      <w:pPr>
-        <w:spacing w:line="360" w:lineRule="auto"/>
-        <w:jc w:val="both"/>
-        <w:rPr>
-          <w:rFonts w:ascii="Times New Roman" w:hAnsi="Times New Roman" w:cs="Times New Roman"/>
-          <w:lang w:val="en-IE"/>
-        </w:rPr>
-      </w:pPr>
-    </w:p>
-    <w:p>
-      <w:pPr>
-        <w:spacing w:line="360" w:lineRule="auto"/>
-        <w:jc w:val="both"/>
-        <w:rPr>
-          <w:rFonts w:ascii="Times New Roman" w:hAnsi="Times New Roman" w:cs="Times New Roman"/>
-          <w:lang w:val="en-IE"/>
-        </w:rPr>
-      </w:pPr>
-    </w:p>
-    <w:p>
-      <w:pPr>
-        <w:spacing w:line="360" w:lineRule="auto"/>
-        <w:jc w:val="both"/>
-        <w:rPr>
-          <w:rFonts w:ascii="Times New Roman" w:hAnsi="Times New Roman" w:cs="Times New Roman"/>
-          <w:lang w:val="en-IE"/>
-        </w:rPr>
-      </w:pPr>
-    </w:p>
-    <w:p>
-      <w:pPr>
-        <w:spacing w:line="360" w:lineRule="auto"/>
-        <w:jc w:val="both"/>
-        <w:rPr>
-          <w:rFonts w:ascii="Times New Roman" w:hAnsi="Times New Roman" w:cs="Times New Roman"/>
-          <w:lang w:val="en-IE"/>
-        </w:rPr>
-      </w:pPr>
-    </w:p>
-    <w:p>
-      <w:pPr>
-        <w:spacing w:line="360" w:lineRule="auto"/>
-        <w:jc w:val="both"/>
+    </w:p>
+    <w:p>
+      <w:pPr>
+        <w:spacing w:line="360" w:lineRule="auto"/>
+        <w:jc w:val="both"/>
+        <w:rPr>
+          <w:rFonts w:ascii="Times New Roman" w:hAnsi="Times New Roman" w:cs="Times New Roman"/>
+          <w:lang w:val="en-IE"/>
+        </w:rPr>
+      </w:pPr>
+    </w:p>
+    <w:p>
+      <w:pPr>
+        <w:spacing w:line="360" w:lineRule="auto"/>
+        <w:jc w:val="both"/>
+        <w:rPr>
+          <w:rFonts w:ascii="Times New Roman" w:hAnsi="Times New Roman" w:cs="Times New Roman"/>
+          <w:lang w:val="en-IE"/>
+        </w:rPr>
+      </w:pPr>
+      <w:r>
+        <w:rPr>
+          <w:rFonts w:ascii="Times New Roman" w:hAnsi="Times New Roman" w:cs="Times New Roman"/>
+          <w:lang w:val="en-IE"/>
+        </w:rPr>
+        <w:t>Once the dataset was loaded into the R environment, the author plotted Time on the x axis, the transaction amount on the y axis and then coloured each</w:t>
+      </w:r>
+      <w:r>
+        <w:rPr>
+          <w:rFonts w:ascii="Times New Roman" w:hAnsi="Times New Roman" w:cs="Times New Roman"/>
+          <w:lang w:val="en-IE"/>
+        </w:rPr>
+        <w:t xml:space="preserve"> observation based on its class, as shown in figure 1.</w:t>
+      </w:r>
+      <w:r>
+        <w:rPr>
+          <w:rFonts w:ascii="Times New Roman" w:hAnsi="Times New Roman" w:cs="Times New Roman"/>
+          <w:lang w:val="en-IE"/>
+        </w:rPr>
+        <w:t xml:space="preserve"> As you can see from </w:t>
+      </w:r>
+      <w:r>
+        <w:rPr>
+          <w:rFonts w:ascii="Times New Roman" w:hAnsi="Times New Roman" w:cs="Times New Roman"/>
+          <w:lang w:val="en-IE"/>
+        </w:rPr>
+        <w:t xml:space="preserve">the plot of all observations where </w:t>
+      </w:r>
+      <w:r>
+        <w:rPr>
+          <w:rFonts w:ascii="Times New Roman" w:hAnsi="Times New Roman" w:cs="Times New Roman"/>
+          <w:lang w:val="en-IE"/>
+        </w:rPr>
+        <w:t xml:space="preserve">transaction amount </w:t>
+      </w:r>
+      <w:r>
+        <w:rPr>
+          <w:rFonts w:ascii="Times New Roman" w:hAnsi="Times New Roman" w:cs="Times New Roman"/>
+          <w:lang w:val="en-IE"/>
+        </w:rPr>
+        <w:t xml:space="preserve">is </w:t>
+      </w:r>
+      <w:r>
+        <w:rPr>
+          <w:rFonts w:ascii="Times New Roman" w:hAnsi="Times New Roman" w:cs="Times New Roman"/>
+          <w:lang w:val="en-IE"/>
+        </w:rPr>
+        <w:t xml:space="preserve">on the y axis and time in seconds from the first transaction </w:t>
+      </w:r>
+      <w:r>
+        <w:rPr>
+          <w:rFonts w:ascii="Times New Roman" w:hAnsi="Times New Roman" w:cs="Times New Roman"/>
+          <w:lang w:val="en-IE"/>
+        </w:rPr>
+        <w:t xml:space="preserve">is </w:t>
+      </w:r>
+      <w:r>
+        <w:rPr>
+          <w:rFonts w:ascii="Times New Roman" w:hAnsi="Times New Roman" w:cs="Times New Roman"/>
+          <w:lang w:val="en-IE"/>
+        </w:rPr>
+        <w:t>on the x axis, it is evident that the data set is highly unbalanced as it is difficult to locate any green data points which in</w:t>
+      </w:r>
+      <w:r>
+        <w:rPr>
+          <w:rFonts w:ascii="Times New Roman" w:hAnsi="Times New Roman" w:cs="Times New Roman"/>
+          <w:lang w:val="en-IE"/>
+        </w:rPr>
+        <w:t>dicate a fraudulent transactions.</w:t>
+      </w:r>
+      <w:r>
+        <w:rPr>
+          <w:rFonts w:ascii="Times New Roman" w:hAnsi="Times New Roman" w:cs="Times New Roman"/>
+          <w:lang w:val="en-IE"/>
+        </w:rPr>
+        <w:t xml:space="preserve"> In producing this plot</w:t>
+      </w:r>
+      <w:r>
+        <w:rPr>
+          <w:rFonts w:ascii="Times New Roman" w:hAnsi="Times New Roman" w:cs="Times New Roman"/>
+          <w:lang w:val="en-IE"/>
+        </w:rPr>
+        <w:t>,</w:t>
+      </w:r>
+      <w:r>
+        <w:rPr>
+          <w:rFonts w:ascii="Times New Roman" w:hAnsi="Times New Roman" w:cs="Times New Roman"/>
+          <w:lang w:val="en-IE"/>
+        </w:rPr>
+        <w:t xml:space="preserve"> the alpha level which refers to the transparency of the data point was dynamically set based on the class of the observation which enabled the author to roughly locate fraudulent transactions</w:t>
+      </w:r>
+      <w:r>
+        <w:rPr>
+          <w:rFonts w:ascii="Times New Roman" w:hAnsi="Times New Roman" w:cs="Times New Roman"/>
+          <w:lang w:val="en-IE"/>
+        </w:rPr>
+        <w:t xml:space="preserve"> beneath all the valid transaction data points.</w:t>
+      </w:r>
+    </w:p>
+    <w:p>
+      <w:pPr>
+        <w:spacing w:line="360" w:lineRule="auto"/>
+        <w:jc w:val="both"/>
+        <w:rPr>
+          <w:rFonts w:ascii="Times New Roman" w:hAnsi="Times New Roman" w:cs="Times New Roman"/>
+          <w:lang w:val="en-IE"/>
+        </w:rPr>
+      </w:pPr>
+      <w:r>
+        <w:rPr>
+          <w:rFonts w:ascii="Times New Roman" w:hAnsi="Times New Roman" w:cs="Times New Roman"/>
+          <w:lang w:val="en-IE"/>
+        </w:rPr>
+        <w:t>When making the plot in figure 1, the author was alerted that one row of data was not considered for the plot as it contained a null value.</w:t>
+      </w:r>
+    </w:p>
+    <w:p>
+      <w:pPr>
+        <w:spacing w:line="360" w:lineRule="auto"/>
+        <w:jc w:val="both"/>
+        <w:rPr>
+          <w:rFonts w:ascii="Times New Roman" w:hAnsi="Times New Roman" w:cs="Times New Roman"/>
+          <w:lang w:val="en-IE"/>
+        </w:rPr>
+      </w:pPr>
+    </w:p>
+    <w:p>
+      <w:pPr>
+        <w:spacing w:line="360" w:lineRule="auto"/>
+        <w:jc w:val="both"/>
+        <w:rPr>
+          <w:rFonts w:ascii="Times New Roman" w:hAnsi="Times New Roman" w:cs="Times New Roman"/>
+          <w:lang w:val="en-IE"/>
+        </w:rPr>
+      </w:pPr>
+    </w:p>
+    <w:p>
+      <w:pPr>
+        <w:spacing w:line="360" w:lineRule="auto"/>
+        <w:jc w:val="center"/>
+        <w:rPr>
+          <w:rFonts w:ascii="Times New Roman" w:hAnsi="Times New Roman" w:cs="Times New Roman"/>
+          <w:lang w:val="en-IE"/>
+        </w:rPr>
+      </w:pPr>
+      <w:r>
+        <w:rPr>
+          <w:rFonts w:ascii="Times New Roman" w:hAnsi="Times New Roman" w:cs="Times New Roman"/>
+          <w:lang w:val="en-IE"/>
+        </w:rPr>
+        <w:drawing>
+          <wp:inline distT="0" distB="0" distL="0" distR="0" wp14:anchorId="628EA24C" wp14:editId="1B4EF468">
+            <wp:extent cx="4365938" cy="2755900"/>
+            <wp:effectExtent l="152400" t="152400" r="346075" b="342900"/>
+            <wp:docPr id="1" name="Picture 1"/>
+            <wp:cNvGraphicFramePr>
+              <a:graphicFrameLocks xmlns:a="http://schemas.openxmlformats.org/drawingml/2006/main" noChangeAspect="1"/>
+            </wp:cNvGraphicFramePr>
+            <a:graphic xmlns:a="http://schemas.openxmlformats.org/drawingml/2006/main">
+              <a:graphicData uri="http://schemas.openxmlformats.org/drawingml/2006/picture">
+                <pic:pic xmlns:pic="http://schemas.openxmlformats.org/drawingml/2006/picture">
+                  <pic:nvPicPr>
+                    <pic:cNvPr id="1" name=""/>
+                    <pic:cNvPicPr/>
+                  </pic:nvPicPr>
+                  <pic:blipFill>
+                    <a:blip r:embed="rId7"/>
+                    <a:stretch>
+                      <a:fillRect/>
+                    </a:stretch>
+                  </pic:blipFill>
+                  <pic:spPr>
+                    <a:xfrm>
+                      <a:off x="0" y="0"/>
+                      <a:ext cx="4387460" cy="2769485"/>
+                    </a:xfrm>
+                    <a:prstGeom prst="rect">
+                      <a:avLst/>
+                    </a:prstGeom>
+                    <a:ln>
+                      <a:noFill/>
+                    </a:ln>
+                    <a:effectLst>
+                      <a:outerShdw blurRad="292100" dist="139700" dir="2700000" algn="tl" rotWithShape="0">
+                        <a:srgbClr val="333333">
+                          <a:alpha val="65000"/>
+                        </a:srgbClr>
+                      </a:outerShdw>
+                    </a:effectLst>
+                  </pic:spPr>
+                </pic:pic>
+              </a:graphicData>
+            </a:graphic>
+          </wp:inline>
+        </w:drawing>
+      </w:r>
+    </w:p>
+    <w:p>
+      <w:pPr>
+        <w:spacing w:line="360" w:lineRule="auto"/>
+        <w:jc w:val="center"/>
+        <w:rPr>
+          <w:rFonts w:ascii="Times New Roman" w:hAnsi="Times New Roman" w:cs="Times New Roman"/>
+          <w:lang w:val="en-IE"/>
+        </w:rPr>
+      </w:pPr>
+      <w:r>
+        <w:rPr>
+          <w:rFonts w:ascii="Times New Roman" w:hAnsi="Times New Roman" w:cs="Times New Roman"/>
+          <w:b/>
+          <w:lang w:val="en-IE"/>
+        </w:rPr>
+        <w:t>Figure 1</w:t>
+      </w:r>
+      <w:r>
+        <w:rPr>
+          <w:rFonts w:ascii="Times New Roman" w:hAnsi="Times New Roman" w:cs="Times New Roman"/>
+          <w:lang w:val="en-IE"/>
+        </w:rPr>
+        <w:t>. Transaction Amount vs. Time</w:t>
+      </w:r>
+    </w:p>
+    <w:p>
+      <w:pPr>
+        <w:spacing w:line="360" w:lineRule="auto"/>
+        <w:jc w:val="center"/>
+        <w:rPr>
+          <w:rFonts w:ascii="Times New Roman" w:hAnsi="Times New Roman" w:cs="Times New Roman"/>
+          <w:lang w:val="en-IE"/>
+        </w:rPr>
+      </w:pPr>
+    </w:p>
+    <w:p>
+      <w:pPr>
+        <w:spacing w:line="360" w:lineRule="auto"/>
+        <w:jc w:val="both"/>
+        <w:rPr>
+          <w:rFonts w:ascii="Times New Roman" w:hAnsi="Times New Roman" w:cs="Times New Roman"/>
+          <w:lang w:val="en-IE"/>
+        </w:rPr>
+      </w:pPr>
+      <w:r>
+        <w:rPr>
+          <w:rFonts w:ascii="Times New Roman" w:hAnsi="Times New Roman" w:cs="Times New Roman"/>
+          <w:lang w:val="en-IE"/>
+        </w:rPr>
+        <w:t>Following this the author retrieved summary statistics for the fraudulent transactions by sub setting the raw data so it only included the fraudulent transactions. The</w:t>
+      </w:r>
+      <w:r>
+        <w:rPr>
+          <w:rFonts w:ascii="Times New Roman" w:hAnsi="Times New Roman" w:cs="Times New Roman"/>
+          <w:lang w:val="en-IE"/>
+        </w:rPr>
+        <w:t xml:space="preserve"> fraudulent transaction amounts had a mean of €122.21 and a maximum of €2125.87. Noticeably the minimum fraudulent transaction was for a value of €0.00. This could be an error in the dataset or the result of a fraudulent transaction that was less than 1 cent.</w:t>
+      </w:r>
+      <w:r>
+        <w:rPr>
+          <w:rFonts w:ascii="Times New Roman" w:hAnsi="Times New Roman" w:cs="Times New Roman"/>
+          <w:lang w:val="en-IE"/>
+        </w:rPr>
+        <w:t xml:space="preserve"> Based on this the fraudulent data was then filtered to see how many of the transactions were less than fifty cent. This resulted in thirty four transactions being classified as fraudulent where the transaction amount was </w:t>
+      </w:r>
+      <w:r>
+        <w:rPr>
+          <w:rFonts w:ascii="Times New Roman" w:hAnsi="Times New Roman" w:cs="Times New Roman"/>
+          <w:lang w:val="en-IE"/>
+        </w:rPr>
+        <w:t xml:space="preserve">fifty </w:t>
+      </w:r>
+      <w:r>
+        <w:rPr>
+          <w:rFonts w:ascii="Times New Roman" w:hAnsi="Times New Roman" w:cs="Times New Roman"/>
+          <w:lang w:val="en-IE"/>
+        </w:rPr>
+        <w:t>cent or less.</w:t>
+      </w:r>
+      <w:r>
+        <w:rPr>
+          <w:rFonts w:ascii="Times New Roman" w:hAnsi="Times New Roman" w:cs="Times New Roman"/>
+          <w:lang w:val="en-IE"/>
+        </w:rPr>
+        <w:t xml:space="preserve"> This seemed quite high number of transactions for quite an insignificant amount of money. This prompted the author to look at how many fraudulent transactions had a value of ten cent or less which resulted in thirty two transactions.</w:t>
+      </w:r>
+      <w:bookmarkStart w:id="5" w:name="_GoBack"/>
+      <w:bookmarkEnd w:id="5"/>
+    </w:p>
+    <w:p>
+      <w:pPr>
+        <w:spacing w:line="360" w:lineRule="auto"/>
+        <w:jc w:val="both"/>
+        <w:rPr>
+          <w:rFonts w:ascii="Times New Roman" w:hAnsi="Times New Roman" w:cs="Times New Roman"/>
+          <w:lang w:val="en-IE"/>
+        </w:rPr>
+      </w:pPr>
+    </w:p>
+    <w:p>
+      <w:pPr>
+        <w:spacing w:line="360" w:lineRule="auto"/>
+        <w:jc w:val="both"/>
+        <w:rPr>
+          <w:rFonts w:ascii="Times New Roman" w:hAnsi="Times New Roman" w:cs="Times New Roman"/>
+          <w:lang w:val="en-IE"/>
+        </w:rPr>
+      </w:pPr>
+    </w:p>
+    <w:p>
+      <w:pPr>
         <w:rPr>
           <w:rFonts w:ascii="Times New Roman" w:hAnsi="Times New Roman" w:cs="Times New Roman"/>
           <w:lang w:val="en-IE"/>
@@ -3011,8 +3771,6 @@
     <w:p>
       <w:pPr>
         <w:pStyle w:val="Heading1"/>
-        <w:spacing w:line="360" w:lineRule="auto"/>
-        <w:jc w:val="both"/>
         <w:rPr>
           <w:rFonts w:ascii="Times New Roman" w:hAnsi="Times New Roman" w:cs="Times New Roman"/>
           <w:b/>
@@ -3021,7 +3779,7 @@
           <w:lang w:val="en-IE"/>
         </w:rPr>
       </w:pPr>
-      <w:bookmarkStart w:id="4" w:name="_Toc507256238"/>
+      <w:bookmarkStart w:id="6" w:name="_Toc507259850"/>
       <w:r>
         <w:rPr>
           <w:rFonts w:ascii="Times New Roman" w:hAnsi="Times New Roman" w:cs="Times New Roman"/>
@@ -3031,9 +3789,155 @@
           <w:lang w:val="en-IE"/>
         </w:rPr>
         <w:lastRenderedPageBreak/>
+        <w:t>Algorithms Description</w:t>
+      </w:r>
+      <w:bookmarkEnd w:id="6"/>
+    </w:p>
+    <w:p>
+      <w:pPr>
+        <w:spacing w:line="360" w:lineRule="auto"/>
+        <w:jc w:val="both"/>
+        <w:rPr>
+          <w:rFonts w:ascii="Times New Roman" w:hAnsi="Times New Roman" w:cs="Times New Roman"/>
+          <w:lang w:val="en-IE"/>
+        </w:rPr>
+      </w:pPr>
+    </w:p>
+    <w:p>
+      <w:pPr>
+        <w:pStyle w:val="Heading2"/>
+        <w:spacing w:line="360" w:lineRule="auto"/>
+        <w:jc w:val="both"/>
+        <w:rPr>
+          <w:rFonts w:ascii="Times New Roman" w:hAnsi="Times New Roman" w:cs="Times New Roman"/>
+          <w:sz w:val="28"/>
+          <w:szCs w:val="28"/>
+          <w:lang w:val="en-IE"/>
+        </w:rPr>
+      </w:pPr>
+      <w:bookmarkStart w:id="7" w:name="_Toc507259851"/>
+      <w:r>
+        <w:rPr>
+          <w:rFonts w:ascii="Times New Roman" w:hAnsi="Times New Roman" w:cs="Times New Roman"/>
+          <w:sz w:val="28"/>
+          <w:szCs w:val="28"/>
+          <w:lang w:val="en-IE"/>
+        </w:rPr>
+        <w:t>K Nearest Neighbour</w:t>
+      </w:r>
+      <w:bookmarkEnd w:id="7"/>
+    </w:p>
+    <w:p>
+      <w:pPr>
+        <w:spacing w:line="360" w:lineRule="auto"/>
+        <w:jc w:val="both"/>
+        <w:rPr>
+          <w:rFonts w:ascii="Times New Roman" w:hAnsi="Times New Roman" w:cs="Times New Roman"/>
+          <w:lang w:val="en-IE"/>
+        </w:rPr>
+      </w:pPr>
+    </w:p>
+    <w:p>
+      <w:pPr>
+        <w:pStyle w:val="Heading2"/>
+        <w:spacing w:line="360" w:lineRule="auto"/>
+        <w:jc w:val="both"/>
+        <w:rPr>
+          <w:rFonts w:ascii="Times New Roman" w:hAnsi="Times New Roman" w:cs="Times New Roman"/>
+          <w:sz w:val="28"/>
+          <w:szCs w:val="28"/>
+          <w:lang w:val="en-IE"/>
+        </w:rPr>
+      </w:pPr>
+      <w:bookmarkStart w:id="8" w:name="_Toc507259852"/>
+      <w:r>
+        <w:rPr>
+          <w:rFonts w:ascii="Times New Roman" w:hAnsi="Times New Roman" w:cs="Times New Roman"/>
+          <w:sz w:val="28"/>
+          <w:szCs w:val="28"/>
+          <w:lang w:val="en-IE"/>
+        </w:rPr>
+        <w:t>Logistic Regression</w:t>
+      </w:r>
+      <w:bookmarkEnd w:id="8"/>
+    </w:p>
+    <w:p>
+      <w:pPr>
+        <w:spacing w:line="360" w:lineRule="auto"/>
+        <w:jc w:val="both"/>
+        <w:rPr>
+          <w:rFonts w:ascii="Times New Roman" w:hAnsi="Times New Roman" w:cs="Times New Roman"/>
+          <w:lang w:val="en-IE"/>
+        </w:rPr>
+      </w:pPr>
+    </w:p>
+    <w:p>
+      <w:pPr>
+        <w:pStyle w:val="Heading2"/>
+        <w:spacing w:line="360" w:lineRule="auto"/>
+        <w:jc w:val="both"/>
+        <w:rPr>
+          <w:rFonts w:ascii="Times New Roman" w:hAnsi="Times New Roman" w:cs="Times New Roman"/>
+          <w:sz w:val="28"/>
+          <w:szCs w:val="28"/>
+          <w:lang w:val="en-IE"/>
+        </w:rPr>
+      </w:pPr>
+      <w:bookmarkStart w:id="9" w:name="_Toc507259853"/>
+      <w:r>
+        <w:rPr>
+          <w:rFonts w:ascii="Times New Roman" w:hAnsi="Times New Roman" w:cs="Times New Roman"/>
+          <w:sz w:val="28"/>
+          <w:szCs w:val="28"/>
+          <w:lang w:val="en-IE"/>
+        </w:rPr>
+        <w:t>Random Forest</w:t>
+      </w:r>
+      <w:bookmarkEnd w:id="9"/>
+    </w:p>
+    <w:p>
+      <w:pPr>
+        <w:spacing w:line="360" w:lineRule="auto"/>
+        <w:jc w:val="both"/>
+        <w:rPr>
+          <w:rFonts w:ascii="Times New Roman" w:hAnsi="Times New Roman" w:cs="Times New Roman"/>
+          <w:lang w:val="en-IE"/>
+        </w:rPr>
+      </w:pPr>
+      <w:r>
+        <w:rPr>
+          <w:rFonts w:ascii="Times New Roman" w:hAnsi="Times New Roman" w:cs="Times New Roman"/>
+          <w:lang w:val="en-IE"/>
+        </w:rPr>
+        <w:br w:type="page"/>
+      </w:r>
+    </w:p>
+    <w:p>
+      <w:pPr>
+        <w:pStyle w:val="Heading1"/>
+        <w:spacing w:line="360" w:lineRule="auto"/>
+        <w:jc w:val="both"/>
+        <w:rPr>
+          <w:rFonts w:ascii="Times New Roman" w:hAnsi="Times New Roman" w:cs="Times New Roman"/>
+          <w:b/>
+          <w:sz w:val="28"/>
+          <w:szCs w:val="28"/>
+          <w:lang w:val="en-IE"/>
+        </w:rPr>
+      </w:pPr>
+      <w:bookmarkStart w:id="10" w:name="_Toc507259854"/>
+      <w:r>
+        <w:rPr>
+          <w:rFonts w:ascii="Times New Roman" w:hAnsi="Times New Roman" w:cs="Times New Roman"/>
+          <w:b/>
+          <w:sz w:val="28"/>
+          <w:szCs w:val="28"/>
+          <w:lang w:val="en-IE"/>
+        </w:rPr>
+        <w:lastRenderedPageBreak/>
         <w:t>References</w:t>
       </w:r>
-      <w:bookmarkEnd w:id="4"/>
+      <w:bookmarkEnd w:id="10"/>
     </w:p>
     <w:p>
       <w:pPr>
@@ -3046,8 +3950,8 @@
       </w:pPr>
     </w:p>
     <w:sectPr>
-      <w:footerReference w:type="even" r:id="rId7"/>
-      <w:footerReference w:type="default" r:id="rId8"/>
+      <w:footerReference w:type="even" r:id="rId8"/>
+      <w:footerReference w:type="default" r:id="rId9"/>
       <w:pgSz w:w="11900" w:h="16840"/>
       <w:pgMar w:top="1440" w:right="1440" w:bottom="1440" w:left="1440" w:header="708" w:footer="708" w:gutter="0"/>
       <w:cols w:space="708"/>
@@ -4076,7 +4980,7 @@
 </file>
 
 <file path=customXml/itemProps1.xml><?xml version="1.0" encoding="utf-8"?>
-<ds:datastoreItem xmlns:ds="http://schemas.openxmlformats.org/officeDocument/2006/customXml" ds:itemID="{F08320E7-3203-3248-8F19-59540A168FA6}">
+<ds:datastoreItem xmlns:ds="http://schemas.openxmlformats.org/officeDocument/2006/customXml" ds:itemID="{2F17B95D-6510-0646-B597-C87686AF71D2}">
   <ds:schemaRefs>
     <ds:schemaRef ds:uri="http://schemas.openxmlformats.org/officeDocument/2006/bibliography"/>
   </ds:schemaRefs>

</xml_diff>

<commit_message>
EDA section previsionally complete. Approx 2000 words
</commit_message>
<xml_diff>
--- a/Literature Review.docx
+++ b/Literature Review.docx
@@ -191,8 +191,16 @@
         <w:rPr>
           <w:bCs/>
         </w:rPr>
-        <w:t>Gearoid Lacey</w:t>
-      </w:r>
+        <w:t xml:space="preserve">Gearoid </w:t>
+      </w:r>
+      <w:proofErr w:type="spellStart"/>
+      <w:r>
+        <w:rPr>
+          <w:bCs/>
+        </w:rPr>
+        <w:t>Lacey</w:t>
+      </w:r>
+      <w:proofErr w:type="spellEnd"/>
     </w:p>
     <w:p>
       <w:pPr>
@@ -252,12 +260,14 @@
         </w:rPr>
         <w:tab/>
       </w:r>
+      <w:proofErr w:type="gramStart"/>
       <w:r>
         <w:rPr>
           <w:bCs/>
         </w:rPr>
         <w:t>Masters in Data Science</w:t>
       </w:r>
+      <w:proofErr w:type="gramEnd"/>
     </w:p>
     <w:p>
       <w:pPr>
@@ -429,7 +439,12 @@
             <w:pStyle w:val="TOCHeading"/>
           </w:pPr>
           <w:r>
-            <w:t>Table of Contents</w:t>
+            <w:t>Table of Content</w:t>
+          </w:r>
+          <w:bookmarkStart w:id="0" w:name="_GoBack"/>
+          <w:bookmarkEnd w:id="0"/>
+          <w:r>
+            <w:t>s</w:t>
           </w:r>
         </w:p>
         <w:p>
@@ -453,7 +468,7 @@
           <w:r>
             <w:fldChar w:fldCharType="separate"/>
           </w:r>
-          <w:hyperlink w:anchor="_Toc507259845" w:history="1">
+          <w:hyperlink w:anchor="_Toc507265113" w:history="1">
             <w:r>
               <w:rPr>
                 <w:rStyle w:val="Hyperlink"/>
@@ -483,7 +498,7 @@
                 <w:noProof/>
                 <w:webHidden/>
               </w:rPr>
-              <w:instrText xml:space="preserve"> PAGEREF _Toc507259845 \h </w:instrText>
+              <w:instrText xml:space="preserve"> PAGEREF _Toc507265113 \h </w:instrText>
             </w:r>
             <w:r>
               <w:rPr>
@@ -526,7 +541,7 @@
               <w:lang w:val="en-IE" w:eastAsia="en-IE"/>
             </w:rPr>
           </w:pPr>
-          <w:hyperlink w:anchor="_Toc507259846" w:history="1">
+          <w:hyperlink w:anchor="_Toc507265114" w:history="1">
             <w:r>
               <w:rPr>
                 <w:rStyle w:val="Hyperlink"/>
@@ -556,7 +571,7 @@
                 <w:noProof/>
                 <w:webHidden/>
               </w:rPr>
-              <w:instrText xml:space="preserve"> PAGEREF _Toc507259846 \h </w:instrText>
+              <w:instrText xml:space="preserve"> PAGEREF _Toc507265114 \h </w:instrText>
             </w:r>
             <w:r>
               <w:rPr>
@@ -599,7 +614,7 @@
               <w:lang w:val="en-IE" w:eastAsia="en-IE"/>
             </w:rPr>
           </w:pPr>
-          <w:hyperlink w:anchor="_Toc507259847" w:history="1">
+          <w:hyperlink w:anchor="_Toc507265115" w:history="1">
             <w:r>
               <w:rPr>
                 <w:rStyle w:val="Hyperlink"/>
@@ -629,7 +644,7 @@
                 <w:noProof/>
                 <w:webHidden/>
               </w:rPr>
-              <w:instrText xml:space="preserve"> PAGEREF _Toc507259847 \h </w:instrText>
+              <w:instrText xml:space="preserve"> PAGEREF _Toc507265115 \h </w:instrText>
             </w:r>
             <w:r>
               <w:rPr>
@@ -672,7 +687,7 @@
               <w:lang w:val="en-IE" w:eastAsia="en-IE"/>
             </w:rPr>
           </w:pPr>
-          <w:hyperlink w:anchor="_Toc507259848" w:history="1">
+          <w:hyperlink w:anchor="_Toc507265116" w:history="1">
             <w:r>
               <w:rPr>
                 <w:rStyle w:val="Hyperlink"/>
@@ -701,7 +716,7 @@
                 <w:noProof/>
                 <w:webHidden/>
               </w:rPr>
-              <w:instrText xml:space="preserve"> PAGEREF _Toc507259848 \h </w:instrText>
+              <w:instrText xml:space="preserve"> PAGEREF _Toc507265116 \h </w:instrText>
             </w:r>
             <w:r>
               <w:rPr>
@@ -744,7 +759,7 @@
               <w:lang w:val="en-IE" w:eastAsia="en-IE"/>
             </w:rPr>
           </w:pPr>
-          <w:hyperlink w:anchor="_Toc507259849" w:history="1">
+          <w:hyperlink w:anchor="_Toc507265117" w:history="1">
             <w:r>
               <w:rPr>
                 <w:rStyle w:val="Hyperlink"/>
@@ -773,7 +788,7 @@
                 <w:noProof/>
                 <w:webHidden/>
               </w:rPr>
-              <w:instrText xml:space="preserve"> PAGEREF _Toc507259849 \h </w:instrText>
+              <w:instrText xml:space="preserve"> PAGEREF _Toc507265117 \h </w:instrText>
             </w:r>
             <w:r>
               <w:rPr>
@@ -816,7 +831,7 @@
               <w:lang w:val="en-IE" w:eastAsia="en-IE"/>
             </w:rPr>
           </w:pPr>
-          <w:hyperlink w:anchor="_Toc507259850" w:history="1">
+          <w:hyperlink w:anchor="_Toc507265118" w:history="1">
             <w:r>
               <w:rPr>
                 <w:rStyle w:val="Hyperlink"/>
@@ -846,7 +861,7 @@
                 <w:noProof/>
                 <w:webHidden/>
               </w:rPr>
-              <w:instrText xml:space="preserve"> PAGEREF _Toc507259850 \h </w:instrText>
+              <w:instrText xml:space="preserve"> PAGEREF _Toc507265118 \h </w:instrText>
             </w:r>
             <w:r>
               <w:rPr>
@@ -866,7 +881,7 @@
                 <w:noProof/>
                 <w:webHidden/>
               </w:rPr>
-              <w:t>8</w:t>
+              <w:t>10</w:t>
             </w:r>
             <w:r>
               <w:rPr>
@@ -889,7 +904,7 @@
               <w:lang w:val="en-IE" w:eastAsia="en-IE"/>
             </w:rPr>
           </w:pPr>
-          <w:hyperlink w:anchor="_Toc507259851" w:history="1">
+          <w:hyperlink w:anchor="_Toc507265119" w:history="1">
             <w:r>
               <w:rPr>
                 <w:rStyle w:val="Hyperlink"/>
@@ -918,7 +933,7 @@
                 <w:noProof/>
                 <w:webHidden/>
               </w:rPr>
-              <w:instrText xml:space="preserve"> PAGEREF _Toc507259851 \h </w:instrText>
+              <w:instrText xml:space="preserve"> PAGEREF _Toc507265119 \h </w:instrText>
             </w:r>
             <w:r>
               <w:rPr>
@@ -938,7 +953,7 @@
                 <w:noProof/>
                 <w:webHidden/>
               </w:rPr>
-              <w:t>8</w:t>
+              <w:t>10</w:t>
             </w:r>
             <w:r>
               <w:rPr>
@@ -961,7 +976,7 @@
               <w:lang w:val="en-IE" w:eastAsia="en-IE"/>
             </w:rPr>
           </w:pPr>
-          <w:hyperlink w:anchor="_Toc507259852" w:history="1">
+          <w:hyperlink w:anchor="_Toc507265120" w:history="1">
             <w:r>
               <w:rPr>
                 <w:rStyle w:val="Hyperlink"/>
@@ -990,7 +1005,7 @@
                 <w:noProof/>
                 <w:webHidden/>
               </w:rPr>
-              <w:instrText xml:space="preserve"> PAGEREF _Toc507259852 \h </w:instrText>
+              <w:instrText xml:space="preserve"> PAGEREF _Toc507265120 \h </w:instrText>
             </w:r>
             <w:r>
               <w:rPr>
@@ -1010,7 +1025,7 @@
                 <w:noProof/>
                 <w:webHidden/>
               </w:rPr>
-              <w:t>8</w:t>
+              <w:t>10</w:t>
             </w:r>
             <w:r>
               <w:rPr>
@@ -1033,7 +1048,7 @@
               <w:lang w:val="en-IE" w:eastAsia="en-IE"/>
             </w:rPr>
           </w:pPr>
-          <w:hyperlink w:anchor="_Toc507259853" w:history="1">
+          <w:hyperlink w:anchor="_Toc507265121" w:history="1">
             <w:r>
               <w:rPr>
                 <w:rStyle w:val="Hyperlink"/>
@@ -1062,7 +1077,7 @@
                 <w:noProof/>
                 <w:webHidden/>
               </w:rPr>
-              <w:instrText xml:space="preserve"> PAGEREF _Toc507259853 \h </w:instrText>
+              <w:instrText xml:space="preserve"> PAGEREF _Toc507265121 \h </w:instrText>
             </w:r>
             <w:r>
               <w:rPr>
@@ -1082,7 +1097,7 @@
                 <w:noProof/>
                 <w:webHidden/>
               </w:rPr>
-              <w:t>8</w:t>
+              <w:t>10</w:t>
             </w:r>
             <w:r>
               <w:rPr>
@@ -1105,7 +1120,7 @@
               <w:lang w:val="en-IE" w:eastAsia="en-IE"/>
             </w:rPr>
           </w:pPr>
-          <w:hyperlink w:anchor="_Toc507259854" w:history="1">
+          <w:hyperlink w:anchor="_Toc507265122" w:history="1">
             <w:r>
               <w:rPr>
                 <w:rStyle w:val="Hyperlink"/>
@@ -1135,7 +1150,7 @@
                 <w:noProof/>
                 <w:webHidden/>
               </w:rPr>
-              <w:instrText xml:space="preserve"> PAGEREF _Toc507259854 \h </w:instrText>
+              <w:instrText xml:space="preserve"> PAGEREF _Toc507265122 \h </w:instrText>
             </w:r>
             <w:r>
               <w:rPr>
@@ -1155,7 +1170,7 @@
                 <w:noProof/>
                 <w:webHidden/>
               </w:rPr>
-              <w:t>9</w:t>
+              <w:t>11</w:t>
             </w:r>
             <w:r>
               <w:rPr>
@@ -1221,7 +1236,7 @@
           <w:lang w:val="en-IE"/>
         </w:rPr>
       </w:pPr>
-      <w:bookmarkStart w:id="0" w:name="_Toc507259845"/>
+      <w:bookmarkStart w:id="1" w:name="_Toc507265113"/>
       <w:r>
         <w:rPr>
           <w:rFonts w:ascii="Times New Roman" w:hAnsi="Times New Roman" w:cs="Times New Roman"/>
@@ -1233,7 +1248,7 @@
         <w:lastRenderedPageBreak/>
         <w:t>Introduction</w:t>
       </w:r>
-      <w:bookmarkEnd w:id="0"/>
+      <w:bookmarkEnd w:id="1"/>
     </w:p>
     <w:p>
       <w:pPr>
@@ -1887,7 +1902,7 @@
           <w:lang w:val="en-IE"/>
         </w:rPr>
       </w:pPr>
-      <w:bookmarkStart w:id="1" w:name="_Toc507259846"/>
+      <w:bookmarkStart w:id="2" w:name="_Toc507265114"/>
       <w:r>
         <w:rPr>
           <w:rFonts w:ascii="Times New Roman" w:hAnsi="Times New Roman" w:cs="Times New Roman"/>
@@ -1899,7 +1914,7 @@
         <w:lastRenderedPageBreak/>
         <w:t>Literature Review</w:t>
       </w:r>
-      <w:bookmarkEnd w:id="1"/>
+      <w:bookmarkEnd w:id="2"/>
     </w:p>
     <w:p>
       <w:pPr>
@@ -3065,7 +3080,7 @@
           <w:lang w:val="en-IE"/>
         </w:rPr>
       </w:pPr>
-      <w:bookmarkStart w:id="2" w:name="_Toc507259847"/>
+      <w:bookmarkStart w:id="3" w:name="_Toc507265115"/>
       <w:r>
         <w:rPr>
           <w:rFonts w:ascii="Times New Roman" w:hAnsi="Times New Roman" w:cs="Times New Roman"/>
@@ -3077,7 +3092,7 @@
         <w:lastRenderedPageBreak/>
         <w:t>Research Methodology</w:t>
       </w:r>
-      <w:bookmarkEnd w:id="2"/>
+      <w:bookmarkEnd w:id="3"/>
     </w:p>
     <w:p>
       <w:pPr>
@@ -3098,7 +3113,7 @@
           <w:lang w:val="en-IE"/>
         </w:rPr>
       </w:pPr>
-      <w:bookmarkStart w:id="3" w:name="_Toc507259848"/>
+      <w:bookmarkStart w:id="4" w:name="_Toc507265116"/>
       <w:r>
         <w:rPr>
           <w:rFonts w:ascii="Times New Roman" w:hAnsi="Times New Roman" w:cs="Times New Roman"/>
@@ -3108,7 +3123,7 @@
         </w:rPr>
         <w:t>Dataset</w:t>
       </w:r>
-      <w:bookmarkEnd w:id="3"/>
+      <w:bookmarkEnd w:id="4"/>
     </w:p>
     <w:p>
       <w:pPr>
@@ -3270,7 +3285,7 @@
           <w:lang w:val="en-IE"/>
         </w:rPr>
       </w:pPr>
-      <w:bookmarkStart w:id="4" w:name="_Toc507259849"/>
+      <w:bookmarkStart w:id="5" w:name="_Toc507265117"/>
       <w:r>
         <w:rPr>
           <w:rFonts w:ascii="Times New Roman" w:hAnsi="Times New Roman" w:cs="Times New Roman"/>
@@ -3280,7 +3295,7 @@
         </w:rPr>
         <w:t>Exploratory Data Analysis</w:t>
       </w:r>
-      <w:bookmarkEnd w:id="4"/>
+      <w:bookmarkEnd w:id="5"/>
     </w:p>
     <w:p>
       <w:pPr>
@@ -3664,9 +3679,17 @@
       <w:r>
         <w:rPr>
           <w:rFonts w:ascii="Times New Roman" w:hAnsi="Times New Roman" w:cs="Times New Roman"/>
-          <w:lang w:val="en-IE"/>
-        </w:rPr>
-        <w:t>. Transaction Amount vs. Time</w:t>
+          <w:b/>
+          <w:lang w:val="en-IE"/>
+        </w:rPr>
+        <w:t>.</w:t>
+      </w:r>
+      <w:r>
+        <w:rPr>
+          <w:rFonts w:ascii="Times New Roman" w:hAnsi="Times New Roman" w:cs="Times New Roman"/>
+          <w:lang w:val="en-IE"/>
+        </w:rPr>
+        <w:t xml:space="preserve"> Transaction Amount vs. Time</w:t>
       </w:r>
     </w:p>
     <w:p>
@@ -3730,36 +3753,529 @@
         </w:rPr>
         <w:t xml:space="preserve"> This seemed quite high number of transactions for quite an insignificant amount of money. This prompted the author to look at how many fraudulent transactions had a value of ten cent or less which resulted in thirty two transactions.</w:t>
       </w:r>
-      <w:bookmarkStart w:id="5" w:name="_GoBack"/>
-      <w:bookmarkEnd w:id="5"/>
-    </w:p>
-    <w:p>
-      <w:pPr>
-        <w:spacing w:line="360" w:lineRule="auto"/>
-        <w:jc w:val="both"/>
-        <w:rPr>
-          <w:rFonts w:ascii="Times New Roman" w:hAnsi="Times New Roman" w:cs="Times New Roman"/>
-          <w:lang w:val="en-IE"/>
-        </w:rPr>
-      </w:pPr>
-    </w:p>
-    <w:p>
-      <w:pPr>
-        <w:spacing w:line="360" w:lineRule="auto"/>
-        <w:jc w:val="both"/>
-        <w:rPr>
-          <w:rFonts w:ascii="Times New Roman" w:hAnsi="Times New Roman" w:cs="Times New Roman"/>
-          <w:lang w:val="en-IE"/>
-        </w:rPr>
-      </w:pPr>
-    </w:p>
-    <w:p>
-      <w:pPr>
-        <w:rPr>
-          <w:rFonts w:ascii="Times New Roman" w:hAnsi="Times New Roman" w:cs="Times New Roman"/>
-          <w:lang w:val="en-IE"/>
-        </w:rPr>
-      </w:pPr>
+    </w:p>
+    <w:p>
+      <w:pPr>
+        <w:spacing w:line="360" w:lineRule="auto"/>
+        <w:jc w:val="both"/>
+        <w:rPr>
+          <w:rFonts w:ascii="Times New Roman" w:hAnsi="Times New Roman" w:cs="Times New Roman"/>
+          <w:lang w:val="en-IE"/>
+        </w:rPr>
+      </w:pPr>
+    </w:p>
+    <w:p>
+      <w:pPr>
+        <w:spacing w:line="360" w:lineRule="auto"/>
+        <w:jc w:val="both"/>
+        <w:rPr>
+          <w:rFonts w:ascii="Times New Roman" w:hAnsi="Times New Roman" w:cs="Times New Roman"/>
+          <w:lang w:val="en-IE"/>
+        </w:rPr>
+      </w:pPr>
+      <w:r>
+        <w:rPr>
+          <w:rFonts w:ascii="Times New Roman" w:hAnsi="Times New Roman" w:cs="Times New Roman"/>
+          <w:lang w:val="en-IE"/>
+        </w:rPr>
+        <w:t>Considering the maximum value of the fraudulent transactions and the number of transactions that were less than fifty cent</w:t>
+      </w:r>
+      <w:r>
+        <w:rPr>
+          <w:rFonts w:ascii="Times New Roman" w:hAnsi="Times New Roman" w:cs="Times New Roman"/>
+          <w:lang w:val="en-IE"/>
+        </w:rPr>
+        <w:t>,</w:t>
+      </w:r>
+      <w:r>
+        <w:rPr>
+          <w:rFonts w:ascii="Times New Roman" w:hAnsi="Times New Roman" w:cs="Times New Roman"/>
+          <w:lang w:val="en-IE"/>
+        </w:rPr>
+        <w:t xml:space="preserve"> the values of the fraudulent transactions were plotted against the time of the transaction.</w:t>
+      </w:r>
+      <w:r>
+        <w:rPr>
+          <w:rFonts w:ascii="Times New Roman" w:hAnsi="Times New Roman" w:cs="Times New Roman"/>
+          <w:lang w:val="en-IE"/>
+        </w:rPr>
+        <w:t xml:space="preserve"> Figure 2 shows the dispersion of the fraudulent transactions.</w:t>
+      </w:r>
+      <w:r>
+        <w:rPr>
+          <w:rFonts w:ascii="Times New Roman" w:hAnsi="Times New Roman" w:cs="Times New Roman"/>
+          <w:lang w:val="en-IE"/>
+        </w:rPr>
+        <w:t xml:space="preserve"> </w:t>
+      </w:r>
+    </w:p>
+    <w:p>
+      <w:pPr>
+        <w:spacing w:line="360" w:lineRule="auto"/>
+        <w:jc w:val="center"/>
+        <w:rPr>
+          <w:rFonts w:ascii="Times New Roman" w:hAnsi="Times New Roman" w:cs="Times New Roman"/>
+          <w:lang w:val="en-IE"/>
+        </w:rPr>
+      </w:pPr>
+    </w:p>
+    <w:p>
+      <w:pPr>
+        <w:spacing w:line="360" w:lineRule="auto"/>
+        <w:jc w:val="both"/>
+        <w:rPr>
+          <w:rFonts w:ascii="Times New Roman" w:hAnsi="Times New Roman" w:cs="Times New Roman"/>
+          <w:lang w:val="en-IE"/>
+        </w:rPr>
+      </w:pPr>
+    </w:p>
+    <w:p>
+      <w:pPr>
+        <w:spacing w:line="360" w:lineRule="auto"/>
+        <w:jc w:val="center"/>
+        <w:rPr>
+          <w:rFonts w:ascii="Times New Roman" w:hAnsi="Times New Roman" w:cs="Times New Roman"/>
+          <w:lang w:val="en-IE"/>
+        </w:rPr>
+      </w:pPr>
+      <w:r>
+        <w:rPr>
+          <w:rFonts w:ascii="Times New Roman" w:hAnsi="Times New Roman" w:cs="Times New Roman"/>
+          <w:lang w:val="en-IE"/>
+        </w:rPr>
+        <w:lastRenderedPageBreak/>
+        <w:drawing>
+          <wp:inline distT="0" distB="0" distL="0" distR="0" wp14:anchorId="35F12D32" wp14:editId="6F646412">
+            <wp:extent cx="4829577" cy="3048000"/>
+            <wp:effectExtent l="152400" t="152400" r="327025" b="342900"/>
+            <wp:docPr id="2" name="Picture 2"/>
+            <wp:cNvGraphicFramePr>
+              <a:graphicFrameLocks xmlns:a="http://schemas.openxmlformats.org/drawingml/2006/main" noChangeAspect="1"/>
+            </wp:cNvGraphicFramePr>
+            <a:graphic xmlns:a="http://schemas.openxmlformats.org/drawingml/2006/main">
+              <a:graphicData uri="http://schemas.openxmlformats.org/drawingml/2006/picture">
+                <pic:pic xmlns:pic="http://schemas.openxmlformats.org/drawingml/2006/picture">
+                  <pic:nvPicPr>
+                    <pic:cNvPr id="1" name=""/>
+                    <pic:cNvPicPr/>
+                  </pic:nvPicPr>
+                  <pic:blipFill>
+                    <a:blip r:embed="rId8"/>
+                    <a:stretch>
+                      <a:fillRect/>
+                    </a:stretch>
+                  </pic:blipFill>
+                  <pic:spPr>
+                    <a:xfrm>
+                      <a:off x="0" y="0"/>
+                      <a:ext cx="4834840" cy="3051322"/>
+                    </a:xfrm>
+                    <a:prstGeom prst="rect">
+                      <a:avLst/>
+                    </a:prstGeom>
+                    <a:ln>
+                      <a:noFill/>
+                    </a:ln>
+                    <a:effectLst>
+                      <a:outerShdw blurRad="292100" dist="139700" dir="2700000" algn="tl" rotWithShape="0">
+                        <a:srgbClr val="333333">
+                          <a:alpha val="65000"/>
+                        </a:srgbClr>
+                      </a:outerShdw>
+                    </a:effectLst>
+                  </pic:spPr>
+                </pic:pic>
+              </a:graphicData>
+            </a:graphic>
+          </wp:inline>
+        </w:drawing>
+      </w:r>
+    </w:p>
+    <w:p>
+      <w:pPr>
+        <w:spacing w:line="360" w:lineRule="auto"/>
+        <w:jc w:val="center"/>
+        <w:rPr>
+          <w:rFonts w:ascii="Times New Roman" w:hAnsi="Times New Roman" w:cs="Times New Roman"/>
+          <w:lang w:val="en-IE"/>
+        </w:rPr>
+      </w:pPr>
+      <w:r>
+        <w:rPr>
+          <w:rFonts w:ascii="Times New Roman" w:hAnsi="Times New Roman" w:cs="Times New Roman"/>
+          <w:b/>
+          <w:lang w:val="en-IE"/>
+        </w:rPr>
+        <w:t>Figure 2</w:t>
+      </w:r>
+      <w:r>
+        <w:rPr>
+          <w:rFonts w:ascii="Times New Roman" w:hAnsi="Times New Roman" w:cs="Times New Roman"/>
+          <w:b/>
+          <w:lang w:val="en-IE"/>
+        </w:rPr>
+        <w:t xml:space="preserve">. </w:t>
+      </w:r>
+      <w:r>
+        <w:rPr>
+          <w:rFonts w:ascii="Times New Roman" w:hAnsi="Times New Roman" w:cs="Times New Roman"/>
+          <w:lang w:val="en-IE"/>
+        </w:rPr>
+        <w:t>Dispersion of fraudulent transactions</w:t>
+      </w:r>
+    </w:p>
+    <w:p>
+      <w:pPr>
+        <w:spacing w:line="360" w:lineRule="auto"/>
+        <w:jc w:val="both"/>
+        <w:rPr>
+          <w:rFonts w:ascii="Times New Roman" w:hAnsi="Times New Roman" w:cs="Times New Roman"/>
+          <w:lang w:val="en-IE"/>
+        </w:rPr>
+      </w:pPr>
+    </w:p>
+    <w:p>
+      <w:pPr>
+        <w:spacing w:line="360" w:lineRule="auto"/>
+        <w:jc w:val="both"/>
+        <w:rPr>
+          <w:rFonts w:ascii="Times New Roman" w:hAnsi="Times New Roman" w:cs="Times New Roman"/>
+          <w:lang w:val="en-IE"/>
+        </w:rPr>
+      </w:pPr>
+      <w:r>
+        <w:rPr>
+          <w:rFonts w:ascii="Times New Roman" w:hAnsi="Times New Roman" w:cs="Times New Roman"/>
+          <w:lang w:val="en-IE"/>
+        </w:rPr>
+        <w:t>As you can see</w:t>
+      </w:r>
+      <w:r>
+        <w:rPr>
+          <w:rFonts w:ascii="Times New Roman" w:hAnsi="Times New Roman" w:cs="Times New Roman"/>
+          <w:lang w:val="en-IE"/>
+        </w:rPr>
+        <w:t xml:space="preserve"> in Figure 2,</w:t>
+      </w:r>
+      <w:r>
+        <w:rPr>
+          <w:rFonts w:ascii="Times New Roman" w:hAnsi="Times New Roman" w:cs="Times New Roman"/>
+          <w:lang w:val="en-IE"/>
+        </w:rPr>
+        <w:t xml:space="preserve"> there is no distinct relationship between the fraudulent transactions and the time. It is also noticeable that the majority of the fraudulent transactions are below €250 and more specifically they are closer to zero. To see exactly where these points lie</w:t>
+      </w:r>
+      <w:r>
+        <w:rPr>
+          <w:rFonts w:ascii="Times New Roman" w:hAnsi="Times New Roman" w:cs="Times New Roman"/>
+          <w:lang w:val="en-IE"/>
+        </w:rPr>
+        <w:t>, two</w:t>
+      </w:r>
+      <w:r>
+        <w:rPr>
+          <w:rFonts w:ascii="Times New Roman" w:hAnsi="Times New Roman" w:cs="Times New Roman"/>
+          <w:lang w:val="en-IE"/>
+        </w:rPr>
+        <w:t xml:space="preserve"> </w:t>
+      </w:r>
+      <w:r>
+        <w:rPr>
+          <w:rFonts w:ascii="Times New Roman" w:hAnsi="Times New Roman" w:cs="Times New Roman"/>
+          <w:lang w:val="en-IE"/>
+        </w:rPr>
+        <w:t xml:space="preserve">plots are created which essentially zoom in on the </w:t>
+      </w:r>
+      <w:r>
+        <w:rPr>
+          <w:rFonts w:ascii="Times New Roman" w:hAnsi="Times New Roman" w:cs="Times New Roman"/>
+          <w:lang w:val="en-IE"/>
+        </w:rPr>
+        <w:t>y axis.</w:t>
+      </w:r>
+      <w:r>
+        <w:rPr>
+          <w:rFonts w:ascii="Times New Roman" w:hAnsi="Times New Roman" w:cs="Times New Roman"/>
+          <w:lang w:val="en-IE"/>
+        </w:rPr>
+        <w:t xml:space="preserve"> The first plot looks at the all the transactions that have a value of less than €10. Again there appears to be no obvious relationship in this plot but it is noticeable that many of the data points have transa</w:t>
+      </w:r>
+      <w:r>
+        <w:rPr>
+          <w:rFonts w:ascii="Times New Roman" w:hAnsi="Times New Roman" w:cs="Times New Roman"/>
+          <w:lang w:val="en-IE"/>
+        </w:rPr>
+        <w:t>ction amounts between €0 and €2.50</w:t>
+      </w:r>
+      <w:r>
+        <w:rPr>
+          <w:rFonts w:ascii="Times New Roman" w:hAnsi="Times New Roman" w:cs="Times New Roman"/>
+          <w:lang w:val="en-IE"/>
+        </w:rPr>
+        <w:t>. The second plot looks at all the transactions above €10. Similarly, there appears to be no obvious relationship in the data.</w:t>
+      </w:r>
+    </w:p>
+    <w:p>
+      <w:pPr>
+        <w:spacing w:line="360" w:lineRule="auto"/>
+        <w:jc w:val="both"/>
+        <w:rPr>
+          <w:rFonts w:ascii="Times New Roman" w:hAnsi="Times New Roman" w:cs="Times New Roman"/>
+          <w:lang w:val="en-IE"/>
+        </w:rPr>
+      </w:pPr>
+    </w:p>
+    <w:p>
+      <w:pPr>
+        <w:spacing w:line="360" w:lineRule="auto"/>
+        <w:jc w:val="both"/>
+        <w:rPr>
+          <w:rFonts w:ascii="Times New Roman" w:hAnsi="Times New Roman" w:cs="Times New Roman"/>
+          <w:lang w:val="en-IE"/>
+        </w:rPr>
+      </w:pPr>
+      <w:r>
+        <w:rPr>
+          <w:rFonts w:ascii="Times New Roman" w:hAnsi="Times New Roman" w:cs="Times New Roman"/>
+          <w:lang w:val="en-IE"/>
+        </w:rPr>
+        <w:t xml:space="preserve">The second plot </w:t>
+      </w:r>
+      <w:r>
+        <w:rPr>
+          <w:rFonts w:ascii="Times New Roman" w:hAnsi="Times New Roman" w:cs="Times New Roman"/>
+          <w:lang w:val="en-IE"/>
+        </w:rPr>
+        <w:t xml:space="preserve">also </w:t>
+      </w:r>
+      <w:r>
+        <w:rPr>
+          <w:rFonts w:ascii="Times New Roman" w:hAnsi="Times New Roman" w:cs="Times New Roman"/>
+          <w:lang w:val="en-IE"/>
+        </w:rPr>
+        <w:t>shows that the data points become even more dispersed once the transaction amount becomes greater than €500.</w:t>
+      </w:r>
+      <w:r>
+        <w:rPr>
+          <w:rFonts w:ascii="Times New Roman" w:hAnsi="Times New Roman" w:cs="Times New Roman"/>
+          <w:lang w:val="en-IE"/>
+        </w:rPr>
+        <w:t xml:space="preserve"> To confirm that the relationship between all fraudulent transactions and time is not</w:t>
+      </w:r>
+      <w:r>
+        <w:rPr>
+          <w:rFonts w:ascii="Times New Roman" w:hAnsi="Times New Roman" w:cs="Times New Roman"/>
+          <w:lang w:val="en-IE"/>
+        </w:rPr>
+        <w:t xml:space="preserve"> linear the </w:t>
+      </w:r>
+      <w:r>
+        <w:rPr>
+          <w:rFonts w:ascii="Times New Roman" w:hAnsi="Times New Roman" w:cs="Times New Roman"/>
+          <w:i/>
+          <w:lang w:val="en-IE"/>
+        </w:rPr>
+        <w:t>cor()</w:t>
+      </w:r>
+      <w:r>
+        <w:rPr>
+          <w:rFonts w:ascii="Times New Roman" w:hAnsi="Times New Roman" w:cs="Times New Roman"/>
+          <w:lang w:val="en-IE"/>
+        </w:rPr>
+        <w:t xml:space="preserve"> function was used to get the correlation between both. This resulted in a value of 0.04873 which confirms the lack of a relationship between the data.</w:t>
+      </w:r>
+    </w:p>
+    <w:p>
+      <w:pPr>
+        <w:spacing w:line="360" w:lineRule="auto"/>
+        <w:jc w:val="both"/>
+        <w:rPr>
+          <w:rFonts w:ascii="Times New Roman" w:hAnsi="Times New Roman" w:cs="Times New Roman"/>
+          <w:lang w:val="en-IE"/>
+        </w:rPr>
+      </w:pPr>
+    </w:p>
+    <w:p>
+      <w:pPr>
+        <w:jc w:val="center"/>
+        <w:rPr>
+          <w:rFonts w:ascii="Times New Roman" w:hAnsi="Times New Roman" w:cs="Times New Roman"/>
+          <w:lang w:val="en-IE"/>
+        </w:rPr>
+      </w:pPr>
+      <w:r>
+        <w:rPr>
+          <w:rFonts w:ascii="Times New Roman" w:hAnsi="Times New Roman" w:cs="Times New Roman"/>
+          <w:lang w:val="en-IE"/>
+        </w:rPr>
+        <w:lastRenderedPageBreak/>
+        <w:drawing>
+          <wp:inline distT="0" distB="0" distL="0" distR="0" wp14:anchorId="1EAE9601" wp14:editId="41187427">
+            <wp:extent cx="5163820" cy="2957490"/>
+            <wp:effectExtent l="152400" t="152400" r="347980" b="344805"/>
+            <wp:docPr id="3" name="Picture 3"/>
+            <wp:cNvGraphicFramePr>
+              <a:graphicFrameLocks xmlns:a="http://schemas.openxmlformats.org/drawingml/2006/main" noChangeAspect="1"/>
+            </wp:cNvGraphicFramePr>
+            <a:graphic xmlns:a="http://schemas.openxmlformats.org/drawingml/2006/main">
+              <a:graphicData uri="http://schemas.openxmlformats.org/drawingml/2006/picture">
+                <pic:pic xmlns:pic="http://schemas.openxmlformats.org/drawingml/2006/picture">
+                  <pic:nvPicPr>
+                    <pic:cNvPr id="1" name=""/>
+                    <pic:cNvPicPr/>
+                  </pic:nvPicPr>
+                  <pic:blipFill>
+                    <a:blip r:embed="rId9"/>
+                    <a:stretch>
+                      <a:fillRect/>
+                    </a:stretch>
+                  </pic:blipFill>
+                  <pic:spPr>
+                    <a:xfrm>
+                      <a:off x="0" y="0"/>
+                      <a:ext cx="5182686" cy="2968295"/>
+                    </a:xfrm>
+                    <a:prstGeom prst="rect">
+                      <a:avLst/>
+                    </a:prstGeom>
+                    <a:ln>
+                      <a:noFill/>
+                    </a:ln>
+                    <a:effectLst>
+                      <a:outerShdw blurRad="292100" dist="139700" dir="2700000" algn="tl" rotWithShape="0">
+                        <a:srgbClr val="333333">
+                          <a:alpha val="65000"/>
+                        </a:srgbClr>
+                      </a:outerShdw>
+                    </a:effectLst>
+                  </pic:spPr>
+                </pic:pic>
+              </a:graphicData>
+            </a:graphic>
+          </wp:inline>
+        </w:drawing>
+      </w:r>
+      <w:r>
+        <w:rPr>
+          <w:rFonts w:ascii="Times New Roman" w:hAnsi="Times New Roman" w:cs="Times New Roman"/>
+          <w:lang w:val="en-IE"/>
+        </w:rPr>
+        <w:drawing>
+          <wp:inline distT="0" distB="0" distL="0" distR="0" wp14:anchorId="1C7C6FF2" wp14:editId="5162FFE4">
+            <wp:extent cx="5224530" cy="3048000"/>
+            <wp:effectExtent l="152400" t="152400" r="325755" b="342900"/>
+            <wp:docPr id="4" name="Picture 4"/>
+            <wp:cNvGraphicFramePr>
+              <a:graphicFrameLocks xmlns:a="http://schemas.openxmlformats.org/drawingml/2006/main" noChangeAspect="1"/>
+            </wp:cNvGraphicFramePr>
+            <a:graphic xmlns:a="http://schemas.openxmlformats.org/drawingml/2006/main">
+              <a:graphicData uri="http://schemas.openxmlformats.org/drawingml/2006/picture">
+                <pic:pic xmlns:pic="http://schemas.openxmlformats.org/drawingml/2006/picture">
+                  <pic:nvPicPr>
+                    <pic:cNvPr id="1" name=""/>
+                    <pic:cNvPicPr/>
+                  </pic:nvPicPr>
+                  <pic:blipFill>
+                    <a:blip r:embed="rId10"/>
+                    <a:stretch>
+                      <a:fillRect/>
+                    </a:stretch>
+                  </pic:blipFill>
+                  <pic:spPr>
+                    <a:xfrm>
+                      <a:off x="0" y="0"/>
+                      <a:ext cx="5240729" cy="3057451"/>
+                    </a:xfrm>
+                    <a:prstGeom prst="rect">
+                      <a:avLst/>
+                    </a:prstGeom>
+                    <a:ln>
+                      <a:noFill/>
+                    </a:ln>
+                    <a:effectLst>
+                      <a:outerShdw blurRad="292100" dist="139700" dir="2700000" algn="tl" rotWithShape="0">
+                        <a:srgbClr val="333333">
+                          <a:alpha val="65000"/>
+                        </a:srgbClr>
+                      </a:outerShdw>
+                    </a:effectLst>
+                  </pic:spPr>
+                </pic:pic>
+              </a:graphicData>
+            </a:graphic>
+          </wp:inline>
+        </w:drawing>
+      </w:r>
+    </w:p>
+    <w:p>
+      <w:pPr>
+        <w:jc w:val="center"/>
+        <w:rPr>
+          <w:rFonts w:ascii="Times New Roman" w:hAnsi="Times New Roman" w:cs="Times New Roman"/>
+          <w:lang w:val="en-IE"/>
+        </w:rPr>
+      </w:pPr>
+      <w:r>
+        <w:rPr>
+          <w:rFonts w:ascii="Times New Roman" w:hAnsi="Times New Roman" w:cs="Times New Roman"/>
+          <w:b/>
+          <w:lang w:val="en-IE"/>
+        </w:rPr>
+        <w:t>Figure 3.</w:t>
+      </w:r>
+      <w:r>
+        <w:rPr>
+          <w:rFonts w:ascii="Times New Roman" w:hAnsi="Times New Roman" w:cs="Times New Roman"/>
+          <w:lang w:val="en-IE"/>
+        </w:rPr>
+        <w:t xml:space="preserve"> Dispersion of transactions with limits on the y axis.</w:t>
+      </w:r>
+    </w:p>
+    <w:p>
+      <w:pPr>
+        <w:jc w:val="center"/>
+        <w:rPr>
+          <w:rFonts w:ascii="Times New Roman" w:hAnsi="Times New Roman" w:cs="Times New Roman"/>
+          <w:lang w:val="en-IE"/>
+        </w:rPr>
+      </w:pPr>
+    </w:p>
+    <w:p>
+      <w:pPr>
+        <w:spacing w:line="360" w:lineRule="auto"/>
+        <w:jc w:val="both"/>
+        <w:rPr>
+          <w:rFonts w:ascii="Times New Roman" w:hAnsi="Times New Roman" w:cs="Times New Roman"/>
+          <w:lang w:val="en-IE"/>
+        </w:rPr>
+      </w:pPr>
+      <w:r>
+        <w:rPr>
+          <w:rFonts w:ascii="Times New Roman" w:hAnsi="Times New Roman" w:cs="Times New Roman"/>
+          <w:lang w:val="en-IE"/>
+        </w:rPr>
+        <w:t>As the majority of the variables are the result of a principle component analysis transformation,</w:t>
+      </w:r>
+      <w:r>
+        <w:rPr>
+          <w:rFonts w:ascii="Times New Roman" w:hAnsi="Times New Roman" w:cs="Times New Roman"/>
+          <w:lang w:val="en-IE"/>
+        </w:rPr>
+        <w:t xml:space="preserve"> the EDA is quite limited as there is no description of what variables V1 to V28 represent</w:t>
+      </w:r>
+      <w:r>
+        <w:rPr>
+          <w:rFonts w:ascii="Times New Roman" w:hAnsi="Times New Roman" w:cs="Times New Roman"/>
+          <w:lang w:val="en-IE"/>
+        </w:rPr>
+        <w:t xml:space="preserve"> making them much harder to work with.</w:t>
+      </w:r>
+      <w:r>
+        <w:rPr>
+          <w:rFonts w:ascii="Times New Roman" w:hAnsi="Times New Roman" w:cs="Times New Roman"/>
+          <w:lang w:val="en-IE"/>
+        </w:rPr>
+        <w:t xml:space="preserve"> This is in direct contrast to the studies outlined previously as the authors had a more thorough description of the datasets they were working with.</w:t>
+      </w:r>
       <w:r>
         <w:rPr>
           <w:rFonts w:ascii="Times New Roman" w:hAnsi="Times New Roman" w:cs="Times New Roman"/>
@@ -3779,7 +4295,7 @@
           <w:lang w:val="en-IE"/>
         </w:rPr>
       </w:pPr>
-      <w:bookmarkStart w:id="6" w:name="_Toc507259850"/>
+      <w:bookmarkStart w:id="6" w:name="_Toc507265118"/>
       <w:r>
         <w:rPr>
           <w:rFonts w:ascii="Times New Roman" w:hAnsi="Times New Roman" w:cs="Times New Roman"/>
@@ -3815,7 +4331,7 @@
           <w:lang w:val="en-IE"/>
         </w:rPr>
       </w:pPr>
-      <w:bookmarkStart w:id="7" w:name="_Toc507259851"/>
+      <w:bookmarkStart w:id="7" w:name="_Toc507265119"/>
       <w:r>
         <w:rPr>
           <w:rFonts w:ascii="Times New Roman" w:hAnsi="Times New Roman" w:cs="Times New Roman"/>
@@ -3849,7 +4365,7 @@
           <w:lang w:val="en-IE"/>
         </w:rPr>
       </w:pPr>
-      <w:bookmarkStart w:id="8" w:name="_Toc507259852"/>
+      <w:bookmarkStart w:id="8" w:name="_Toc507265120"/>
       <w:r>
         <w:rPr>
           <w:rFonts w:ascii="Times New Roman" w:hAnsi="Times New Roman" w:cs="Times New Roman"/>
@@ -3883,7 +4399,7 @@
           <w:lang w:val="en-IE"/>
         </w:rPr>
       </w:pPr>
-      <w:bookmarkStart w:id="9" w:name="_Toc507259853"/>
+      <w:bookmarkStart w:id="9" w:name="_Toc507265121"/>
       <w:r>
         <w:rPr>
           <w:rFonts w:ascii="Times New Roman" w:hAnsi="Times New Roman" w:cs="Times New Roman"/>
@@ -3925,7 +4441,7 @@
           <w:lang w:val="en-IE"/>
         </w:rPr>
       </w:pPr>
-      <w:bookmarkStart w:id="10" w:name="_Toc507259854"/>
+      <w:bookmarkStart w:id="10" w:name="_Toc507265122"/>
       <w:r>
         <w:rPr>
           <w:rFonts w:ascii="Times New Roman" w:hAnsi="Times New Roman" w:cs="Times New Roman"/>
@@ -3950,8 +4466,8 @@
       </w:pPr>
     </w:p>
     <w:sectPr>
-      <w:footerReference w:type="even" r:id="rId8"/>
-      <w:footerReference w:type="default" r:id="rId9"/>
+      <w:footerReference w:type="even" r:id="rId11"/>
+      <w:footerReference w:type="default" r:id="rId12"/>
       <w:pgSz w:w="11900" w:h="16840"/>
       <w:pgMar w:top="1440" w:right="1440" w:bottom="1440" w:left="1440" w:header="708" w:footer="708" w:gutter="0"/>
       <w:cols w:space="708"/>
@@ -4980,7 +5496,7 @@
 </file>
 
 <file path=customXml/itemProps1.xml><?xml version="1.0" encoding="utf-8"?>
-<ds:datastoreItem xmlns:ds="http://schemas.openxmlformats.org/officeDocument/2006/customXml" ds:itemID="{2F17B95D-6510-0646-B597-C87686AF71D2}">
+<ds:datastoreItem xmlns:ds="http://schemas.openxmlformats.org/officeDocument/2006/customXml" ds:itemID="{513DBCCB-5C71-5749-8F43-49C6DE55126D}">
   <ds:schemaRefs>
     <ds:schemaRef ds:uri="http://schemas.openxmlformats.org/officeDocument/2006/bibliography"/>
   </ds:schemaRefs>

</xml_diff>

<commit_message>
Explanation of KNN provided
</commit_message>
<xml_diff>
--- a/Literature Review.docx
+++ b/Literature Review.docx
@@ -468,7 +468,7 @@
           <w:r>
             <w:fldChar w:fldCharType="separate"/>
           </w:r>
-          <w:hyperlink w:anchor="_Toc507265113" w:history="1">
+          <w:hyperlink w:anchor="_Toc507267837" w:history="1">
             <w:r>
               <w:rPr>
                 <w:rStyle w:val="Hyperlink"/>
@@ -498,7 +498,7 @@
                 <w:noProof/>
                 <w:webHidden/>
               </w:rPr>
-              <w:instrText xml:space="preserve"> PAGEREF _Toc507265113 \h </w:instrText>
+              <w:instrText xml:space="preserve"> PAGEREF _Toc507267837 \h </w:instrText>
             </w:r>
             <w:r>
               <w:rPr>
@@ -541,7 +541,7 @@
               <w:lang w:val="en-IE" w:eastAsia="en-IE"/>
             </w:rPr>
           </w:pPr>
-          <w:hyperlink w:anchor="_Toc507265114" w:history="1">
+          <w:hyperlink w:anchor="_Toc507267838" w:history="1">
             <w:r>
               <w:rPr>
                 <w:rStyle w:val="Hyperlink"/>
@@ -571,7 +571,7 @@
                 <w:noProof/>
                 <w:webHidden/>
               </w:rPr>
-              <w:instrText xml:space="preserve"> PAGEREF _Toc507265114 \h </w:instrText>
+              <w:instrText xml:space="preserve"> PAGEREF _Toc507267838 \h </w:instrText>
             </w:r>
             <w:r>
               <w:rPr>
@@ -614,7 +614,7 @@
               <w:lang w:val="en-IE" w:eastAsia="en-IE"/>
             </w:rPr>
           </w:pPr>
-          <w:hyperlink w:anchor="_Toc507265115" w:history="1">
+          <w:hyperlink w:anchor="_Toc507267839" w:history="1">
             <w:r>
               <w:rPr>
                 <w:rStyle w:val="Hyperlink"/>
@@ -644,7 +644,7 @@
                 <w:noProof/>
                 <w:webHidden/>
               </w:rPr>
-              <w:instrText xml:space="preserve"> PAGEREF _Toc507265115 \h </w:instrText>
+              <w:instrText xml:space="preserve"> PAGEREF _Toc507267839 \h </w:instrText>
             </w:r>
             <w:r>
               <w:rPr>
@@ -687,7 +687,7 @@
               <w:lang w:val="en-IE" w:eastAsia="en-IE"/>
             </w:rPr>
           </w:pPr>
-          <w:hyperlink w:anchor="_Toc507265116" w:history="1">
+          <w:hyperlink w:anchor="_Toc507267840" w:history="1">
             <w:r>
               <w:rPr>
                 <w:rStyle w:val="Hyperlink"/>
@@ -716,7 +716,7 @@
                 <w:noProof/>
                 <w:webHidden/>
               </w:rPr>
-              <w:instrText xml:space="preserve"> PAGEREF _Toc507265116 \h </w:instrText>
+              <w:instrText xml:space="preserve"> PAGEREF _Toc507267840 \h </w:instrText>
             </w:r>
             <w:r>
               <w:rPr>
@@ -759,7 +759,7 @@
               <w:lang w:val="en-IE" w:eastAsia="en-IE"/>
             </w:rPr>
           </w:pPr>
-          <w:hyperlink w:anchor="_Toc507265117" w:history="1">
+          <w:hyperlink w:anchor="_Toc507267841" w:history="1">
             <w:r>
               <w:rPr>
                 <w:rStyle w:val="Hyperlink"/>
@@ -788,7 +788,7 @@
                 <w:noProof/>
                 <w:webHidden/>
               </w:rPr>
-              <w:instrText xml:space="preserve"> PAGEREF _Toc507265117 \h </w:instrText>
+              <w:instrText xml:space="preserve"> PAGEREF _Toc507267841 \h </w:instrText>
             </w:r>
             <w:r>
               <w:rPr>
@@ -831,7 +831,7 @@
               <w:lang w:val="en-IE" w:eastAsia="en-IE"/>
             </w:rPr>
           </w:pPr>
-          <w:hyperlink w:anchor="_Toc507265118" w:history="1">
+          <w:hyperlink w:anchor="_Toc507267842" w:history="1">
             <w:r>
               <w:rPr>
                 <w:rStyle w:val="Hyperlink"/>
@@ -861,7 +861,7 @@
                 <w:noProof/>
                 <w:webHidden/>
               </w:rPr>
-              <w:instrText xml:space="preserve"> PAGEREF _Toc507265118 \h </w:instrText>
+              <w:instrText xml:space="preserve"> PAGEREF _Toc507267842 \h </w:instrText>
             </w:r>
             <w:r>
               <w:rPr>
@@ -904,7 +904,7 @@
               <w:lang w:val="en-IE" w:eastAsia="en-IE"/>
             </w:rPr>
           </w:pPr>
-          <w:hyperlink w:anchor="_Toc507265119" w:history="1">
+          <w:hyperlink w:anchor="_Toc507267843" w:history="1">
             <w:r>
               <w:rPr>
                 <w:rStyle w:val="Hyperlink"/>
@@ -933,7 +933,7 @@
                 <w:noProof/>
                 <w:webHidden/>
               </w:rPr>
-              <w:instrText xml:space="preserve"> PAGEREF _Toc507265119 \h </w:instrText>
+              <w:instrText xml:space="preserve"> PAGEREF _Toc507267843 \h </w:instrText>
             </w:r>
             <w:r>
               <w:rPr>
@@ -976,7 +976,7 @@
               <w:lang w:val="en-IE" w:eastAsia="en-IE"/>
             </w:rPr>
           </w:pPr>
-          <w:hyperlink w:anchor="_Toc507265120" w:history="1">
+          <w:hyperlink w:anchor="_Toc507267844" w:history="1">
             <w:r>
               <w:rPr>
                 <w:rStyle w:val="Hyperlink"/>
@@ -1005,7 +1005,7 @@
                 <w:noProof/>
                 <w:webHidden/>
               </w:rPr>
-              <w:instrText xml:space="preserve"> PAGEREF _Toc507265120 \h </w:instrText>
+              <w:instrText xml:space="preserve"> PAGEREF _Toc507267844 \h </w:instrText>
             </w:r>
             <w:r>
               <w:rPr>
@@ -1048,7 +1048,7 @@
               <w:lang w:val="en-IE" w:eastAsia="en-IE"/>
             </w:rPr>
           </w:pPr>
-          <w:hyperlink w:anchor="_Toc507265121" w:history="1">
+          <w:hyperlink w:anchor="_Toc507267845" w:history="1">
             <w:r>
               <w:rPr>
                 <w:rStyle w:val="Hyperlink"/>
@@ -1077,7 +1077,7 @@
                 <w:noProof/>
                 <w:webHidden/>
               </w:rPr>
-              <w:instrText xml:space="preserve"> PAGEREF _Toc507265121 \h </w:instrText>
+              <w:instrText xml:space="preserve"> PAGEREF _Toc507267845 \h </w:instrText>
             </w:r>
             <w:r>
               <w:rPr>
@@ -1120,7 +1120,7 @@
               <w:lang w:val="en-IE" w:eastAsia="en-IE"/>
             </w:rPr>
           </w:pPr>
-          <w:hyperlink w:anchor="_Toc507265122" w:history="1">
+          <w:hyperlink w:anchor="_Toc507267846" w:history="1">
             <w:r>
               <w:rPr>
                 <w:rStyle w:val="Hyperlink"/>
@@ -1150,7 +1150,7 @@
                 <w:noProof/>
                 <w:webHidden/>
               </w:rPr>
-              <w:instrText xml:space="preserve"> PAGEREF _Toc507265122 \h </w:instrText>
+              <w:instrText xml:space="preserve"> PAGEREF _Toc507267846 \h </w:instrText>
             </w:r>
             <w:r>
               <w:rPr>
@@ -1236,7 +1236,7 @@
           <w:lang w:val="en-IE"/>
         </w:rPr>
       </w:pPr>
-      <w:bookmarkStart w:id="1" w:name="_Toc507265113"/>
+      <w:bookmarkStart w:id="1" w:name="_Toc507267837"/>
       <w:r>
         <w:rPr>
           <w:rFonts w:ascii="Times New Roman" w:hAnsi="Times New Roman" w:cs="Times New Roman"/>
@@ -1902,7 +1902,7 @@
           <w:lang w:val="en-IE"/>
         </w:rPr>
       </w:pPr>
-      <w:bookmarkStart w:id="2" w:name="_Toc507265114"/>
+      <w:bookmarkStart w:id="2" w:name="_Toc507267838"/>
       <w:r>
         <w:rPr>
           <w:rFonts w:ascii="Times New Roman" w:hAnsi="Times New Roman" w:cs="Times New Roman"/>
@@ -3080,7 +3080,7 @@
           <w:lang w:val="en-IE"/>
         </w:rPr>
       </w:pPr>
-      <w:bookmarkStart w:id="3" w:name="_Toc507265115"/>
+      <w:bookmarkStart w:id="3" w:name="_Toc507267839"/>
       <w:r>
         <w:rPr>
           <w:rFonts w:ascii="Times New Roman" w:hAnsi="Times New Roman" w:cs="Times New Roman"/>
@@ -3113,7 +3113,7 @@
           <w:lang w:val="en-IE"/>
         </w:rPr>
       </w:pPr>
-      <w:bookmarkStart w:id="4" w:name="_Toc507265116"/>
+      <w:bookmarkStart w:id="4" w:name="_Toc507267840"/>
       <w:r>
         <w:rPr>
           <w:rFonts w:ascii="Times New Roman" w:hAnsi="Times New Roman" w:cs="Times New Roman"/>
@@ -3285,7 +3285,7 @@
           <w:lang w:val="en-IE"/>
         </w:rPr>
       </w:pPr>
-      <w:bookmarkStart w:id="5" w:name="_Toc507265117"/>
+      <w:bookmarkStart w:id="5" w:name="_Toc507267841"/>
       <w:r>
         <w:rPr>
           <w:rFonts w:ascii="Times New Roman" w:hAnsi="Times New Roman" w:cs="Times New Roman"/>
@@ -4295,7 +4295,7 @@
           <w:lang w:val="en-IE"/>
         </w:rPr>
       </w:pPr>
-      <w:bookmarkStart w:id="6" w:name="_Toc507265118"/>
+      <w:bookmarkStart w:id="6" w:name="_Toc507267842"/>
       <w:r>
         <w:rPr>
           <w:rFonts w:ascii="Times New Roman" w:hAnsi="Times New Roman" w:cs="Times New Roman"/>
@@ -4321,6 +4321,40 @@
     </w:p>
     <w:p>
       <w:pPr>
+        <w:spacing w:line="360" w:lineRule="auto"/>
+        <w:jc w:val="both"/>
+        <w:rPr>
+          <w:rFonts w:ascii="Times New Roman" w:hAnsi="Times New Roman" w:cs="Times New Roman"/>
+          <w:lang w:val="en-IE"/>
+        </w:rPr>
+      </w:pPr>
+      <w:r>
+        <w:rPr>
+          <w:rFonts w:ascii="Times New Roman" w:hAnsi="Times New Roman" w:cs="Times New Roman"/>
+          <w:lang w:val="en-IE"/>
+        </w:rPr>
+        <w:t>As previously stated the algorithms that will be used as part of this analysis are</w:t>
+      </w:r>
+      <w:r>
+        <w:rPr>
+          <w:rFonts w:ascii="Times New Roman" w:hAnsi="Times New Roman" w:cs="Times New Roman"/>
+          <w:lang w:val="en-IE"/>
+        </w:rPr>
+        <w:t xml:space="preserve"> K Nearest Neighbour, Logistic Regression and Random Forest. A description of each algorithm and the reason for its selection is provided in the following sections.</w:t>
+      </w:r>
+    </w:p>
+    <w:p>
+      <w:pPr>
+        <w:spacing w:line="360" w:lineRule="auto"/>
+        <w:jc w:val="both"/>
+        <w:rPr>
+          <w:rFonts w:ascii="Times New Roman" w:hAnsi="Times New Roman" w:cs="Times New Roman"/>
+          <w:lang w:val="en-IE"/>
+        </w:rPr>
+      </w:pPr>
+    </w:p>
+    <w:p>
+      <w:pPr>
         <w:pStyle w:val="Heading2"/>
         <w:spacing w:line="360" w:lineRule="auto"/>
         <w:jc w:val="both"/>
@@ -4331,7 +4365,7 @@
           <w:lang w:val="en-IE"/>
         </w:rPr>
       </w:pPr>
-      <w:bookmarkStart w:id="7" w:name="_Toc507265119"/>
+      <w:bookmarkStart w:id="7" w:name="_Toc507267843"/>
       <w:r>
         <w:rPr>
           <w:rFonts w:ascii="Times New Roman" w:hAnsi="Times New Roman" w:cs="Times New Roman"/>
@@ -4352,6 +4386,101 @@
           <w:lang w:val="en-IE"/>
         </w:rPr>
       </w:pPr>
+      <w:r>
+        <w:rPr>
+          <w:rFonts w:ascii="Times New Roman" w:hAnsi="Times New Roman" w:cs="Times New Roman"/>
+          <w:lang w:val="en-IE"/>
+        </w:rPr>
+        <w:t xml:space="preserve">KNN </w:t>
+      </w:r>
+      <w:r>
+        <w:rPr>
+          <w:rFonts w:ascii="Times New Roman" w:hAnsi="Times New Roman" w:cs="Times New Roman"/>
+          <w:lang w:val="en-IE"/>
+        </w:rPr>
+        <w:t>is a popular classification algorithm due its simplicity in implementation and comprehension.</w:t>
+      </w:r>
+      <w:r>
+        <w:rPr>
+          <w:rFonts w:ascii="Times New Roman" w:hAnsi="Times New Roman" w:cs="Times New Roman"/>
+          <w:lang w:val="en-IE"/>
+        </w:rPr>
+        <w:t xml:space="preserve"> These were the two main reasons for choosing this algorithm. KNN operates by providing the algorithm a training set where each observation has a classification label assigned to it. </w:t>
+      </w:r>
+      <w:r>
+        <w:rPr>
+          <w:rFonts w:ascii="Times New Roman" w:hAnsi="Times New Roman" w:cs="Times New Roman"/>
+          <w:lang w:val="en-IE"/>
+        </w:rPr>
+        <w:t>Where most models require training, KNN simply stores the training set and then finds the closest K neighbours to an unseen observation. The algorithm determines the class of the new observation by finding the most popular class in the K nearest neighbours. For this reason the parameter K should always be set to an odd number to avoid a situation where the number of classifications for the K nearest neighbours is the same.</w:t>
+      </w:r>
+    </w:p>
+    <w:p>
+      <w:pPr>
+        <w:spacing w:line="360" w:lineRule="auto"/>
+        <w:jc w:val="both"/>
+        <w:rPr>
+          <w:rFonts w:ascii="Times New Roman" w:hAnsi="Times New Roman" w:cs="Times New Roman"/>
+          <w:lang w:val="en-IE"/>
+        </w:rPr>
+      </w:pPr>
+    </w:p>
+    <w:p>
+      <w:pPr>
+        <w:spacing w:line="360" w:lineRule="auto"/>
+        <w:jc w:val="both"/>
+        <w:rPr>
+          <w:rFonts w:ascii="Times New Roman" w:hAnsi="Times New Roman" w:cs="Times New Roman"/>
+          <w:lang w:val="en-IE"/>
+        </w:rPr>
+      </w:pPr>
+      <w:r>
+        <w:rPr>
+          <w:rFonts w:ascii="Times New Roman" w:hAnsi="Times New Roman" w:cs="Times New Roman"/>
+          <w:lang w:val="en-IE"/>
+        </w:rPr>
+        <w:t>KNN uses a distance formula to determine the closest K neighbours</w:t>
+      </w:r>
+      <w:r>
+        <w:rPr>
+          <w:rFonts w:ascii="Times New Roman" w:hAnsi="Times New Roman" w:cs="Times New Roman"/>
+          <w:lang w:val="en-IE"/>
+        </w:rPr>
+        <w:t>. By default the algorithm uses the Euclidean distance formula which finds the straight line distance between two points.</w:t>
+      </w:r>
+    </w:p>
+    <w:p>
+      <w:pPr>
+        <w:spacing w:line="360" w:lineRule="auto"/>
+        <w:jc w:val="both"/>
+        <w:rPr>
+          <w:rFonts w:ascii="Times New Roman" w:hAnsi="Times New Roman" w:cs="Times New Roman"/>
+          <w:lang w:val="en-IE"/>
+        </w:rPr>
+      </w:pPr>
+      <w:r>
+        <w:rPr>
+          <w:rFonts w:ascii="Times New Roman" w:hAnsi="Times New Roman" w:cs="Times New Roman"/>
+          <w:lang w:val="en-IE"/>
+        </w:rPr>
+        <w:t>Therefore the main parameters for this model are the number of neighbours to look for (K) and the distance formula to use. Low values for K tend to work quite well. When K = 1 the algorithm tends to over fit the data</w:t>
+      </w:r>
+      <w:r>
+        <w:rPr>
+          <w:rFonts w:ascii="Times New Roman" w:hAnsi="Times New Roman" w:cs="Times New Roman"/>
+          <w:lang w:val="en-IE"/>
+        </w:rPr>
+        <w:t xml:space="preserve"> so K = 3 or K = 5 are better selections.</w:t>
+      </w:r>
+    </w:p>
+    <w:p>
+      <w:pPr>
+        <w:spacing w:line="360" w:lineRule="auto"/>
+        <w:jc w:val="both"/>
+        <w:rPr>
+          <w:lang w:val="en-IE"/>
+        </w:rPr>
+      </w:pPr>
     </w:p>
     <w:p>
       <w:pPr>
@@ -4365,7 +4494,7 @@
           <w:lang w:val="en-IE"/>
         </w:rPr>
       </w:pPr>
-      <w:bookmarkStart w:id="8" w:name="_Toc507265120"/>
+      <w:bookmarkStart w:id="8" w:name="_Toc507267844"/>
       <w:r>
         <w:rPr>
           <w:rFonts w:ascii="Times New Roman" w:hAnsi="Times New Roman" w:cs="Times New Roman"/>
@@ -4379,6 +4508,28 @@
     </w:p>
     <w:p>
       <w:pPr>
+        <w:rPr>
+          <w:rFonts w:ascii="Times New Roman" w:hAnsi="Times New Roman" w:cs="Times New Roman"/>
+          <w:lang w:val="en-IE"/>
+        </w:rPr>
+      </w:pPr>
+      <w:r>
+        <w:rPr>
+          <w:rFonts w:ascii="Times New Roman" w:hAnsi="Times New Roman" w:cs="Times New Roman"/>
+          <w:lang w:val="en-IE"/>
+        </w:rPr>
+        <w:t>LR,</w:t>
+      </w:r>
+      <w:r>
+        <w:rPr>
+          <w:rFonts w:ascii="Times New Roman" w:hAnsi="Times New Roman" w:cs="Times New Roman"/>
+          <w:lang w:val="en-IE"/>
+        </w:rPr>
+        <w:t xml:space="preserve"> despite its name, is a classification algorithm.</w:t>
+      </w:r>
+    </w:p>
+    <w:p>
+      <w:pPr>
         <w:spacing w:line="360" w:lineRule="auto"/>
         <w:jc w:val="both"/>
         <w:rPr>
@@ -4399,7 +4550,7 @@
           <w:lang w:val="en-IE"/>
         </w:rPr>
       </w:pPr>
-      <w:bookmarkStart w:id="9" w:name="_Toc507265121"/>
+      <w:bookmarkStart w:id="9" w:name="_Toc507267845"/>
       <w:r>
         <w:rPr>
           <w:rFonts w:ascii="Times New Roman" w:hAnsi="Times New Roman" w:cs="Times New Roman"/>
@@ -4420,6 +4571,13 @@
           <w:lang w:val="en-IE"/>
         </w:rPr>
       </w:pPr>
+      <w:r>
+        <w:rPr>
+          <w:rFonts w:ascii="Times New Roman" w:hAnsi="Times New Roman" w:cs="Times New Roman"/>
+          <w:lang w:val="en-IE"/>
+        </w:rPr>
+        <w:t>RF is an ensemble algorithm.</w:t>
+      </w:r>
       <w:r>
         <w:rPr>
           <w:rFonts w:ascii="Times New Roman" w:hAnsi="Times New Roman" w:cs="Times New Roman"/>
@@ -4441,7 +4599,7 @@
           <w:lang w:val="en-IE"/>
         </w:rPr>
       </w:pPr>
-      <w:bookmarkStart w:id="10" w:name="_Toc507265122"/>
+      <w:bookmarkStart w:id="10" w:name="_Toc507267846"/>
       <w:r>
         <w:rPr>
           <w:rFonts w:ascii="Times New Roman" w:hAnsi="Times New Roman" w:cs="Times New Roman"/>
@@ -5496,7 +5654,7 @@
 </file>
 
 <file path=customXml/itemProps1.xml><?xml version="1.0" encoding="utf-8"?>
-<ds:datastoreItem xmlns:ds="http://schemas.openxmlformats.org/officeDocument/2006/customXml" ds:itemID="{513DBCCB-5C71-5749-8F43-49C6DE55126D}">
+<ds:datastoreItem xmlns:ds="http://schemas.openxmlformats.org/officeDocument/2006/customXml" ds:itemID="{8859B1AD-8416-604E-8186-35D6A46508C7}">
   <ds:schemaRefs>
     <ds:schemaRef ds:uri="http://schemas.openxmlformats.org/officeDocument/2006/bibliography"/>
   </ds:schemaRefs>

</xml_diff>